<commit_message>
worked on sre doc
</commit_message>
<xml_diff>
--- a/Documents/sredoc.docx
+++ b/Documents/sredoc.docx
@@ -1,6 +1,6 @@
 
 <file path=word/document.xml><?xml version="1.0" encoding="utf-8"?>
-<w:document xmlns:wpc="http://schemas.microsoft.com/office/word/2010/wordprocessingCanvas" xmlns:cx="http://schemas.microsoft.com/office/drawing/2014/chartex" xmlns:cx1="http://schemas.microsoft.com/office/drawing/2015/9/8/chartex" xmlns:cx2="http://schemas.microsoft.com/office/drawing/2015/10/21/chartex" xmlns:cx3="http://schemas.microsoft.com/office/drawing/2016/5/9/chartex" xmlns:cx4="http://schemas.microsoft.com/office/drawing/2016/5/10/chartex" xmlns:cx5="http://schemas.microsoft.com/office/drawing/2016/5/11/chartex" xmlns:cx6="http://schemas.microsoft.com/office/drawing/2016/5/12/chartex" xmlns:cx7="http://schemas.microsoft.com/office/drawing/2016/5/13/chartex" xmlns:cx8="http://schemas.microsoft.com/office/drawing/2016/5/14/chartex" xmlns:mc="http://schemas.openxmlformats.org/markup-compatibility/2006" xmlns:aink="http://schemas.microsoft.com/office/drawing/2016/ink" xmlns:am3d="http://schemas.microsoft.com/office/drawing/2017/model3d" xmlns:o="urn:schemas-microsoft-com:office:office" xmlns:r="http://schemas.openxmlformats.org/officeDocument/2006/relationships" xmlns:m="http://schemas.openxmlformats.org/officeDocument/2006/math" xmlns:v="urn:schemas-microsoft-com:vml" xmlns:wp14="http://schemas.microsoft.com/office/word/2010/wordprocessingDrawing" xmlns:wp="http://schemas.openxmlformats.org/drawingml/2006/wordprocessingDrawing" xmlns:w10="urn:schemas-microsoft-com:office:word" xmlns:w="http://schemas.openxmlformats.org/wordprocessingml/2006/main" xmlns:w14="http://schemas.microsoft.com/office/word/2010/wordml" xmlns:w15="http://schemas.microsoft.com/office/word/2012/wordml" xmlns:w16cid="http://schemas.microsoft.com/office/word/2016/wordml/cid" xmlns:w16se="http://schemas.microsoft.com/office/word/2015/wordml/symex" xmlns:wpg="http://schemas.microsoft.com/office/word/2010/wordprocessingGroup" xmlns:wpi="http://schemas.microsoft.com/office/word/2010/wordprocessingInk" xmlns:wne="http://schemas.microsoft.com/office/word/2006/wordml" xmlns:wps="http://schemas.microsoft.com/office/word/2010/wordprocessingShape" mc:Ignorable="w14 w15 w16se w16cid wp14">
+<w:document xmlns:wpc="http://schemas.microsoft.com/office/word/2010/wordprocessingCanvas" xmlns:cx="http://schemas.microsoft.com/office/drawing/2014/chartex" xmlns:cx1="http://schemas.microsoft.com/office/drawing/2015/9/8/chartex" xmlns:cx2="http://schemas.microsoft.com/office/drawing/2015/10/21/chartex" xmlns:cx3="http://schemas.microsoft.com/office/drawing/2016/5/9/chartex" xmlns:cx4="http://schemas.microsoft.com/office/drawing/2016/5/10/chartex" xmlns:cx5="http://schemas.microsoft.com/office/drawing/2016/5/11/chartex" xmlns:cx6="http://schemas.microsoft.com/office/drawing/2016/5/12/chartex" xmlns:cx7="http://schemas.microsoft.com/office/drawing/2016/5/13/chartex" xmlns:cx8="http://schemas.microsoft.com/office/drawing/2016/5/14/chartex" xmlns:mc="http://schemas.openxmlformats.org/markup-compatibility/2006" xmlns:aink="http://schemas.microsoft.com/office/drawing/2016/ink" xmlns:am3d="http://schemas.microsoft.com/office/drawing/2017/model3d" xmlns:o="urn:schemas-microsoft-com:office:office" xmlns:oel="http://schemas.microsoft.com/office/2019/extlst" xmlns:r="http://schemas.openxmlformats.org/officeDocument/2006/relationships" xmlns:m="http://schemas.openxmlformats.org/officeDocument/2006/math" xmlns:v="urn:schemas-microsoft-com:vml" xmlns:wp14="http://schemas.microsoft.com/office/word/2010/wordprocessingDrawing" xmlns:wp="http://schemas.openxmlformats.org/drawingml/2006/wordprocessingDrawing" xmlns:w10="urn:schemas-microsoft-com:office:word" xmlns:w="http://schemas.openxmlformats.org/wordprocessingml/2006/main" xmlns:w14="http://schemas.microsoft.com/office/word/2010/wordml" xmlns:w15="http://schemas.microsoft.com/office/word/2012/wordml" xmlns:w16cex="http://schemas.microsoft.com/office/word/2018/wordml/cex" xmlns:w16cid="http://schemas.microsoft.com/office/word/2016/wordml/cid" xmlns:w16="http://schemas.microsoft.com/office/word/2018/wordml" xmlns:w16sdtdh="http://schemas.microsoft.com/office/word/2020/wordml/sdtdatahash" xmlns:w16se="http://schemas.microsoft.com/office/word/2015/wordml/symex" xmlns:wpg="http://schemas.microsoft.com/office/word/2010/wordprocessingGroup" xmlns:wpi="http://schemas.microsoft.com/office/word/2010/wordprocessingInk" xmlns:wne="http://schemas.microsoft.com/office/word/2006/wordml" xmlns:wps="http://schemas.microsoft.com/office/word/2010/wordprocessingShape" mc:Ignorable="w14 w15 w16se w16cid w16 w16cex w16sdtdh wp14">
   <w:body>
     <w:p>
       <w:pPr>
@@ -25,7 +25,7 @@
           <w:szCs w:val="24"/>
         </w:rPr>
         <w:drawing>
-          <wp:inline distT="0" distB="0" distL="0" distR="0" wp14:anchorId="40B9E8DB">
+          <wp:inline distT="0" distB="0" distL="0" distR="0" wp14:anchorId="40772493" wp14:editId="35C2F58B">
             <wp:extent cx="3086100" cy="1731010"/>
             <wp:effectExtent l="0" t="0" r="0" b="0"/>
             <wp:docPr id="1" name="Picture 1"/>
@@ -704,218 +704,46 @@
     </w:p>
     <w:p>
       <w:r>
-        <w:t xml:space="preserve">The objective of this project is to hopefully explain the benefits to both A star and </w:t>
-      </w:r>
-      <w:proofErr w:type="spellStart"/>
-      <w:r>
-        <w:t>Dstar</w:t>
-      </w:r>
-      <w:proofErr w:type="spellEnd"/>
-      <w:r>
-        <w:t xml:space="preserve"> and then go on to show the differences between the two and hopefully supply the reader with enough information and test cases for them to decide which algorithm is most suitable for use inside of their</w:t>
-      </w:r>
-      <w:r>
-        <w:t xml:space="preserve">, </w:t>
-      </w:r>
-      <w:r>
-        <w:t xml:space="preserve">game or application. </w:t>
+        <w:t>The objective of this project was to put together a comprehensive comparison of guided and non-guided based pathfinding algorithms to the incremental dynamic pathfinding algorithm known as Dstar Lite under a game’s development context. So one can decide based of the information shown in this document whether to or not implement Dstar lite into their project or perhaps to implement another algorithm such as life long planning A star or, A star itself.</w:t>
       </w:r>
     </w:p>
     <w:p/>
     <w:p>
       <w:r>
-        <w:t xml:space="preserve">Description of </w:t>
-      </w:r>
-      <w:proofErr w:type="spellStart"/>
-      <w:r>
-        <w:t>Dstar</w:t>
-      </w:r>
-      <w:proofErr w:type="spellEnd"/>
+        <w:t>Description of D</w:t>
+      </w:r>
       <w:r>
         <w:t xml:space="preserve"> </w:t>
       </w:r>
-    </w:p>
-    <w:p>
-      <w:proofErr w:type="spellStart"/>
-      <w:r>
-        <w:t>Dstar</w:t>
-      </w:r>
-      <w:proofErr w:type="spellEnd"/>
-      <w:r>
-        <w:t xml:space="preserve"> is in essence dynamic </w:t>
-      </w:r>
-      <w:proofErr w:type="spellStart"/>
-      <w:r>
-        <w:t>Astar</w:t>
-      </w:r>
-      <w:proofErr w:type="spellEnd"/>
-      <w:r>
-        <w:t xml:space="preserve"> and what this means is that it can dynamically change the most suitable path of for instance an obstacle falls onto the path. Where </w:t>
-      </w:r>
-      <w:proofErr w:type="spellStart"/>
-      <w:r>
-        <w:t>Dstar</w:t>
-      </w:r>
-      <w:proofErr w:type="spellEnd"/>
-      <w:r>
-        <w:t xml:space="preserve"> will simply just deal with the obstacle and go around it, </w:t>
-      </w:r>
-      <w:proofErr w:type="spellStart"/>
-      <w:r>
-        <w:t>Astar</w:t>
-      </w:r>
-      <w:proofErr w:type="spellEnd"/>
-      <w:r>
-        <w:t xml:space="preserve"> will have to rerun itself which in turn makes it potentially more inefficient than </w:t>
-      </w:r>
-      <w:proofErr w:type="spellStart"/>
-      <w:r>
-        <w:t>Dstar</w:t>
-      </w:r>
-      <w:proofErr w:type="spellEnd"/>
-      <w:r>
-        <w:t xml:space="preserve">. Then also one has to consider the complexity of </w:t>
-      </w:r>
-      <w:r>
-        <w:t>both algorithms and memory overhead.</w:t>
+      <w:r>
+        <w:t xml:space="preserve">star </w:t>
+      </w:r>
+      <w:r>
+        <w:t xml:space="preserve">Lite </w:t>
+      </w:r>
+    </w:p>
+    <w:p>
+      <w:r>
+        <w:t>Dstar Lite works as a dynamic A star where it can make changes to the path along the graph without having to rerun the process of calculating the path. Where Astar has to calculate the heuristic (cost of the node form the destination + the cost of the node from the beginning node) for each node upon running the algorithm to find the shortest path D star does not. It works by only investigating nodes which have been affected by a  non-traversable which has been placed on the path. This in turn makes rerunning the algorithm potentially cheaper than having to recalculate the entire path</w:t>
+      </w:r>
+      <w:r>
+        <w:t>.</w:t>
+      </w:r>
+    </w:p>
+    <w:p>
+      <w:r>
+        <w:t>Description of A</w:t>
       </w:r>
       <w:r>
         <w:t xml:space="preserve"> </w:t>
       </w:r>
-    </w:p>
-    <w:p>
-      <w:r>
-        <w:t xml:space="preserve">Like </w:t>
-      </w:r>
-      <w:proofErr w:type="spellStart"/>
-      <w:proofErr w:type="gramStart"/>
-      <w:r>
-        <w:t>Astar</w:t>
-      </w:r>
-      <w:proofErr w:type="spellEnd"/>
-      <w:r>
-        <w:t xml:space="preserve"> ,</w:t>
-      </w:r>
-      <w:proofErr w:type="gramEnd"/>
-      <w:r>
-        <w:t xml:space="preserve"> </w:t>
-      </w:r>
-      <w:proofErr w:type="spellStart"/>
-      <w:r>
-        <w:t>Dstar</w:t>
-      </w:r>
-      <w:proofErr w:type="spellEnd"/>
-      <w:r>
-        <w:t xml:space="preserve"> is a heuristic pathfinding algorithm where it knows its start point and end point and acts just like </w:t>
-      </w:r>
-      <w:proofErr w:type="spellStart"/>
-      <w:r>
-        <w:t>Dstar</w:t>
-      </w:r>
-      <w:proofErr w:type="spellEnd"/>
-      <w:r>
-        <w:t xml:space="preserve"> up until the point of interaction with an obstacle this is where </w:t>
-      </w:r>
-      <w:proofErr w:type="spellStart"/>
-      <w:r>
-        <w:t>Dstar</w:t>
-      </w:r>
-      <w:proofErr w:type="spellEnd"/>
-      <w:r>
-        <w:t xml:space="preserve"> comes into its own.</w:t>
-      </w:r>
-      <w:r>
-        <w:t xml:space="preserve"> This is achievable as </w:t>
-      </w:r>
-      <w:proofErr w:type="spellStart"/>
-      <w:r>
-        <w:t>Dstar</w:t>
-      </w:r>
-      <w:proofErr w:type="spellEnd"/>
-      <w:r>
-        <w:t xml:space="preserve"> uses two separate functions called raise and lower, where the raise function is used to raise the cost of and arc of a </w:t>
-      </w:r>
-      <w:proofErr w:type="gramStart"/>
-      <w:r>
-        <w:t>node,(</w:t>
-      </w:r>
-      <w:proofErr w:type="gramEnd"/>
-      <w:r>
-        <w:t xml:space="preserve"> points associated with moving across a node) so it can </w:t>
-      </w:r>
-      <w:proofErr w:type="spellStart"/>
-      <w:r>
-        <w:t>inturn</w:t>
-      </w:r>
-      <w:proofErr w:type="spellEnd"/>
-      <w:r>
-        <w:t xml:space="preserve"> change the cost of an </w:t>
-      </w:r>
-      <w:proofErr w:type="spellStart"/>
-      <w:r>
-        <w:t>intraverseable</w:t>
-      </w:r>
-      <w:proofErr w:type="spellEnd"/>
-      <w:r>
-        <w:t xml:space="preserve"> node , and lower does the opposite it will lower the cost of a node for instance if an obstacle dissipates and the user can traverse over the node.</w:t>
-      </w:r>
-    </w:p>
-    <w:p/>
-    <w:p>
-      <w:r>
-        <w:t xml:space="preserve">Description of </w:t>
-      </w:r>
-      <w:proofErr w:type="spellStart"/>
-      <w:r>
-        <w:t>Astar</w:t>
-      </w:r>
-      <w:proofErr w:type="spellEnd"/>
-    </w:p>
-    <w:p>
-      <w:proofErr w:type="spellStart"/>
-      <w:r>
-        <w:t>Astar</w:t>
-      </w:r>
-      <w:proofErr w:type="spellEnd"/>
-      <w:r>
-        <w:t xml:space="preserve"> is a heuristic algorithm being that it knows the end and start point. It then tries to find the shortest path to the end </w:t>
-      </w:r>
-      <w:proofErr w:type="gramStart"/>
-      <w:r>
-        <w:t>point,</w:t>
-      </w:r>
-      <w:proofErr w:type="gramEnd"/>
-      <w:r>
-        <w:t xml:space="preserve"> however it will rerun itself if an obstacle gets in the way. </w:t>
-      </w:r>
-      <w:proofErr w:type="spellStart"/>
-      <w:r>
-        <w:t>Astar</w:t>
-      </w:r>
-      <w:proofErr w:type="spellEnd"/>
-      <w:r>
-        <w:t xml:space="preserve"> can find the shortest path through a priority queue which will compare the values of each node using both their </w:t>
-      </w:r>
-      <w:proofErr w:type="spellStart"/>
-      <w:proofErr w:type="gramStart"/>
-      <w:r>
-        <w:t>Hcost</w:t>
-      </w:r>
-      <w:proofErr w:type="spellEnd"/>
-      <w:r>
-        <w:t>( distance</w:t>
-      </w:r>
-      <w:proofErr w:type="gramEnd"/>
-      <w:r>
-        <w:t xml:space="preserve"> from the node) and </w:t>
-      </w:r>
-      <w:proofErr w:type="spellStart"/>
-      <w:r>
-        <w:t>Gcost</w:t>
-      </w:r>
-      <w:proofErr w:type="spellEnd"/>
-      <w:r>
-        <w:t>( distance from the start node). This is how it knows to look at certain nodes first.</w:t>
+      <w:r>
+        <w:t>star</w:t>
+      </w:r>
+    </w:p>
+    <w:p>
+      <w:r>
+        <w:t>Astar is a heuristic algorithm being that it knows the end and start point. It then tries to find the shortest path to the end point, however it will rerun itself if an obstacle gets in the way. Astar can find the shortest path through a priority queue which will compare the values of each node using both their Hcost( distance from the node) and Gcost( distance from the start node). This is how it knows to look at certain nodes first.</w:t>
       </w:r>
     </w:p>
     <w:p>
@@ -932,43 +760,63 @@
       </w:pPr>
       <w:bookmarkStart w:id="1" w:name="_Toc54713737"/>
       <w:r>
+        <w:t>Functional Specification</w:t>
+      </w:r>
+      <w:bookmarkEnd w:id="1"/>
+      <w:r>
+        <w:t xml:space="preserve"> </w:t>
+      </w:r>
+    </w:p>
+    <w:p>
+      <w:r>
+        <w:t xml:space="preserve">The software will in essence function as a visual pathfinding application. So the user will run the application and see a basic grid they can then adjust the size of the grid </w:t>
+      </w:r>
+      <w:r>
+        <w:t>to three specified sizes “Small” being a 10x10 grid , “Medium” being a 50x50 grid</w:t>
+      </w:r>
+      <w:r>
+        <w:t xml:space="preserve"> and “Large” being a 100x100 size grid.</w:t>
+      </w:r>
+      <w:r>
+        <w:t xml:space="preserve"> </w:t>
+      </w:r>
+      <w:r>
+        <w:t xml:space="preserve">They can then choose from a variety of pathfinding algorithms them being Astar, Dstar Lite, Djkstras algorithm, life long planning Astar , jump point search and the </w:t>
+      </w:r>
+      <w:r>
         <w:lastRenderedPageBreak/>
-        <w:t>Functional Specification</w:t>
-      </w:r>
-      <w:bookmarkEnd w:id="1"/>
-      <w:r>
-        <w:t xml:space="preserve"> </w:t>
-      </w:r>
-    </w:p>
-    <w:p>
-      <w:r>
-        <w:t>The software will in essence function as a visual pathfinding application. So the user will run the application and see a basic grid they can then adjust the size of the grid as they see fit for example 20x</w:t>
-      </w:r>
-      <w:proofErr w:type="gramStart"/>
-      <w:r>
-        <w:t>20 ,</w:t>
-      </w:r>
-      <w:proofErr w:type="gramEnd"/>
-      <w:r>
-        <w:t xml:space="preserve"> 1000000x1000000. They can then also choose whether to use the A star pathfinding algor</w:t>
-      </w:r>
-      <w:r>
-        <w:t>it</w:t>
-      </w:r>
-      <w:r>
-        <w:t>hm to traverse this grid or use D star to do so. They can also place down obstacles during runtime onto the grid which will have the algorithms react to them and still find the most suitable path.</w:t>
-      </w:r>
-    </w:p>
-    <w:p>
-      <w:r>
-        <w:rPr>
-          <w:noProof/>
-        </w:rPr>
+        <w:t>only no heuristic pathfinding algorithm depth first search</w:t>
+      </w:r>
+      <w:r>
+        <w:t xml:space="preserve">. </w:t>
+      </w:r>
+      <w:r>
+        <w:t>Th</w:t>
+      </w:r>
+      <w:r>
+        <w:t>e user</w:t>
+      </w:r>
+      <w:r>
+        <w:t xml:space="preserve"> can also place down obstacles during </w:t>
+      </w:r>
+      <w:r>
+        <w:t>process of the algorithms search and before the algorithm has been ran if they perhaps are looking for a specific path,</w:t>
+      </w:r>
+      <w:r>
+        <w:t xml:space="preserve"> onto the grid which will have the </w:t>
+      </w:r>
+      <w:r>
+        <w:t>pathfinding algorithms react to them and find a corresponding path.</w:t>
+      </w:r>
+    </w:p>
+    <w:p/>
+    <w:p>
+      <w:r>
         <w:drawing>
-          <wp:inline distT="0" distB="0" distL="0" distR="0" wp14:anchorId="14770D17" wp14:editId="7C7FB689">
-            <wp:extent cx="1828800" cy="2001428"/>
+          <wp:inline distT="0" distB="0" distL="0" distR="0" wp14:anchorId="1BC3A185" wp14:editId="667D9A88">
+            <wp:extent cx="1753383" cy="1762125"/>
             <wp:effectExtent l="0" t="0" r="0" b="0"/>
-            <wp:docPr id="2" name="Picture 2"/>
+            <wp:docPr id="1573993345" name="Picture 1" descr="Chart&#10;&#10;Description automatically generated"/>
             <wp:cNvGraphicFramePr>
               <a:graphicFrameLocks xmlns:a="http://schemas.openxmlformats.org/drawingml/2006/main" noChangeAspect="1"/>
             </wp:cNvGraphicFramePr>
@@ -976,7 +824,7 @@
               <a:graphicData uri="http://schemas.openxmlformats.org/drawingml/2006/picture">
                 <pic:pic xmlns:pic="http://schemas.openxmlformats.org/drawingml/2006/picture">
                   <pic:nvPicPr>
-                    <pic:cNvPr id="1" name=""/>
+                    <pic:cNvPr id="1573993345" name="Picture 1" descr="Chart&#10;&#10;Description automatically generated"/>
                     <pic:cNvPicPr/>
                   </pic:nvPicPr>
                   <pic:blipFill>
@@ -988,7 +836,7 @@
                   <pic:spPr>
                     <a:xfrm>
                       <a:off x="0" y="0"/>
-                      <a:ext cx="1842125" cy="2016011"/>
+                      <a:ext cx="1760557" cy="1769334"/>
                     </a:xfrm>
                     <a:prstGeom prst="rect">
                       <a:avLst/>
@@ -1001,19 +849,19 @@
         </w:drawing>
       </w:r>
       <w:r>
-        <w:t xml:space="preserve"> the basic grid which is able to be changed in colour and size  </w:t>
-      </w:r>
-    </w:p>
-    <w:p>
-      <w:r>
-        <w:rPr>
-          <w:noProof/>
-        </w:rPr>
+        <w:t xml:space="preserve"> The user can select grid size and the algorithm they wish to </w:t>
+      </w:r>
+      <w:r>
+        <w:t>use.</w:t>
+      </w:r>
+    </w:p>
+    <w:p>
+      <w:r>
         <w:drawing>
-          <wp:inline distT="0" distB="0" distL="0" distR="0" wp14:anchorId="567D5461" wp14:editId="72D82E26">
-            <wp:extent cx="908685" cy="1986279"/>
-            <wp:effectExtent l="0" t="0" r="5715" b="0"/>
-            <wp:docPr id="3" name="Picture 3"/>
+          <wp:inline distT="0" distB="0" distL="0" distR="0" wp14:anchorId="25FC4C9A" wp14:editId="28A25C76">
+            <wp:extent cx="1753235" cy="1352280"/>
+            <wp:effectExtent l="0" t="0" r="0" b="635"/>
+            <wp:docPr id="293243282" name="Picture 1" descr="A picture containing shoji, building&#10;&#10;Description automatically generated"/>
             <wp:cNvGraphicFramePr>
               <a:graphicFrameLocks xmlns:a="http://schemas.openxmlformats.org/drawingml/2006/main" noChangeAspect="1"/>
             </wp:cNvGraphicFramePr>
@@ -1021,7 +869,7 @@
               <a:graphicData uri="http://schemas.openxmlformats.org/drawingml/2006/picture">
                 <pic:pic xmlns:pic="http://schemas.openxmlformats.org/drawingml/2006/picture">
                   <pic:nvPicPr>
-                    <pic:cNvPr id="1" name=""/>
+                    <pic:cNvPr id="293243282" name="Picture 1" descr="A picture containing shoji, building&#10;&#10;Description automatically generated"/>
                     <pic:cNvPicPr/>
                   </pic:nvPicPr>
                   <pic:blipFill>
@@ -1033,7 +881,7 @@
                   <pic:spPr>
                     <a:xfrm>
                       <a:off x="0" y="0"/>
-                      <a:ext cx="932536" cy="2038414"/>
+                      <a:ext cx="1773694" cy="1368060"/>
                     </a:xfrm>
                     <a:prstGeom prst="rect">
                       <a:avLst/>
@@ -1046,31 +894,19 @@
         </w:drawing>
       </w:r>
       <w:r>
-        <w:t xml:space="preserve"> the </w:t>
-      </w:r>
-      <w:proofErr w:type="spellStart"/>
-      <w:r>
-        <w:t>A</w:t>
-      </w:r>
-      <w:r>
-        <w:t>star</w:t>
-      </w:r>
-      <w:proofErr w:type="spellEnd"/>
-      <w:r>
-        <w:t xml:space="preserve"> algorithm being ran and displayed in the console there will be a visual representation in the application </w:t>
-      </w:r>
-    </w:p>
-    <w:p>
-      <w:r>
-        <w:rPr>
-          <w:noProof/>
-        </w:rPr>
-        <w:lastRenderedPageBreak/>
+        <w:t xml:space="preserve"> </w:t>
+      </w:r>
+      <w:r>
+        <w:t xml:space="preserve">The small grid with 100 cells and row of columns of 10 each </w:t>
+      </w:r>
+    </w:p>
+    <w:p>
+      <w:r>
         <w:drawing>
-          <wp:inline distT="0" distB="0" distL="0" distR="0" wp14:anchorId="1B7B3869" wp14:editId="2654A2AB">
-            <wp:extent cx="2556640" cy="5568043"/>
+          <wp:inline distT="0" distB="0" distL="0" distR="0" wp14:anchorId="1D3E5509" wp14:editId="0B1B993B">
+            <wp:extent cx="1743075" cy="1457065"/>
             <wp:effectExtent l="0" t="0" r="0" b="0"/>
-            <wp:docPr id="7" name="Picture 7"/>
+            <wp:docPr id="161620394" name="Picture 1" descr="Background pattern&#10;&#10;Description automatically generated"/>
             <wp:cNvGraphicFramePr>
               <a:graphicFrameLocks xmlns:a="http://schemas.openxmlformats.org/drawingml/2006/main" noChangeAspect="1"/>
             </wp:cNvGraphicFramePr>
@@ -1078,7 +914,7 @@
               <a:graphicData uri="http://schemas.openxmlformats.org/drawingml/2006/picture">
                 <pic:pic xmlns:pic="http://schemas.openxmlformats.org/drawingml/2006/picture">
                   <pic:nvPicPr>
-                    <pic:cNvPr id="1" name=""/>
+                    <pic:cNvPr id="161620394" name="Picture 1" descr="Background pattern&#10;&#10;Description automatically generated"/>
                     <pic:cNvPicPr/>
                   </pic:nvPicPr>
                   <pic:blipFill>
@@ -1090,7 +926,7 @@
                   <pic:spPr>
                     <a:xfrm>
                       <a:off x="0" y="0"/>
-                      <a:ext cx="2563959" cy="5583982"/>
+                      <a:ext cx="1753233" cy="1465556"/>
                     </a:xfrm>
                     <a:prstGeom prst="rect">
                       <a:avLst/>
@@ -1103,27 +939,37 @@
         </w:drawing>
       </w:r>
       <w:r>
-        <w:t xml:space="preserve"> My </w:t>
-      </w:r>
-      <w:proofErr w:type="spellStart"/>
-      <w:r>
-        <w:t>Astar</w:t>
-      </w:r>
-      <w:proofErr w:type="spellEnd"/>
-      <w:r>
-        <w:t xml:space="preserve"> function working properly </w:t>
-      </w:r>
-    </w:p>
-    <w:p>
-      <w:r>
-        <w:rPr>
-          <w:noProof/>
-        </w:rPr>
+        <w:t xml:space="preserve"> </w:t>
+      </w:r>
+      <w:r>
+        <w:t xml:space="preserve">The large grid with </w:t>
+      </w:r>
+      <w:r>
+        <w:t>2500</w:t>
+      </w:r>
+      <w:r>
+        <w:t xml:space="preserve"> cells</w:t>
+      </w:r>
+      <w:r>
+        <w:t xml:space="preserve"> </w:t>
+      </w:r>
+      <w:r>
+        <w:t xml:space="preserve">and row of columns of </w:t>
+      </w:r>
+      <w:r>
+        <w:t>5</w:t>
+      </w:r>
+      <w:r>
+        <w:t>0 each</w:t>
+      </w:r>
+    </w:p>
+    <w:p>
+      <w:r>
         <w:drawing>
-          <wp:inline distT="0" distB="0" distL="0" distR="0" wp14:anchorId="648BF153" wp14:editId="49C8949F">
-            <wp:extent cx="697064" cy="1932213"/>
-            <wp:effectExtent l="0" t="0" r="8255" b="0"/>
-            <wp:docPr id="4" name="Picture 4"/>
+          <wp:inline distT="0" distB="0" distL="0" distR="0" wp14:anchorId="64B2150C" wp14:editId="4C4146DD">
+            <wp:extent cx="1753235" cy="1457265"/>
+            <wp:effectExtent l="0" t="0" r="0" b="0"/>
+            <wp:docPr id="7077360" name="Picture 1" descr="Background pattern&#10;&#10;Description automatically generated"/>
             <wp:cNvGraphicFramePr>
               <a:graphicFrameLocks xmlns:a="http://schemas.openxmlformats.org/drawingml/2006/main" noChangeAspect="1"/>
             </wp:cNvGraphicFramePr>
@@ -1131,7 +977,7 @@
               <a:graphicData uri="http://schemas.openxmlformats.org/drawingml/2006/picture">
                 <pic:pic xmlns:pic="http://schemas.openxmlformats.org/drawingml/2006/picture">
                   <pic:nvPicPr>
-                    <pic:cNvPr id="1" name=""/>
+                    <pic:cNvPr id="7077360" name="Picture 1" descr="Background pattern&#10;&#10;Description automatically generated"/>
                     <pic:cNvPicPr/>
                   </pic:nvPicPr>
                   <pic:blipFill>
@@ -1143,7 +989,7 @@
                   <pic:spPr>
                     <a:xfrm>
                       <a:off x="0" y="0"/>
-                      <a:ext cx="728709" cy="2019932"/>
+                      <a:ext cx="1771872" cy="1472756"/>
                     </a:xfrm>
                     <a:prstGeom prst="rect">
                       <a:avLst/>
@@ -1156,10 +1002,18 @@
         </w:drawing>
       </w:r>
       <w:r>
-        <w:t xml:space="preserve"> the Dstar algorithm being ran and displayed in the console there will be a visual representation in the application</w:t>
-      </w:r>
-    </w:p>
-    <w:p/>
+        <w:t xml:space="preserve"> The large grid with 10,000 cells </w:t>
+      </w:r>
+      <w:r>
+        <w:t>and row of columns of 1</w:t>
+      </w:r>
+      <w:r>
+        <w:t>0</w:t>
+      </w:r>
+      <w:r>
+        <w:t>0 each</w:t>
+      </w:r>
+    </w:p>
     <w:p>
       <w:r>
         <w:rPr>
@@ -1167,10 +1021,10 @@
         </w:rPr>
         <w:lastRenderedPageBreak/>
         <w:drawing>
-          <wp:inline distT="0" distB="0" distL="0" distR="0" wp14:anchorId="56F840BC" wp14:editId="5DA427C7">
-            <wp:extent cx="3578377" cy="2710543"/>
-            <wp:effectExtent l="0" t="0" r="3175" b="0"/>
-            <wp:docPr id="8" name="Picture 8"/>
+          <wp:inline distT="0" distB="0" distL="0" distR="0" wp14:anchorId="49DFB69F" wp14:editId="266DD5CB">
+            <wp:extent cx="908685" cy="1986279"/>
+            <wp:effectExtent l="0" t="0" r="5715" b="0"/>
+            <wp:docPr id="3" name="Picture 3"/>
             <wp:cNvGraphicFramePr>
               <a:graphicFrameLocks xmlns:a="http://schemas.openxmlformats.org/drawingml/2006/main" noChangeAspect="1"/>
             </wp:cNvGraphicFramePr>
@@ -1190,7 +1044,7 @@
                   <pic:spPr>
                     <a:xfrm>
                       <a:off x="0" y="0"/>
-                      <a:ext cx="3595330" cy="2723385"/>
+                      <a:ext cx="932536" cy="2038414"/>
                     </a:xfrm>
                     <a:prstGeom prst="rect">
                       <a:avLst/>
@@ -1203,15 +1057,28 @@
         </w:drawing>
       </w:r>
       <w:r>
-        <w:t xml:space="preserve"> my currently broken </w:t>
-      </w:r>
-      <w:proofErr w:type="spellStart"/>
-      <w:r>
-        <w:t>Dstar</w:t>
-      </w:r>
-      <w:proofErr w:type="spellEnd"/>
-      <w:r>
-        <w:t xml:space="preserve"> function </w:t>
+        <w:t xml:space="preserve"> </w:t>
+      </w:r>
+      <w:r>
+        <w:t xml:space="preserve">The </w:t>
+      </w:r>
+      <w:r>
+        <w:t>A</w:t>
+      </w:r>
+      <w:r>
+        <w:t xml:space="preserve">star </w:t>
+      </w:r>
+      <w:r>
+        <w:t xml:space="preserve">Search </w:t>
+      </w:r>
+      <w:r>
+        <w:t xml:space="preserve">algorithm being ran and displayed in the console there will be a visual representation in the </w:t>
+      </w:r>
+      <w:r>
+        <w:t>application.</w:t>
+      </w:r>
+      <w:r>
+        <w:t xml:space="preserve"> </w:t>
       </w:r>
     </w:p>
     <w:p/>
@@ -1221,10 +1088,10 @@
           <w:noProof/>
         </w:rPr>
         <w:drawing>
-          <wp:inline distT="0" distB="0" distL="0" distR="0" wp14:anchorId="7F4A493E" wp14:editId="03924C02">
-            <wp:extent cx="2303576" cy="1387929"/>
-            <wp:effectExtent l="0" t="0" r="1905" b="3175"/>
-            <wp:docPr id="9" name="Picture 9"/>
+          <wp:inline distT="0" distB="0" distL="0" distR="0" wp14:anchorId="25DB2130" wp14:editId="6294E79B">
+            <wp:extent cx="697064" cy="1932213"/>
+            <wp:effectExtent l="0" t="0" r="8255" b="0"/>
+            <wp:docPr id="4" name="Picture 4"/>
             <wp:cNvGraphicFramePr>
               <a:graphicFrameLocks xmlns:a="http://schemas.openxmlformats.org/drawingml/2006/main" noChangeAspect="1"/>
             </wp:cNvGraphicFramePr>
@@ -1244,7 +1111,7 @@
                   <pic:spPr>
                     <a:xfrm>
                       <a:off x="0" y="0"/>
-                      <a:ext cx="2336738" cy="1407910"/>
+                      <a:ext cx="728709" cy="2019932"/>
                     </a:xfrm>
                     <a:prstGeom prst="rect">
                       <a:avLst/>
@@ -1257,33 +1124,31 @@
         </w:drawing>
       </w:r>
       <w:r>
-        <w:t xml:space="preserve"> my raise and lower functions which raise and lower the </w:t>
-      </w:r>
-      <w:proofErr w:type="spellStart"/>
-      <w:r>
-        <w:t>Hcost</w:t>
-      </w:r>
-      <w:proofErr w:type="spellEnd"/>
-      <w:r>
-        <w:t xml:space="preserve"> of a node</w:t>
-      </w:r>
-      <w:r>
         <w:t xml:space="preserve"> </w:t>
       </w:r>
       <w:r>
-        <w:t>(cell in my code)</w:t>
-      </w:r>
-    </w:p>
-    <w:p>
-      <w:r>
-        <w:rPr>
-          <w:noProof/>
-        </w:rPr>
+        <w:t xml:space="preserve">The </w:t>
+      </w:r>
+      <w:r>
+        <w:t>Dstar</w:t>
+      </w:r>
+      <w:r>
+        <w:t xml:space="preserve"> Lite Search</w:t>
+      </w:r>
+      <w:r>
+        <w:t xml:space="preserve"> algorithm being ran and displayed in the console there will be a visual representation in the </w:t>
+      </w:r>
+      <w:r>
+        <w:t>application.</w:t>
+      </w:r>
+    </w:p>
+    <w:p>
+      <w:r>
         <w:drawing>
-          <wp:inline distT="0" distB="0" distL="0" distR="0" wp14:anchorId="470C13D0" wp14:editId="76AC0070">
-            <wp:extent cx="947057" cy="2873551"/>
-            <wp:effectExtent l="0" t="0" r="5715" b="3175"/>
-            <wp:docPr id="5" name="Picture 5"/>
+          <wp:inline distT="0" distB="0" distL="0" distR="0" wp14:anchorId="2B529368" wp14:editId="19EDBAD3">
+            <wp:extent cx="914528" cy="1676634"/>
+            <wp:effectExtent l="0" t="0" r="0" b="0"/>
+            <wp:docPr id="2132682261" name="Picture 1" descr="A picture containing text&#10;&#10;Description automatically generated"/>
             <wp:cNvGraphicFramePr>
               <a:graphicFrameLocks xmlns:a="http://schemas.openxmlformats.org/drawingml/2006/main" noChangeAspect="1"/>
             </wp:cNvGraphicFramePr>
@@ -1291,7 +1156,7 @@
               <a:graphicData uri="http://schemas.openxmlformats.org/drawingml/2006/picture">
                 <pic:pic xmlns:pic="http://schemas.openxmlformats.org/drawingml/2006/picture">
                   <pic:nvPicPr>
-                    <pic:cNvPr id="1" name=""/>
+                    <pic:cNvPr id="2132682261" name="Picture 1" descr="A picture containing text&#10;&#10;Description automatically generated"/>
                     <pic:cNvPicPr/>
                   </pic:nvPicPr>
                   <pic:blipFill>
@@ -1303,7 +1168,7 @@
                   <pic:spPr>
                     <a:xfrm>
                       <a:off x="0" y="0"/>
-                      <a:ext cx="989025" cy="3000890"/>
+                      <a:ext cx="914528" cy="1676634"/>
                     </a:xfrm>
                     <a:prstGeom prst="rect">
                       <a:avLst/>
@@ -1316,7 +1181,554 @@
         </w:drawing>
       </w:r>
       <w:r>
+        <w:t xml:space="preserve"> </w:t>
+      </w:r>
+      <w:r>
+        <w:t>T</w:t>
+      </w:r>
+      <w:r>
+        <w:t xml:space="preserve">he </w:t>
+      </w:r>
+      <w:r>
+        <w:t>J</w:t>
+      </w:r>
+      <w:r>
+        <w:t xml:space="preserve">ump </w:t>
+      </w:r>
+      <w:r>
+        <w:t>P</w:t>
+      </w:r>
+      <w:r>
+        <w:t xml:space="preserve">oint </w:t>
+      </w:r>
+      <w:r>
+        <w:t>S</w:t>
+      </w:r>
+      <w:r>
+        <w:t xml:space="preserve">earch </w:t>
+      </w:r>
+      <w:r>
+        <w:t>algorithm being ran and displayed in the console there will be a visual representation in the application.</w:t>
+      </w:r>
+    </w:p>
+    <w:p>
+      <w:r>
+        <w:drawing>
+          <wp:inline distT="0" distB="0" distL="0" distR="0" wp14:anchorId="4AC857A8" wp14:editId="02D7AD43">
+            <wp:extent cx="571580" cy="1457528"/>
+            <wp:effectExtent l="0" t="0" r="0" b="0"/>
+            <wp:docPr id="1422993749" name="Picture 1" descr="Text&#10;&#10;Description automatically generated"/>
+            <wp:cNvGraphicFramePr>
+              <a:graphicFrameLocks xmlns:a="http://schemas.openxmlformats.org/drawingml/2006/main" noChangeAspect="1"/>
+            </wp:cNvGraphicFramePr>
+            <a:graphic xmlns:a="http://schemas.openxmlformats.org/drawingml/2006/main">
+              <a:graphicData uri="http://schemas.openxmlformats.org/drawingml/2006/picture">
+                <pic:pic xmlns:pic="http://schemas.openxmlformats.org/drawingml/2006/picture">
+                  <pic:nvPicPr>
+                    <pic:cNvPr id="1422993749" name="Picture 1" descr="Text&#10;&#10;Description automatically generated"/>
+                    <pic:cNvPicPr/>
+                  </pic:nvPicPr>
+                  <pic:blipFill>
+                    <a:blip r:embed="rId19"/>
+                    <a:stretch>
+                      <a:fillRect/>
+                    </a:stretch>
+                  </pic:blipFill>
+                  <pic:spPr>
+                    <a:xfrm>
+                      <a:off x="0" y="0"/>
+                      <a:ext cx="571580" cy="1457528"/>
+                    </a:xfrm>
+                    <a:prstGeom prst="rect">
+                      <a:avLst/>
+                    </a:prstGeom>
+                  </pic:spPr>
+                </pic:pic>
+              </a:graphicData>
+            </a:graphic>
+          </wp:inline>
+        </w:drawing>
+      </w:r>
+      <w:r>
+        <w:t xml:space="preserve"> </w:t>
+      </w:r>
+      <w:r>
+        <w:t xml:space="preserve">The </w:t>
+      </w:r>
+      <w:r>
+        <w:t>L</w:t>
+      </w:r>
+      <w:r>
+        <w:t>ifelong</w:t>
+      </w:r>
+      <w:r>
+        <w:t xml:space="preserve"> </w:t>
+      </w:r>
+      <w:r>
+        <w:t>P</w:t>
+      </w:r>
+      <w:r>
+        <w:t>lanning Astar (LPA*)</w:t>
+      </w:r>
+      <w:r>
+        <w:t xml:space="preserve"> algorithm being ran and displayed in the console there will be a visual representation in the application.</w:t>
+      </w:r>
+    </w:p>
+    <w:p>
+      <w:r>
+        <w:lastRenderedPageBreak/>
+        <w:drawing>
+          <wp:inline distT="0" distB="0" distL="0" distR="0" wp14:anchorId="46E5F7AA" wp14:editId="7F5B144A">
+            <wp:extent cx="1524213" cy="1257475"/>
+            <wp:effectExtent l="0" t="0" r="0" b="0"/>
+            <wp:docPr id="1378795397" name="Picture 1" descr="Text, chat or text message&#10;&#10;Description automatically generated"/>
+            <wp:cNvGraphicFramePr>
+              <a:graphicFrameLocks xmlns:a="http://schemas.openxmlformats.org/drawingml/2006/main" noChangeAspect="1"/>
+            </wp:cNvGraphicFramePr>
+            <a:graphic xmlns:a="http://schemas.openxmlformats.org/drawingml/2006/main">
+              <a:graphicData uri="http://schemas.openxmlformats.org/drawingml/2006/picture">
+                <pic:pic xmlns:pic="http://schemas.openxmlformats.org/drawingml/2006/picture">
+                  <pic:nvPicPr>
+                    <pic:cNvPr id="1378795397" name="Picture 1" descr="Text, chat or text message&#10;&#10;Description automatically generated"/>
+                    <pic:cNvPicPr/>
+                  </pic:nvPicPr>
+                  <pic:blipFill>
+                    <a:blip r:embed="rId20"/>
+                    <a:stretch>
+                      <a:fillRect/>
+                    </a:stretch>
+                  </pic:blipFill>
+                  <pic:spPr>
+                    <a:xfrm>
+                      <a:off x="0" y="0"/>
+                      <a:ext cx="1524213" cy="1257475"/>
+                    </a:xfrm>
+                    <a:prstGeom prst="rect">
+                      <a:avLst/>
+                    </a:prstGeom>
+                  </pic:spPr>
+                </pic:pic>
+              </a:graphicData>
+            </a:graphic>
+          </wp:inline>
+        </w:drawing>
+      </w:r>
+      <w:r>
+        <w:t xml:space="preserve"> </w:t>
+      </w:r>
+      <w:r>
+        <w:t xml:space="preserve">The </w:t>
+      </w:r>
+      <w:r>
+        <w:t>Depth First Sea</w:t>
+      </w:r>
+      <w:r>
+        <w:t>r</w:t>
+      </w:r>
+      <w:r>
+        <w:t>ch</w:t>
+      </w:r>
+      <w:r>
+        <w:t xml:space="preserve"> algorithm being ran and displayed in the console there will be a visual representation in the application.</w:t>
+      </w:r>
+    </w:p>
+    <w:p>
+      <w:r>
+        <w:drawing>
+          <wp:inline distT="0" distB="0" distL="0" distR="0" wp14:anchorId="556D1455" wp14:editId="54B1D579">
+            <wp:extent cx="962159" cy="2238687"/>
+            <wp:effectExtent l="0" t="0" r="9525" b="9525"/>
+            <wp:docPr id="153535947" name="Picture 1" descr="Text&#10;&#10;Description automatically generated"/>
+            <wp:cNvGraphicFramePr>
+              <a:graphicFrameLocks xmlns:a="http://schemas.openxmlformats.org/drawingml/2006/main" noChangeAspect="1"/>
+            </wp:cNvGraphicFramePr>
+            <a:graphic xmlns:a="http://schemas.openxmlformats.org/drawingml/2006/main">
+              <a:graphicData uri="http://schemas.openxmlformats.org/drawingml/2006/picture">
+                <pic:pic xmlns:pic="http://schemas.openxmlformats.org/drawingml/2006/picture">
+                  <pic:nvPicPr>
+                    <pic:cNvPr id="153535947" name="Picture 1" descr="Text&#10;&#10;Description automatically generated"/>
+                    <pic:cNvPicPr/>
+                  </pic:nvPicPr>
+                  <pic:blipFill>
+                    <a:blip r:embed="rId21"/>
+                    <a:stretch>
+                      <a:fillRect/>
+                    </a:stretch>
+                  </pic:blipFill>
+                  <pic:spPr>
+                    <a:xfrm>
+                      <a:off x="0" y="0"/>
+                      <a:ext cx="962159" cy="2238687"/>
+                    </a:xfrm>
+                    <a:prstGeom prst="rect">
+                      <a:avLst/>
+                    </a:prstGeom>
+                  </pic:spPr>
+                </pic:pic>
+              </a:graphicData>
+            </a:graphic>
+          </wp:inline>
+        </w:drawing>
+      </w:r>
+      <w:r>
+        <w:t xml:space="preserve"> </w:t>
+      </w:r>
+      <w:r>
+        <w:t xml:space="preserve">The </w:t>
+      </w:r>
+      <w:r>
+        <w:t xml:space="preserve">Djkstras Search </w:t>
+      </w:r>
+      <w:r>
+        <w:t>algorithm being ran and displayed in the console there will be a visual representation in the application.</w:t>
+      </w:r>
+    </w:p>
+    <w:p>
+      <w:r>
+        <w:rPr>
+          <w:noProof/>
+        </w:rPr>
+        <w:drawing>
+          <wp:inline distT="0" distB="0" distL="0" distR="0" wp14:anchorId="50EC85A3" wp14:editId="4BB5F556">
+            <wp:extent cx="1965924" cy="4281536"/>
+            <wp:effectExtent l="0" t="0" r="0" b="5080"/>
+            <wp:docPr id="7" name="Picture 7" descr="A screenshot of a computer screen&#10;&#10;Description automatically generated with medium confidence"/>
+            <wp:cNvGraphicFramePr>
+              <a:graphicFrameLocks xmlns:a="http://schemas.openxmlformats.org/drawingml/2006/main" noChangeAspect="1"/>
+            </wp:cNvGraphicFramePr>
+            <a:graphic xmlns:a="http://schemas.openxmlformats.org/drawingml/2006/main">
+              <a:graphicData uri="http://schemas.openxmlformats.org/drawingml/2006/picture">
+                <pic:pic xmlns:pic="http://schemas.openxmlformats.org/drawingml/2006/picture">
+                  <pic:nvPicPr>
+                    <pic:cNvPr id="7" name="Picture 7" descr="A screenshot of a computer screen&#10;&#10;Description automatically generated with medium confidence"/>
+                    <pic:cNvPicPr/>
+                  </pic:nvPicPr>
+                  <pic:blipFill>
+                    <a:blip r:embed="rId22"/>
+                    <a:stretch>
+                      <a:fillRect/>
+                    </a:stretch>
+                  </pic:blipFill>
+                  <pic:spPr>
+                    <a:xfrm>
+                      <a:off x="0" y="0"/>
+                      <a:ext cx="1982183" cy="4316946"/>
+                    </a:xfrm>
+                    <a:prstGeom prst="rect">
+                      <a:avLst/>
+                    </a:prstGeom>
+                  </pic:spPr>
+                </pic:pic>
+              </a:graphicData>
+            </a:graphic>
+          </wp:inline>
+        </w:drawing>
+      </w:r>
+      <w:r>
+        <w:t xml:space="preserve"> My Astar function </w:t>
+      </w:r>
+      <w:r>
+        <w:t>compute shortest path function</w:t>
+      </w:r>
+    </w:p>
+    <w:p/>
+    <w:p>
+      <w:r>
+        <w:drawing>
+          <wp:inline distT="0" distB="0" distL="0" distR="0" wp14:anchorId="2B477C42" wp14:editId="043D19BD">
+            <wp:extent cx="2466975" cy="4040182"/>
+            <wp:effectExtent l="0" t="0" r="0" b="0"/>
+            <wp:docPr id="1829890634" name="Picture 1" descr="Text&#10;&#10;Description automatically generated"/>
+            <wp:cNvGraphicFramePr>
+              <a:graphicFrameLocks xmlns:a="http://schemas.openxmlformats.org/drawingml/2006/main" noChangeAspect="1"/>
+            </wp:cNvGraphicFramePr>
+            <a:graphic xmlns:a="http://schemas.openxmlformats.org/drawingml/2006/main">
+              <a:graphicData uri="http://schemas.openxmlformats.org/drawingml/2006/picture">
+                <pic:pic xmlns:pic="http://schemas.openxmlformats.org/drawingml/2006/picture">
+                  <pic:nvPicPr>
+                    <pic:cNvPr id="1829890634" name="Picture 1" descr="Text&#10;&#10;Description automatically generated"/>
+                    <pic:cNvPicPr/>
+                  </pic:nvPicPr>
+                  <pic:blipFill>
+                    <a:blip r:embed="rId23"/>
+                    <a:stretch>
+                      <a:fillRect/>
+                    </a:stretch>
+                  </pic:blipFill>
+                  <pic:spPr>
+                    <a:xfrm>
+                      <a:off x="0" y="0"/>
+                      <a:ext cx="2482103" cy="4064958"/>
+                    </a:xfrm>
+                    <a:prstGeom prst="rect">
+                      <a:avLst/>
+                    </a:prstGeom>
+                  </pic:spPr>
+                </pic:pic>
+              </a:graphicData>
+            </a:graphic>
+          </wp:inline>
+        </w:drawing>
+      </w:r>
+      <w:r>
+        <w:t xml:space="preserve"> The Main Dstar lite function which controls the wall handling and progression of the robot po</w:t>
+      </w:r>
+      <w:r>
+        <w:t xml:space="preserve">sition on the path </w:t>
+      </w:r>
+    </w:p>
+    <w:p>
+      <w:r>
+        <w:drawing>
+          <wp:inline distT="0" distB="0" distL="0" distR="0" wp14:anchorId="73E47817" wp14:editId="5372FCFF">
+            <wp:extent cx="2559265" cy="2876550"/>
+            <wp:effectExtent l="0" t="0" r="0" b="0"/>
+            <wp:docPr id="815654437" name="Picture 1" descr="Text&#10;&#10;Description automatically generated"/>
+            <wp:cNvGraphicFramePr>
+              <a:graphicFrameLocks xmlns:a="http://schemas.openxmlformats.org/drawingml/2006/main" noChangeAspect="1"/>
+            </wp:cNvGraphicFramePr>
+            <a:graphic xmlns:a="http://schemas.openxmlformats.org/drawingml/2006/main">
+              <a:graphicData uri="http://schemas.openxmlformats.org/drawingml/2006/picture">
+                <pic:pic xmlns:pic="http://schemas.openxmlformats.org/drawingml/2006/picture">
+                  <pic:nvPicPr>
+                    <pic:cNvPr id="815654437" name="Picture 1" descr="Text&#10;&#10;Description automatically generated"/>
+                    <pic:cNvPicPr/>
+                  </pic:nvPicPr>
+                  <pic:blipFill>
+                    <a:blip r:embed="rId24"/>
+                    <a:stretch>
+                      <a:fillRect/>
+                    </a:stretch>
+                  </pic:blipFill>
+                  <pic:spPr>
+                    <a:xfrm>
+                      <a:off x="0" y="0"/>
+                      <a:ext cx="2563387" cy="2881183"/>
+                    </a:xfrm>
+                    <a:prstGeom prst="rect">
+                      <a:avLst/>
+                    </a:prstGeom>
+                  </pic:spPr>
+                </pic:pic>
+              </a:graphicData>
+            </a:graphic>
+          </wp:inline>
+        </w:drawing>
+      </w:r>
+      <w:r>
+        <w:t xml:space="preserve"> The compute shortest path function which controls the handling of the different types of </w:t>
+      </w:r>
+      <w:r>
+        <w:t>inconsistent</w:t>
+      </w:r>
+      <w:r>
+        <w:t xml:space="preserve"> nodes being </w:t>
+      </w:r>
+      <w:r>
+        <w:t>over consistent</w:t>
+      </w:r>
+      <w:r>
+        <w:t xml:space="preserve"> and </w:t>
+      </w:r>
+      <w:r>
+        <w:t>under consistent.</w:t>
+      </w:r>
+    </w:p>
+    <w:p>
+      <w:r>
+        <w:lastRenderedPageBreak/>
+        <w:drawing>
+          <wp:inline distT="0" distB="0" distL="0" distR="0" wp14:anchorId="402FC6B1" wp14:editId="0B344B4F">
+            <wp:extent cx="2615203" cy="1438275"/>
+            <wp:effectExtent l="0" t="0" r="0" b="0"/>
+            <wp:docPr id="1132397732" name="Picture 1" descr="Text&#10;&#10;Description automatically generated"/>
+            <wp:cNvGraphicFramePr>
+              <a:graphicFrameLocks xmlns:a="http://schemas.openxmlformats.org/drawingml/2006/main" noChangeAspect="1"/>
+            </wp:cNvGraphicFramePr>
+            <a:graphic xmlns:a="http://schemas.openxmlformats.org/drawingml/2006/main">
+              <a:graphicData uri="http://schemas.openxmlformats.org/drawingml/2006/picture">
+                <pic:pic xmlns:pic="http://schemas.openxmlformats.org/drawingml/2006/picture">
+                  <pic:nvPicPr>
+                    <pic:cNvPr id="1132397732" name="Picture 1" descr="Text&#10;&#10;Description automatically generated"/>
+                    <pic:cNvPicPr/>
+                  </pic:nvPicPr>
+                  <pic:blipFill>
+                    <a:blip r:embed="rId25"/>
+                    <a:stretch>
+                      <a:fillRect/>
+                    </a:stretch>
+                  </pic:blipFill>
+                  <pic:spPr>
+                    <a:xfrm>
+                      <a:off x="0" y="0"/>
+                      <a:ext cx="2626607" cy="1444547"/>
+                    </a:xfrm>
+                    <a:prstGeom prst="rect">
+                      <a:avLst/>
+                    </a:prstGeom>
+                  </pic:spPr>
+                </pic:pic>
+              </a:graphicData>
+            </a:graphic>
+          </wp:inline>
+        </w:drawing>
+      </w:r>
+      <w:r>
+        <w:t xml:space="preserve"> </w:t>
+      </w:r>
+      <w:r>
+        <w:t xml:space="preserve"> The </w:t>
+      </w:r>
+      <w:r>
+        <w:t>initialise</w:t>
+      </w:r>
+      <w:r>
+        <w:t xml:space="preserve"> Dstar function </w:t>
+      </w:r>
+      <w:r>
+        <w:t>initialises</w:t>
+      </w:r>
+      <w:r>
+        <w:t xml:space="preserve"> all of the nodes in the grid to suit for the algorithm to work and pushes the goal node into the priority queue with the correct RHS cost and Gcost</w:t>
+      </w:r>
+    </w:p>
+    <w:p>
+      <w:r>
+        <w:drawing>
+          <wp:inline distT="0" distB="0" distL="0" distR="0" wp14:anchorId="7196795D" wp14:editId="6F67CC42">
+            <wp:extent cx="2581438" cy="2286000"/>
+            <wp:effectExtent l="0" t="0" r="9525" b="0"/>
+            <wp:docPr id="1177190834" name="Picture 1" descr="Text&#10;&#10;Description automatically generated"/>
+            <wp:cNvGraphicFramePr>
+              <a:graphicFrameLocks xmlns:a="http://schemas.openxmlformats.org/drawingml/2006/main" noChangeAspect="1"/>
+            </wp:cNvGraphicFramePr>
+            <a:graphic xmlns:a="http://schemas.openxmlformats.org/drawingml/2006/main">
+              <a:graphicData uri="http://schemas.openxmlformats.org/drawingml/2006/picture">
+                <pic:pic xmlns:pic="http://schemas.openxmlformats.org/drawingml/2006/picture">
+                  <pic:nvPicPr>
+                    <pic:cNvPr id="1177190834" name="Picture 1" descr="Text&#10;&#10;Description automatically generated"/>
+                    <pic:cNvPicPr/>
+                  </pic:nvPicPr>
+                  <pic:blipFill>
+                    <a:blip r:embed="rId26"/>
+                    <a:stretch>
+                      <a:fillRect/>
+                    </a:stretch>
+                  </pic:blipFill>
+                  <pic:spPr>
+                    <a:xfrm>
+                      <a:off x="0" y="0"/>
+                      <a:ext cx="2587311" cy="2291201"/>
+                    </a:xfrm>
+                    <a:prstGeom prst="rect">
+                      <a:avLst/>
+                    </a:prstGeom>
+                  </pic:spPr>
+                </pic:pic>
+              </a:graphicData>
+            </a:graphic>
+          </wp:inline>
+        </w:drawing>
+      </w:r>
+      <w:r>
+        <w:t xml:space="preserve"> The Dstar Lite </w:t>
+      </w:r>
+      <w:r>
+        <w:t>Update</w:t>
+      </w:r>
+      <w:r>
+        <w:t xml:space="preserve"> Vertex function</w:t>
+      </w:r>
+      <w:r>
+        <w:t xml:space="preserve"> which updates the key costs of nodes and potentially pushes them into the queue for further investigation </w:t>
+      </w:r>
+    </w:p>
+    <w:p>
+      <w:r>
+        <w:drawing>
+          <wp:inline distT="0" distB="0" distL="0" distR="0" wp14:anchorId="15673A6B" wp14:editId="15205B33">
+            <wp:extent cx="3237865" cy="933450"/>
+            <wp:effectExtent l="0" t="0" r="635" b="0"/>
+            <wp:docPr id="178795629" name="Picture 1" descr="Text&#10;&#10;Description automatically generated"/>
+            <wp:cNvGraphicFramePr>
+              <a:graphicFrameLocks xmlns:a="http://schemas.openxmlformats.org/drawingml/2006/main" noChangeAspect="1"/>
+            </wp:cNvGraphicFramePr>
+            <a:graphic xmlns:a="http://schemas.openxmlformats.org/drawingml/2006/main">
+              <a:graphicData uri="http://schemas.openxmlformats.org/drawingml/2006/picture">
+                <pic:pic xmlns:pic="http://schemas.openxmlformats.org/drawingml/2006/picture">
+                  <pic:nvPicPr>
+                    <pic:cNvPr id="178795629" name="Picture 1" descr="Text&#10;&#10;Description automatically generated"/>
+                    <pic:cNvPicPr/>
+                  </pic:nvPicPr>
+                  <pic:blipFill>
+                    <a:blip r:embed="rId27"/>
+                    <a:stretch>
+                      <a:fillRect/>
+                    </a:stretch>
+                  </pic:blipFill>
+                  <pic:spPr>
+                    <a:xfrm>
+                      <a:off x="0" y="0"/>
+                      <a:ext cx="3237865" cy="933450"/>
+                    </a:xfrm>
+                    <a:prstGeom prst="rect">
+                      <a:avLst/>
+                    </a:prstGeom>
+                  </pic:spPr>
+                </pic:pic>
+              </a:graphicData>
+            </a:graphic>
+          </wp:inline>
+        </w:drawing>
+      </w:r>
+      <w:r>
+        <w:t xml:space="preserve"> The calculation of the D star key</w:t>
+      </w:r>
+    </w:p>
+    <w:p/>
+    <w:p>
+      <w:r>
+        <w:drawing>
+          <wp:inline distT="0" distB="0" distL="0" distR="0" wp14:anchorId="409695D2" wp14:editId="46258388">
+            <wp:extent cx="1158508" cy="1362075"/>
+            <wp:effectExtent l="0" t="0" r="3810" b="0"/>
+            <wp:docPr id="1191133669" name="Picture 1" descr="A picture containing shoji, building, silhouette&#10;&#10;Description automatically generated"/>
+            <wp:cNvGraphicFramePr>
+              <a:graphicFrameLocks xmlns:a="http://schemas.openxmlformats.org/drawingml/2006/main" noChangeAspect="1"/>
+            </wp:cNvGraphicFramePr>
+            <a:graphic xmlns:a="http://schemas.openxmlformats.org/drawingml/2006/main">
+              <a:graphicData uri="http://schemas.openxmlformats.org/drawingml/2006/picture">
+                <pic:pic xmlns:pic="http://schemas.openxmlformats.org/drawingml/2006/picture">
+                  <pic:nvPicPr>
+                    <pic:cNvPr id="1191133669" name="Picture 1" descr="A picture containing shoji, building, silhouette&#10;&#10;Description automatically generated"/>
+                    <pic:cNvPicPr/>
+                  </pic:nvPicPr>
+                  <pic:blipFill>
+                    <a:blip r:embed="rId28"/>
+                    <a:stretch>
+                      <a:fillRect/>
+                    </a:stretch>
+                  </pic:blipFill>
+                  <pic:spPr>
+                    <a:xfrm>
+                      <a:off x="0" y="0"/>
+                      <a:ext cx="1170736" cy="1376451"/>
+                    </a:xfrm>
+                    <a:prstGeom prst="rect">
+                      <a:avLst/>
+                    </a:prstGeom>
+                  </pic:spPr>
+                </pic:pic>
+              </a:graphicData>
+            </a:graphic>
+          </wp:inline>
+        </w:drawing>
+      </w:r>
+      <w:r>
         <w:t xml:space="preserve"> an example of basic walls. </w:t>
+      </w:r>
+      <w:r>
+        <w:t>Red Nodes are the walls placed on the grid. The grid size in question is the small grid of size 100 nodes.</w:t>
       </w:r>
     </w:p>
     <w:p/>
@@ -1328,7 +1740,7 @@
         </w:rPr>
         <w:lastRenderedPageBreak/>
         <w:drawing>
-          <wp:inline distT="0" distB="0" distL="0" distR="0" wp14:anchorId="7A1AD3E5" wp14:editId="0D2339F9">
+          <wp:inline distT="0" distB="0" distL="0" distR="0" wp14:anchorId="198541D6" wp14:editId="283B6119">
             <wp:extent cx="976737" cy="1883229"/>
             <wp:effectExtent l="0" t="0" r="0" b="3175"/>
             <wp:docPr id="6" name="Picture 6"/>
@@ -1343,7 +1755,7 @@
                     <pic:cNvPicPr/>
                   </pic:nvPicPr>
                   <pic:blipFill>
-                    <a:blip r:embed="rId19"/>
+                    <a:blip r:embed="rId29"/>
                     <a:stretch>
                       <a:fillRect/>
                     </a:stretch>
@@ -1364,48 +1776,7 @@
         </w:drawing>
       </w:r>
       <w:r>
-        <w:t xml:space="preserve"> path returned using </w:t>
-      </w:r>
-      <w:proofErr w:type="spellStart"/>
-      <w:r>
-        <w:t>Astar</w:t>
-      </w:r>
-      <w:proofErr w:type="spellEnd"/>
-      <w:r>
-        <w:t xml:space="preserve"> </w:t>
-      </w:r>
-      <w:bookmarkStart w:id="2" w:name="_GoBack"/>
-      <w:bookmarkEnd w:id="2"/>
-    </w:p>
-    <w:p>
-      <w:pPr>
-        <w:rPr>
-          <w:b/>
-          <w:i/>
-        </w:rPr>
-      </w:pPr>
-      <w:proofErr w:type="spellStart"/>
-      <w:r>
-        <w:rPr>
-          <w:b/>
-          <w:i/>
-        </w:rPr>
-        <w:t>Dstar</w:t>
-      </w:r>
-      <w:proofErr w:type="spellEnd"/>
-      <w:r>
-        <w:rPr>
-          <w:b/>
-          <w:i/>
-        </w:rPr>
-        <w:t xml:space="preserve"> will be added once fully functioning.</w:t>
-      </w:r>
-      <w:r>
-        <w:rPr>
-          <w:b/>
-          <w:i/>
-        </w:rPr>
-        <w:t xml:space="preserve"> Currently incomplete.</w:t>
+        <w:t xml:space="preserve"> path returned using Astar </w:t>
       </w:r>
     </w:p>
     <w:p>
@@ -1430,21 +1801,8 @@
     </w:p>
     <w:p>
       <w:r>
-        <w:t xml:space="preserve">The user will be met with a grid will ask which algorithm they want to use. They can then place obstacles as they wish and as such run the pathfinder. They will then get a string pop up on the screen which will suggest the better algorithm for the scenario either </w:t>
-      </w:r>
-      <w:proofErr w:type="spellStart"/>
-      <w:r>
-        <w:t>Astar</w:t>
-      </w:r>
-      <w:proofErr w:type="spellEnd"/>
-      <w:r>
-        <w:t xml:space="preserve"> or </w:t>
-      </w:r>
-      <w:proofErr w:type="spellStart"/>
-      <w:r>
-        <w:t>Dstar</w:t>
-      </w:r>
-      <w:proofErr w:type="spellEnd"/>
+        <w:t>The user will be met with a grid will ask which algorithm they want to use. They can then place obstacles as they wish and as such run the pathfinder. They will then get a string pop up on the screen which will suggest the better algorithm for the scenario either Astar or Dstar</w:t>
+      </w:r>
       <w:r>
         <w:t>.</w:t>
       </w:r>
@@ -1479,12 +1837,12 @@
       <w:pPr>
         <w:pStyle w:val="Heading1"/>
       </w:pPr>
-      <w:bookmarkStart w:id="3" w:name="_Toc54713738"/>
+      <w:bookmarkStart w:id="2" w:name="_Toc54713738"/>
       <w:r>
         <w:lastRenderedPageBreak/>
         <w:t>References</w:t>
       </w:r>
-      <w:bookmarkEnd w:id="3"/>
+      <w:bookmarkEnd w:id="2"/>
     </w:p>
     <w:p>
       <w:pPr>
@@ -1493,14 +1851,14 @@
           <w:lang w:val="ga-IE"/>
         </w:rPr>
       </w:pPr>
-      <w:bookmarkStart w:id="4" w:name="_Toc54713657"/>
+      <w:bookmarkStart w:id="3" w:name="_Toc54713657"/>
       <w:r>
         <w:t>References</w:t>
       </w:r>
-      <w:bookmarkEnd w:id="4"/>
-    </w:p>
-    <w:p>
-      <w:hyperlink r:id="rId20" w:history="1">
+      <w:bookmarkEnd w:id="3"/>
+    </w:p>
+    <w:p>
+      <w:hyperlink r:id="rId30" w:history="1">
         <w:r>
           <w:rPr>
             <w:rStyle w:val="Hyperlink"/>
@@ -1509,40 +1867,11 @@
         </w:r>
       </w:hyperlink>
       <w:r>
-        <w:t xml:space="preserve"> </w:t>
-      </w:r>
-      <w:proofErr w:type="gramStart"/>
-      <w:r>
-        <w:t>-  Path</w:t>
-      </w:r>
-      <w:proofErr w:type="gramEnd"/>
-      <w:r>
-        <w:t xml:space="preserve"> Planning Algorithm using D* Heuristic Method Based on PSO in Dynamic Environment Firas A. </w:t>
-      </w:r>
-      <w:proofErr w:type="spellStart"/>
-      <w:r>
-        <w:t>Raheema</w:t>
-      </w:r>
-      <w:proofErr w:type="spellEnd"/>
-      <w:r>
-        <w:t xml:space="preserve"> *, </w:t>
-      </w:r>
-      <w:proofErr w:type="spellStart"/>
-      <w:r>
-        <w:t>Umniah</w:t>
-      </w:r>
-      <w:proofErr w:type="spellEnd"/>
-      <w:r>
-        <w:t xml:space="preserve"> I. </w:t>
-      </w:r>
-      <w:proofErr w:type="spellStart"/>
-      <w:r>
-        <w:t>Hameedb</w:t>
-      </w:r>
-      <w:proofErr w:type="spellEnd"/>
-    </w:p>
-    <w:p>
-      <w:hyperlink r:id="rId21" w:history="1">
+        <w:t xml:space="preserve"> -  Path Planning Algorithm using D* Heuristic Method Based on PSO in Dynamic Environment Firas A. Raheema *, Umniah I. Hameedb</w:t>
+      </w:r>
+    </w:p>
+    <w:p>
+      <w:hyperlink r:id="rId31" w:history="1">
         <w:r>
           <w:rPr>
             <w:rStyle w:val="Hyperlink"/>
@@ -1555,7 +1884,7 @@
       </w:r>
     </w:p>
     <w:p>
-      <w:hyperlink r:id="rId22" w:history="1">
+      <w:hyperlink r:id="rId32" w:history="1">
         <w:r>
           <w:rPr>
             <w:rStyle w:val="Hyperlink"/>
@@ -1570,40 +1899,11 @@
         <w:t xml:space="preserve"> </w:t>
       </w:r>
       <w:r>
-        <w:t xml:space="preserve">Maxim </w:t>
-      </w:r>
-      <w:proofErr w:type="spellStart"/>
-      <w:r>
-        <w:t>Likhachev</w:t>
-      </w:r>
-      <w:proofErr w:type="spellEnd"/>
-      <w:proofErr w:type="gramStart"/>
-      <w:r>
-        <w:t>† ,</w:t>
-      </w:r>
-      <w:proofErr w:type="gramEnd"/>
-      <w:r>
-        <w:t xml:space="preserve"> Dave Ferguson† , Geoff Gordon† , Anthony </w:t>
-      </w:r>
-      <w:proofErr w:type="spellStart"/>
-      <w:r>
-        <w:t>Stentz</w:t>
-      </w:r>
-      <w:proofErr w:type="spellEnd"/>
-      <w:r>
-        <w:t xml:space="preserve">† , and Sebastian </w:t>
-      </w:r>
-      <w:proofErr w:type="spellStart"/>
-      <w:r>
-        <w:t>Thrun</w:t>
-      </w:r>
-      <w:proofErr w:type="spellEnd"/>
-      <w:r>
-        <w:t>‡</w:t>
-      </w:r>
-    </w:p>
-    <w:p>
-      <w:hyperlink r:id="rId23" w:history="1">
+        <w:t>Maxim Likhachev† , Dave Ferguson† , Geoff Gordon† , Anthony Stentz† , and Sebastian Thrun‡</w:t>
+      </w:r>
+    </w:p>
+    <w:p>
+      <w:hyperlink r:id="rId33" w:history="1">
         <w:r>
           <w:rPr>
             <w:rStyle w:val="Hyperlink"/>
@@ -1612,13 +1912,8 @@
         </w:r>
       </w:hyperlink>
       <w:r>
-        <w:t xml:space="preserve"> -Anthony </w:t>
-      </w:r>
-      <w:proofErr w:type="spellStart"/>
-      <w:r>
-        <w:t>Stentz</w:t>
-      </w:r>
-      <w:proofErr w:type="spellEnd"/>
+        <w:t xml:space="preserve"> -Anthony Stentz</w:t>
+      </w:r>
     </w:p>
     <w:p>
       <w:pPr>
@@ -1630,7 +1925,7 @@
       </w:pPr>
     </w:p>
     <w:sectPr>
-      <w:footerReference w:type="default" r:id="rId24"/>
+      <w:footerReference w:type="default" r:id="rId34"/>
       <w:pgSz w:w="11906" w:h="16838"/>
       <w:pgMar w:top="1440" w:right="1440" w:bottom="1440" w:left="1440" w:header="708" w:footer="708" w:gutter="0"/>
       <w:pgNumType w:start="0"/>
@@ -1643,7 +1938,7 @@
 </file>
 
 <file path=word/endnotes.xml><?xml version="1.0" encoding="utf-8"?>
-<w:endnotes xmlns:wpc="http://schemas.microsoft.com/office/word/2010/wordprocessingCanvas" xmlns:cx="http://schemas.microsoft.com/office/drawing/2014/chartex" xmlns:cx1="http://schemas.microsoft.com/office/drawing/2015/9/8/chartex" xmlns:cx2="http://schemas.microsoft.com/office/drawing/2015/10/21/chartex" xmlns:cx3="http://schemas.microsoft.com/office/drawing/2016/5/9/chartex" xmlns:cx4="http://schemas.microsoft.com/office/drawing/2016/5/10/chartex" xmlns:cx5="http://schemas.microsoft.com/office/drawing/2016/5/11/chartex" xmlns:cx6="http://schemas.microsoft.com/office/drawing/2016/5/12/chartex" xmlns:cx7="http://schemas.microsoft.com/office/drawing/2016/5/13/chartex" xmlns:cx8="http://schemas.microsoft.com/office/drawing/2016/5/14/chartex" xmlns:mc="http://schemas.openxmlformats.org/markup-compatibility/2006" xmlns:aink="http://schemas.microsoft.com/office/drawing/2016/ink" xmlns:am3d="http://schemas.microsoft.com/office/drawing/2017/model3d" xmlns:o="urn:schemas-microsoft-com:office:office" xmlns:r="http://schemas.openxmlformats.org/officeDocument/2006/relationships" xmlns:m="http://schemas.openxmlformats.org/officeDocument/2006/math" xmlns:v="urn:schemas-microsoft-com:vml" xmlns:wp14="http://schemas.microsoft.com/office/word/2010/wordprocessingDrawing" xmlns:wp="http://schemas.openxmlformats.org/drawingml/2006/wordprocessingDrawing" xmlns:w10="urn:schemas-microsoft-com:office:word" xmlns:w="http://schemas.openxmlformats.org/wordprocessingml/2006/main" xmlns:w14="http://schemas.microsoft.com/office/word/2010/wordml" xmlns:w15="http://schemas.microsoft.com/office/word/2012/wordml" xmlns:w16cid="http://schemas.microsoft.com/office/word/2016/wordml/cid" xmlns:w16se="http://schemas.microsoft.com/office/word/2015/wordml/symex" xmlns:wpg="http://schemas.microsoft.com/office/word/2010/wordprocessingGroup" xmlns:wpi="http://schemas.microsoft.com/office/word/2010/wordprocessingInk" xmlns:wne="http://schemas.microsoft.com/office/word/2006/wordml" xmlns:wps="http://schemas.microsoft.com/office/word/2010/wordprocessingShape" mc:Ignorable="w14 w15 w16se w16cid wp14">
+<w:endnotes xmlns:wpc="http://schemas.microsoft.com/office/word/2010/wordprocessingCanvas" xmlns:cx="http://schemas.microsoft.com/office/drawing/2014/chartex" xmlns:cx1="http://schemas.microsoft.com/office/drawing/2015/9/8/chartex" xmlns:cx2="http://schemas.microsoft.com/office/drawing/2015/10/21/chartex" xmlns:cx3="http://schemas.microsoft.com/office/drawing/2016/5/9/chartex" xmlns:cx4="http://schemas.microsoft.com/office/drawing/2016/5/10/chartex" xmlns:cx5="http://schemas.microsoft.com/office/drawing/2016/5/11/chartex" xmlns:cx6="http://schemas.microsoft.com/office/drawing/2016/5/12/chartex" xmlns:cx7="http://schemas.microsoft.com/office/drawing/2016/5/13/chartex" xmlns:cx8="http://schemas.microsoft.com/office/drawing/2016/5/14/chartex" xmlns:mc="http://schemas.openxmlformats.org/markup-compatibility/2006" xmlns:aink="http://schemas.microsoft.com/office/drawing/2016/ink" xmlns:am3d="http://schemas.microsoft.com/office/drawing/2017/model3d" xmlns:o="urn:schemas-microsoft-com:office:office" xmlns:oel="http://schemas.microsoft.com/office/2019/extlst" xmlns:r="http://schemas.openxmlformats.org/officeDocument/2006/relationships" xmlns:m="http://schemas.openxmlformats.org/officeDocument/2006/math" xmlns:v="urn:schemas-microsoft-com:vml" xmlns:wp14="http://schemas.microsoft.com/office/word/2010/wordprocessingDrawing" xmlns:wp="http://schemas.openxmlformats.org/drawingml/2006/wordprocessingDrawing" xmlns:w10="urn:schemas-microsoft-com:office:word" xmlns:w="http://schemas.openxmlformats.org/wordprocessingml/2006/main" xmlns:w14="http://schemas.microsoft.com/office/word/2010/wordml" xmlns:w15="http://schemas.microsoft.com/office/word/2012/wordml" xmlns:w16cex="http://schemas.microsoft.com/office/word/2018/wordml/cex" xmlns:w16cid="http://schemas.microsoft.com/office/word/2016/wordml/cid" xmlns:w16="http://schemas.microsoft.com/office/word/2018/wordml" xmlns:w16sdtdh="http://schemas.microsoft.com/office/word/2020/wordml/sdtdatahash" xmlns:w16se="http://schemas.microsoft.com/office/word/2015/wordml/symex" xmlns:wpg="http://schemas.microsoft.com/office/word/2010/wordprocessingGroup" xmlns:wpi="http://schemas.microsoft.com/office/word/2010/wordprocessingInk" xmlns:wne="http://schemas.microsoft.com/office/word/2006/wordml" xmlns:wps="http://schemas.microsoft.com/office/word/2010/wordprocessingShape" mc:Ignorable="w14 w15 w16se w16cid w16 w16cex w16sdtdh wp14">
   <w:endnote w:type="separator" w:id="-1">
     <w:p>
       <w:pPr>
@@ -1668,7 +1963,7 @@
 </file>
 
 <file path=word/footer1.xml><?xml version="1.0" encoding="utf-8"?>
-<w:ftr xmlns:wpc="http://schemas.microsoft.com/office/word/2010/wordprocessingCanvas" xmlns:cx="http://schemas.microsoft.com/office/drawing/2014/chartex" xmlns:cx1="http://schemas.microsoft.com/office/drawing/2015/9/8/chartex" xmlns:cx2="http://schemas.microsoft.com/office/drawing/2015/10/21/chartex" xmlns:cx3="http://schemas.microsoft.com/office/drawing/2016/5/9/chartex" xmlns:cx4="http://schemas.microsoft.com/office/drawing/2016/5/10/chartex" xmlns:cx5="http://schemas.microsoft.com/office/drawing/2016/5/11/chartex" xmlns:cx6="http://schemas.microsoft.com/office/drawing/2016/5/12/chartex" xmlns:cx7="http://schemas.microsoft.com/office/drawing/2016/5/13/chartex" xmlns:cx8="http://schemas.microsoft.com/office/drawing/2016/5/14/chartex" xmlns:mc="http://schemas.openxmlformats.org/markup-compatibility/2006" xmlns:aink="http://schemas.microsoft.com/office/drawing/2016/ink" xmlns:am3d="http://schemas.microsoft.com/office/drawing/2017/model3d" xmlns:o="urn:schemas-microsoft-com:office:office" xmlns:r="http://schemas.openxmlformats.org/officeDocument/2006/relationships" xmlns:m="http://schemas.openxmlformats.org/officeDocument/2006/math" xmlns:v="urn:schemas-microsoft-com:vml" xmlns:wp14="http://schemas.microsoft.com/office/word/2010/wordprocessingDrawing" xmlns:wp="http://schemas.openxmlformats.org/drawingml/2006/wordprocessingDrawing" xmlns:w10="urn:schemas-microsoft-com:office:word" xmlns:w="http://schemas.openxmlformats.org/wordprocessingml/2006/main" xmlns:w14="http://schemas.microsoft.com/office/word/2010/wordml" xmlns:w15="http://schemas.microsoft.com/office/word/2012/wordml" xmlns:w16cid="http://schemas.microsoft.com/office/word/2016/wordml/cid" xmlns:w16se="http://schemas.microsoft.com/office/word/2015/wordml/symex" xmlns:wpg="http://schemas.microsoft.com/office/word/2010/wordprocessingGroup" xmlns:wpi="http://schemas.microsoft.com/office/word/2010/wordprocessingInk" xmlns:wne="http://schemas.microsoft.com/office/word/2006/wordml" xmlns:wps="http://schemas.microsoft.com/office/word/2010/wordprocessingShape" mc:Ignorable="w14 w15 w16se w16cid wp14">
+<w:ftr xmlns:wpc="http://schemas.microsoft.com/office/word/2010/wordprocessingCanvas" xmlns:cx="http://schemas.microsoft.com/office/drawing/2014/chartex" xmlns:cx1="http://schemas.microsoft.com/office/drawing/2015/9/8/chartex" xmlns:cx2="http://schemas.microsoft.com/office/drawing/2015/10/21/chartex" xmlns:cx3="http://schemas.microsoft.com/office/drawing/2016/5/9/chartex" xmlns:cx4="http://schemas.microsoft.com/office/drawing/2016/5/10/chartex" xmlns:cx5="http://schemas.microsoft.com/office/drawing/2016/5/11/chartex" xmlns:cx6="http://schemas.microsoft.com/office/drawing/2016/5/12/chartex" xmlns:cx7="http://schemas.microsoft.com/office/drawing/2016/5/13/chartex" xmlns:cx8="http://schemas.microsoft.com/office/drawing/2016/5/14/chartex" xmlns:mc="http://schemas.openxmlformats.org/markup-compatibility/2006" xmlns:aink="http://schemas.microsoft.com/office/drawing/2016/ink" xmlns:am3d="http://schemas.microsoft.com/office/drawing/2017/model3d" xmlns:o="urn:schemas-microsoft-com:office:office" xmlns:oel="http://schemas.microsoft.com/office/2019/extlst" xmlns:r="http://schemas.openxmlformats.org/officeDocument/2006/relationships" xmlns:m="http://schemas.openxmlformats.org/officeDocument/2006/math" xmlns:v="urn:schemas-microsoft-com:vml" xmlns:wp14="http://schemas.microsoft.com/office/word/2010/wordprocessingDrawing" xmlns:wp="http://schemas.openxmlformats.org/drawingml/2006/wordprocessingDrawing" xmlns:w10="urn:schemas-microsoft-com:office:word" xmlns:w="http://schemas.openxmlformats.org/wordprocessingml/2006/main" xmlns:w14="http://schemas.microsoft.com/office/word/2010/wordml" xmlns:w15="http://schemas.microsoft.com/office/word/2012/wordml" xmlns:w16cex="http://schemas.microsoft.com/office/word/2018/wordml/cex" xmlns:w16cid="http://schemas.microsoft.com/office/word/2016/wordml/cid" xmlns:w16="http://schemas.microsoft.com/office/word/2018/wordml" xmlns:w16sdtdh="http://schemas.microsoft.com/office/word/2020/wordml/sdtdatahash" xmlns:w16se="http://schemas.microsoft.com/office/word/2015/wordml/symex" xmlns:wpg="http://schemas.microsoft.com/office/word/2010/wordprocessingGroup" xmlns:wpi="http://schemas.microsoft.com/office/word/2010/wordprocessingInk" xmlns:wne="http://schemas.microsoft.com/office/word/2006/wordml" xmlns:wps="http://schemas.microsoft.com/office/word/2010/wordprocessingShape" mc:Ignorable="w14 w15 w16se w16cid w16 w16cex w16sdtdh wp14">
   <w:p>
     <w:pPr>
       <w:pStyle w:val="Footer"/>
@@ -1781,7 +2076,7 @@
 </file>
 
 <file path=word/footnotes.xml><?xml version="1.0" encoding="utf-8"?>
-<w:footnotes xmlns:wpc="http://schemas.microsoft.com/office/word/2010/wordprocessingCanvas" xmlns:cx="http://schemas.microsoft.com/office/drawing/2014/chartex" xmlns:cx1="http://schemas.microsoft.com/office/drawing/2015/9/8/chartex" xmlns:cx2="http://schemas.microsoft.com/office/drawing/2015/10/21/chartex" xmlns:cx3="http://schemas.microsoft.com/office/drawing/2016/5/9/chartex" xmlns:cx4="http://schemas.microsoft.com/office/drawing/2016/5/10/chartex" xmlns:cx5="http://schemas.microsoft.com/office/drawing/2016/5/11/chartex" xmlns:cx6="http://schemas.microsoft.com/office/drawing/2016/5/12/chartex" xmlns:cx7="http://schemas.microsoft.com/office/drawing/2016/5/13/chartex" xmlns:cx8="http://schemas.microsoft.com/office/drawing/2016/5/14/chartex" xmlns:mc="http://schemas.openxmlformats.org/markup-compatibility/2006" xmlns:aink="http://schemas.microsoft.com/office/drawing/2016/ink" xmlns:am3d="http://schemas.microsoft.com/office/drawing/2017/model3d" xmlns:o="urn:schemas-microsoft-com:office:office" xmlns:r="http://schemas.openxmlformats.org/officeDocument/2006/relationships" xmlns:m="http://schemas.openxmlformats.org/officeDocument/2006/math" xmlns:v="urn:schemas-microsoft-com:vml" xmlns:wp14="http://schemas.microsoft.com/office/word/2010/wordprocessingDrawing" xmlns:wp="http://schemas.openxmlformats.org/drawingml/2006/wordprocessingDrawing" xmlns:w10="urn:schemas-microsoft-com:office:word" xmlns:w="http://schemas.openxmlformats.org/wordprocessingml/2006/main" xmlns:w14="http://schemas.microsoft.com/office/word/2010/wordml" xmlns:w15="http://schemas.microsoft.com/office/word/2012/wordml" xmlns:w16cid="http://schemas.microsoft.com/office/word/2016/wordml/cid" xmlns:w16se="http://schemas.microsoft.com/office/word/2015/wordml/symex" xmlns:wpg="http://schemas.microsoft.com/office/word/2010/wordprocessingGroup" xmlns:wpi="http://schemas.microsoft.com/office/word/2010/wordprocessingInk" xmlns:wne="http://schemas.microsoft.com/office/word/2006/wordml" xmlns:wps="http://schemas.microsoft.com/office/word/2010/wordprocessingShape" mc:Ignorable="w14 w15 w16se w16cid wp14">
+<w:footnotes xmlns:wpc="http://schemas.microsoft.com/office/word/2010/wordprocessingCanvas" xmlns:cx="http://schemas.microsoft.com/office/drawing/2014/chartex" xmlns:cx1="http://schemas.microsoft.com/office/drawing/2015/9/8/chartex" xmlns:cx2="http://schemas.microsoft.com/office/drawing/2015/10/21/chartex" xmlns:cx3="http://schemas.microsoft.com/office/drawing/2016/5/9/chartex" xmlns:cx4="http://schemas.microsoft.com/office/drawing/2016/5/10/chartex" xmlns:cx5="http://schemas.microsoft.com/office/drawing/2016/5/11/chartex" xmlns:cx6="http://schemas.microsoft.com/office/drawing/2016/5/12/chartex" xmlns:cx7="http://schemas.microsoft.com/office/drawing/2016/5/13/chartex" xmlns:cx8="http://schemas.microsoft.com/office/drawing/2016/5/14/chartex" xmlns:mc="http://schemas.openxmlformats.org/markup-compatibility/2006" xmlns:aink="http://schemas.microsoft.com/office/drawing/2016/ink" xmlns:am3d="http://schemas.microsoft.com/office/drawing/2017/model3d" xmlns:o="urn:schemas-microsoft-com:office:office" xmlns:oel="http://schemas.microsoft.com/office/2019/extlst" xmlns:r="http://schemas.openxmlformats.org/officeDocument/2006/relationships" xmlns:m="http://schemas.openxmlformats.org/officeDocument/2006/math" xmlns:v="urn:schemas-microsoft-com:vml" xmlns:wp14="http://schemas.microsoft.com/office/word/2010/wordprocessingDrawing" xmlns:wp="http://schemas.openxmlformats.org/drawingml/2006/wordprocessingDrawing" xmlns:w10="urn:schemas-microsoft-com:office:word" xmlns:w="http://schemas.openxmlformats.org/wordprocessingml/2006/main" xmlns:w14="http://schemas.microsoft.com/office/word/2010/wordml" xmlns:w15="http://schemas.microsoft.com/office/word/2012/wordml" xmlns:w16cex="http://schemas.microsoft.com/office/word/2018/wordml/cex" xmlns:w16cid="http://schemas.microsoft.com/office/word/2016/wordml/cid" xmlns:w16="http://schemas.microsoft.com/office/word/2018/wordml" xmlns:w16sdtdh="http://schemas.microsoft.com/office/word/2020/wordml/sdtdatahash" xmlns:w16se="http://schemas.microsoft.com/office/word/2015/wordml/symex" xmlns:wpg="http://schemas.microsoft.com/office/word/2010/wordprocessingGroup" xmlns:wpi="http://schemas.microsoft.com/office/word/2010/wordprocessingInk" xmlns:wne="http://schemas.microsoft.com/office/word/2006/wordml" xmlns:wps="http://schemas.microsoft.com/office/word/2010/wordprocessingShape" mc:Ignorable="w14 w15 w16se w16cid w16 w16cex w16sdtdh wp14">
   <w:footnote w:type="separator" w:id="-1">
     <w:p>
       <w:pPr>
@@ -1806,7 +2101,7 @@
 </file>
 
 <file path=word/numbering.xml><?xml version="1.0" encoding="utf-8"?>
-<w:numbering xmlns:wpc="http://schemas.microsoft.com/office/word/2010/wordprocessingCanvas" xmlns:cx="http://schemas.microsoft.com/office/drawing/2014/chartex" xmlns:cx1="http://schemas.microsoft.com/office/drawing/2015/9/8/chartex" xmlns:cx2="http://schemas.microsoft.com/office/drawing/2015/10/21/chartex" xmlns:cx3="http://schemas.microsoft.com/office/drawing/2016/5/9/chartex" xmlns:cx4="http://schemas.microsoft.com/office/drawing/2016/5/10/chartex" xmlns:cx5="http://schemas.microsoft.com/office/drawing/2016/5/11/chartex" xmlns:cx6="http://schemas.microsoft.com/office/drawing/2016/5/12/chartex" xmlns:cx7="http://schemas.microsoft.com/office/drawing/2016/5/13/chartex" xmlns:cx8="http://schemas.microsoft.com/office/drawing/2016/5/14/chartex" xmlns:mc="http://schemas.openxmlformats.org/markup-compatibility/2006" xmlns:aink="http://schemas.microsoft.com/office/drawing/2016/ink" xmlns:am3d="http://schemas.microsoft.com/office/drawing/2017/model3d" xmlns:o="urn:schemas-microsoft-com:office:office" xmlns:r="http://schemas.openxmlformats.org/officeDocument/2006/relationships" xmlns:m="http://schemas.openxmlformats.org/officeDocument/2006/math" xmlns:v="urn:schemas-microsoft-com:vml" xmlns:wp14="http://schemas.microsoft.com/office/word/2010/wordprocessingDrawing" xmlns:wp="http://schemas.openxmlformats.org/drawingml/2006/wordprocessingDrawing" xmlns:w10="urn:schemas-microsoft-com:office:word" xmlns:w="http://schemas.openxmlformats.org/wordprocessingml/2006/main" xmlns:w14="http://schemas.microsoft.com/office/word/2010/wordml" xmlns:w15="http://schemas.microsoft.com/office/word/2012/wordml" xmlns:w16cid="http://schemas.microsoft.com/office/word/2016/wordml/cid" xmlns:w16se="http://schemas.microsoft.com/office/word/2015/wordml/symex" xmlns:wpg="http://schemas.microsoft.com/office/word/2010/wordprocessingGroup" xmlns:wpi="http://schemas.microsoft.com/office/word/2010/wordprocessingInk" xmlns:wne="http://schemas.microsoft.com/office/word/2006/wordml" xmlns:wps="http://schemas.microsoft.com/office/word/2010/wordprocessingShape" mc:Ignorable="w14 w15 w16se w16cid wp14">
+<w:numbering xmlns:wpc="http://schemas.microsoft.com/office/word/2010/wordprocessingCanvas" xmlns:cx="http://schemas.microsoft.com/office/drawing/2014/chartex" xmlns:cx1="http://schemas.microsoft.com/office/drawing/2015/9/8/chartex" xmlns:cx2="http://schemas.microsoft.com/office/drawing/2015/10/21/chartex" xmlns:cx3="http://schemas.microsoft.com/office/drawing/2016/5/9/chartex" xmlns:cx4="http://schemas.microsoft.com/office/drawing/2016/5/10/chartex" xmlns:cx5="http://schemas.microsoft.com/office/drawing/2016/5/11/chartex" xmlns:cx6="http://schemas.microsoft.com/office/drawing/2016/5/12/chartex" xmlns:cx7="http://schemas.microsoft.com/office/drawing/2016/5/13/chartex" xmlns:cx8="http://schemas.microsoft.com/office/drawing/2016/5/14/chartex" xmlns:mc="http://schemas.openxmlformats.org/markup-compatibility/2006" xmlns:aink="http://schemas.microsoft.com/office/drawing/2016/ink" xmlns:am3d="http://schemas.microsoft.com/office/drawing/2017/model3d" xmlns:o="urn:schemas-microsoft-com:office:office" xmlns:oel="http://schemas.microsoft.com/office/2019/extlst" xmlns:r="http://schemas.openxmlformats.org/officeDocument/2006/relationships" xmlns:m="http://schemas.openxmlformats.org/officeDocument/2006/math" xmlns:v="urn:schemas-microsoft-com:vml" xmlns:wp14="http://schemas.microsoft.com/office/word/2010/wordprocessingDrawing" xmlns:wp="http://schemas.openxmlformats.org/drawingml/2006/wordprocessingDrawing" xmlns:w10="urn:schemas-microsoft-com:office:word" xmlns:w="http://schemas.openxmlformats.org/wordprocessingml/2006/main" xmlns:w14="http://schemas.microsoft.com/office/word/2010/wordml" xmlns:w15="http://schemas.microsoft.com/office/word/2012/wordml" xmlns:w16cex="http://schemas.microsoft.com/office/word/2018/wordml/cex" xmlns:w16cid="http://schemas.microsoft.com/office/word/2016/wordml/cid" xmlns:w16="http://schemas.microsoft.com/office/word/2018/wordml" xmlns:w16sdtdh="http://schemas.microsoft.com/office/word/2020/wordml/sdtdatahash" xmlns:w16se="http://schemas.microsoft.com/office/word/2015/wordml/symex" xmlns:wpg="http://schemas.microsoft.com/office/word/2010/wordprocessingGroup" xmlns:wpi="http://schemas.microsoft.com/office/word/2010/wordprocessingInk" xmlns:wne="http://schemas.microsoft.com/office/word/2006/wordml" xmlns:wps="http://schemas.microsoft.com/office/word/2010/wordprocessingShape" mc:Ignorable="w14 w15 w16se w16cid w16 w16cex w16sdtdh wp14">
   <w:abstractNum w:abstractNumId="0" w15:restartNumberingAfterBreak="0">
     <w:nsid w:val="188B3C0F"/>
     <w:multiLevelType w:val="multilevel"/>
@@ -3586,47 +3881,47 @@
       </w:rPr>
     </w:lvl>
   </w:abstractNum>
-  <w:num w:numId="1">
+  <w:num w:numId="1" w16cid:durableId="281150177">
     <w:abstractNumId w:val="5"/>
   </w:num>
-  <w:num w:numId="2">
+  <w:num w:numId="2" w16cid:durableId="2086761260">
     <w:abstractNumId w:val="1"/>
   </w:num>
-  <w:num w:numId="3">
+  <w:num w:numId="3" w16cid:durableId="1193109152">
     <w:abstractNumId w:val="0"/>
   </w:num>
-  <w:num w:numId="4">
+  <w:num w:numId="4" w16cid:durableId="437872113">
     <w:abstractNumId w:val="2"/>
   </w:num>
-  <w:num w:numId="5">
+  <w:num w:numId="5" w16cid:durableId="1362708573">
     <w:abstractNumId w:val="8"/>
   </w:num>
-  <w:num w:numId="6">
+  <w:num w:numId="6" w16cid:durableId="1310554013">
     <w:abstractNumId w:val="11"/>
   </w:num>
-  <w:num w:numId="7">
+  <w:num w:numId="7" w16cid:durableId="875580420">
     <w:abstractNumId w:val="3"/>
   </w:num>
-  <w:num w:numId="8">
+  <w:num w:numId="8" w16cid:durableId="1647583010">
     <w:abstractNumId w:val="4"/>
   </w:num>
-  <w:num w:numId="9">
+  <w:num w:numId="9" w16cid:durableId="1274239926">
     <w:abstractNumId w:val="6"/>
   </w:num>
-  <w:num w:numId="10">
+  <w:num w:numId="10" w16cid:durableId="908657794">
     <w:abstractNumId w:val="10"/>
   </w:num>
-  <w:num w:numId="11">
+  <w:num w:numId="11" w16cid:durableId="925726319">
     <w:abstractNumId w:val="7"/>
   </w:num>
-  <w:num w:numId="12">
+  <w:num w:numId="12" w16cid:durableId="63336616">
     <w:abstractNumId w:val="9"/>
   </w:num>
 </w:numbering>
 </file>
 
 <file path=word/styles.xml><?xml version="1.0" encoding="utf-8"?>
-<w:styles xmlns:mc="http://schemas.openxmlformats.org/markup-compatibility/2006" xmlns:r="http://schemas.openxmlformats.org/officeDocument/2006/relationships" xmlns:w="http://schemas.openxmlformats.org/wordprocessingml/2006/main" xmlns:w14="http://schemas.microsoft.com/office/word/2010/wordml" xmlns:w15="http://schemas.microsoft.com/office/word/2012/wordml" xmlns:w16cid="http://schemas.microsoft.com/office/word/2016/wordml/cid" xmlns:w16se="http://schemas.microsoft.com/office/word/2015/wordml/symex" mc:Ignorable="w14 w15 w16se w16cid">
+<w:styles xmlns:mc="http://schemas.openxmlformats.org/markup-compatibility/2006" xmlns:r="http://schemas.openxmlformats.org/officeDocument/2006/relationships" xmlns:w="http://schemas.openxmlformats.org/wordprocessingml/2006/main" xmlns:w14="http://schemas.microsoft.com/office/word/2010/wordml" xmlns:w15="http://schemas.microsoft.com/office/word/2012/wordml" xmlns:w16cex="http://schemas.microsoft.com/office/word/2018/wordml/cex" xmlns:w16cid="http://schemas.microsoft.com/office/word/2016/wordml/cid" xmlns:w16="http://schemas.microsoft.com/office/word/2018/wordml" xmlns:w16sdtdh="http://schemas.microsoft.com/office/word/2020/wordml/sdtdatahash" xmlns:w16se="http://schemas.microsoft.com/office/word/2015/wordml/symex" mc:Ignorable="w14 w15 w16se w16cid w16 w16cex w16sdtdh">
   <w:docDefaults>
     <w:rPrDefault>
       <w:rPr>
@@ -3636,7 +3931,7 @@
     </w:rPrDefault>
     <w:pPrDefault/>
   </w:docDefaults>
-  <w:latentStyles w:defLockedState="0" w:defUIPriority="99" w:defSemiHidden="0" w:defUnhideWhenUsed="0" w:defQFormat="0" w:count="375">
+  <w:latentStyles w:defLockedState="0" w:defUIPriority="99" w:defSemiHidden="0" w:defUnhideWhenUsed="0" w:defQFormat="0" w:count="376">
     <w:lsdException w:name="Normal" w:uiPriority="0" w:qFormat="1"/>
     <w:lsdException w:name="heading 1" w:uiPriority="9" w:qFormat="1"/>
     <w:lsdException w:name="heading 2" w:semiHidden="1" w:uiPriority="9" w:unhideWhenUsed="1" w:qFormat="1"/>
@@ -3742,7 +4037,6 @@
     <w:lsdException w:name="HTML Sample" w:semiHidden="1" w:unhideWhenUsed="1"/>
     <w:lsdException w:name="HTML Typewriter" w:semiHidden="1" w:unhideWhenUsed="1"/>
     <w:lsdException w:name="HTML Variable" w:semiHidden="1" w:unhideWhenUsed="1"/>
-    <w:lsdException w:name="Normal Table" w:semiHidden="1" w:unhideWhenUsed="1"/>
     <w:lsdException w:name="annotation subject" w:semiHidden="1" w:unhideWhenUsed="1"/>
     <w:lsdException w:name="No List" w:semiHidden="1" w:unhideWhenUsed="1"/>
     <w:lsdException w:name="Outline List 1" w:semiHidden="1" w:unhideWhenUsed="1"/>
@@ -3789,10 +4083,8 @@
     <w:lsdException w:name="Table Subtle 2" w:semiHidden="1" w:unhideWhenUsed="1"/>
     <w:lsdException w:name="Table Web 1" w:semiHidden="1" w:unhideWhenUsed="1"/>
     <w:lsdException w:name="Table Web 2" w:semiHidden="1" w:unhideWhenUsed="1"/>
-    <w:lsdException w:name="Table Web 3" w:semiHidden="1" w:unhideWhenUsed="1"/>
     <w:lsdException w:name="Balloon Text" w:semiHidden="1" w:unhideWhenUsed="1"/>
     <w:lsdException w:name="Table Grid" w:uiPriority="39"/>
-    <w:lsdException w:name="Table Theme" w:semiHidden="1" w:unhideWhenUsed="1"/>
     <w:lsdException w:name="Placeholder Text" w:semiHidden="1"/>
     <w:lsdException w:name="No Spacing" w:uiPriority="1" w:qFormat="1"/>
     <w:lsdException w:name="Light Shading" w:uiPriority="60"/>
@@ -4012,6 +4304,7 @@
     <w:lsdException w:name="Smart Hyperlink" w:semiHidden="1" w:unhideWhenUsed="1"/>
     <w:lsdException w:name="Hashtag" w:semiHidden="1" w:unhideWhenUsed="1"/>
     <w:lsdException w:name="Unresolved Mention" w:semiHidden="1" w:unhideWhenUsed="1"/>
+    <w:lsdException w:name="Smart Link" w:semiHidden="1" w:unhideWhenUsed="1"/>
   </w:latentStyles>
   <w:style w:type="paragraph" w:default="1" w:styleId="Normal">
     <w:name w:val="Normal"/>
@@ -4710,12 +5003,6 @@
 </file>
 
 <file path=customXml/item1.xml><?xml version="1.0" encoding="utf-8"?>
-<p:properties xmlns:p="http://schemas.microsoft.com/office/2006/metadata/properties" xmlns:xsi="http://www.w3.org/2001/XMLSchema-instance" xmlns:pc="http://schemas.microsoft.com/office/infopath/2007/PartnerControls">
-  <documentManagement/>
-</p:properties>
-</file>
-
-<file path=customXml/item2.xml><?xml version="1.0" encoding="utf-8"?>
 <ct:contentTypeSchema xmlns:ct="http://schemas.microsoft.com/office/2006/metadata/contentType" xmlns:ma="http://schemas.microsoft.com/office/2006/metadata/properties/metaAttributes" ct:_="" ma:_="" ma:contentTypeName="Document" ma:contentTypeID="0x010100B4B3963D136B89489C303B1F134CDEFE" ma:contentTypeVersion="0" ma:contentTypeDescription="Create a new document." ma:contentTypeScope="" ma:versionID="026fdfc35e331994e9a8b4247b4178a8">
   <xsd:schema xmlns:xsd="http://www.w3.org/2001/XMLSchema" xmlns:xs="http://www.w3.org/2001/XMLSchema" xmlns:p="http://schemas.microsoft.com/office/2006/metadata/properties" targetNamespace="http://schemas.microsoft.com/office/2006/metadata/properties" ma:root="true" ma:fieldsID="b80b5e096eff2bc8f947cf8b52ef8442">
     <xsd:element name="properties">
@@ -4829,7 +5116,17 @@
 </ct:contentTypeSchema>
 </file>
 
+<file path=customXml/item2.xml><?xml version="1.0" encoding="utf-8"?>
+<p:properties xmlns:p="http://schemas.microsoft.com/office/2006/metadata/properties" xmlns:xsi="http://www.w3.org/2001/XMLSchema-instance" xmlns:pc="http://schemas.microsoft.com/office/infopath/2007/PartnerControls">
+  <documentManagement/>
+</p:properties>
+</file>
+
 <file path=customXml/item3.xml><?xml version="1.0" encoding="utf-8"?>
+<b:Sources xmlns:b="http://schemas.openxmlformats.org/officeDocument/2006/bibliography" xmlns="http://schemas.openxmlformats.org/officeDocument/2006/bibliography" SelectedStyle="\APASixthEditionOfficeOnline.xsl" StyleName="APA" Version="6"/>
+</file>
+
+<file path=customXml/item4.xml><?xml version="1.0" encoding="utf-8"?>
 <?mso-contentType ?>
 <FormTemplates xmlns="http://schemas.microsoft.com/sharepoint/v3/contenttype/forms">
   <Display>DocumentLibraryForm</Display>
@@ -4838,20 +5135,7 @@
 </FormTemplates>
 </file>
 
-<file path=customXml/item4.xml><?xml version="1.0" encoding="utf-8"?>
-<b:Sources xmlns:b="http://schemas.openxmlformats.org/officeDocument/2006/bibliography" xmlns="http://schemas.openxmlformats.org/officeDocument/2006/bibliography" SelectedStyle="\APASixthEditionOfficeOnline.xsl" StyleName="APA" Version="6"/>
-</file>
-
 <file path=customXml/itemProps1.xml><?xml version="1.0" encoding="utf-8"?>
-<ds:datastoreItem xmlns:ds="http://schemas.openxmlformats.org/officeDocument/2006/customXml" ds:itemID="{925765AD-1FAD-4D44-87C2-CCE144356187}">
-  <ds:schemaRefs>
-    <ds:schemaRef ds:uri="http://schemas.microsoft.com/office/2006/metadata/properties"/>
-    <ds:schemaRef ds:uri="http://schemas.microsoft.com/office/infopath/2007/PartnerControls"/>
-  </ds:schemaRefs>
-</ds:datastoreItem>
-</file>
-
-<file path=customXml/itemProps2.xml><?xml version="1.0" encoding="utf-8"?>
 <ds:datastoreItem xmlns:ds="http://schemas.openxmlformats.org/officeDocument/2006/customXml" ds:itemID="{EEDBDCAE-DC97-4175-BC99-210025C89B8F}">
   <ds:schemaRefs>
     <ds:schemaRef ds:uri="http://schemas.microsoft.com/office/2006/metadata/contentType"/>
@@ -4867,18 +5151,27 @@
 </ds:datastoreItem>
 </file>
 
+<file path=customXml/itemProps2.xml><?xml version="1.0" encoding="utf-8"?>
+<ds:datastoreItem xmlns:ds="http://schemas.openxmlformats.org/officeDocument/2006/customXml" ds:itemID="{925765AD-1FAD-4D44-87C2-CCE144356187}">
+  <ds:schemaRefs>
+    <ds:schemaRef ds:uri="http://schemas.microsoft.com/office/2006/metadata/properties"/>
+    <ds:schemaRef ds:uri="http://schemas.microsoft.com/office/infopath/2007/PartnerControls"/>
+  </ds:schemaRefs>
+</ds:datastoreItem>
+</file>
+
 <file path=customXml/itemProps3.xml><?xml version="1.0" encoding="utf-8"?>
+<ds:datastoreItem xmlns:ds="http://schemas.openxmlformats.org/officeDocument/2006/customXml" ds:itemID="{7994FD04-C81B-49B0-B366-DE1E39A4153E}">
+  <ds:schemaRefs>
+    <ds:schemaRef ds:uri="http://schemas.openxmlformats.org/officeDocument/2006/bibliography"/>
+  </ds:schemaRefs>
+</ds:datastoreItem>
+</file>
+
+<file path=customXml/itemProps4.xml><?xml version="1.0" encoding="utf-8"?>
 <ds:datastoreItem xmlns:ds="http://schemas.openxmlformats.org/officeDocument/2006/customXml" ds:itemID="{F233AE57-9E96-45D1-A432-59838FFA29C1}">
   <ds:schemaRefs>
     <ds:schemaRef ds:uri="http://schemas.microsoft.com/sharepoint/v3/contenttype/forms"/>
   </ds:schemaRefs>
 </ds:datastoreItem>
-</file>
-
-<file path=customXml/itemProps4.xml><?xml version="1.0" encoding="utf-8"?>
-<ds:datastoreItem xmlns:ds="http://schemas.openxmlformats.org/officeDocument/2006/customXml" ds:itemID="{7994FD04-C81B-49B0-B366-DE1E39A4153E}">
-  <ds:schemaRefs>
-    <ds:schemaRef ds:uri="http://schemas.openxmlformats.org/officeDocument/2006/bibliography"/>
-  </ds:schemaRefs>
-</ds:datastoreItem>
 </file>
</xml_diff>

<commit_message>
added more to sre doc
</commit_message>
<xml_diff>
--- a/Documents/sredoc.docx
+++ b/Documents/sredoc.docx
@@ -697,8 +697,16 @@
     <w:p>
       <w:pPr>
         <w:pStyle w:val="Heading1"/>
-      </w:pPr>
-      <w:r>
+        <w:rPr>
+          <w:sz w:val="32"/>
+          <w:szCs w:val="32"/>
+        </w:rPr>
+      </w:pPr>
+      <w:r>
+        <w:rPr>
+          <w:sz w:val="32"/>
+          <w:szCs w:val="32"/>
+        </w:rPr>
         <w:t xml:space="preserve">Introduction </w:t>
       </w:r>
     </w:p>
@@ -709,16 +717,38 @@
     </w:p>
     <w:p/>
     <w:p>
-      <w:r>
+      <w:pPr>
+        <w:rPr>
+          <w:sz w:val="32"/>
+          <w:szCs w:val="32"/>
+        </w:rPr>
+      </w:pPr>
+      <w:r>
+        <w:rPr>
+          <w:sz w:val="32"/>
+          <w:szCs w:val="32"/>
+        </w:rPr>
         <w:t>Description of D</w:t>
       </w:r>
       <w:r>
+        <w:rPr>
+          <w:sz w:val="32"/>
+          <w:szCs w:val="32"/>
+        </w:rPr>
         <w:t xml:space="preserve"> </w:t>
       </w:r>
       <w:r>
+        <w:rPr>
+          <w:sz w:val="32"/>
+          <w:szCs w:val="32"/>
+        </w:rPr>
         <w:t xml:space="preserve">star </w:t>
       </w:r>
       <w:r>
+        <w:rPr>
+          <w:sz w:val="32"/>
+          <w:szCs w:val="32"/>
+        </w:rPr>
         <w:t xml:space="preserve">Lite </w:t>
       </w:r>
     </w:p>
@@ -731,13 +761,31 @@
       </w:r>
     </w:p>
     <w:p>
-      <w:r>
+      <w:pPr>
+        <w:rPr>
+          <w:sz w:val="32"/>
+          <w:szCs w:val="32"/>
+        </w:rPr>
+      </w:pPr>
+      <w:r>
+        <w:rPr>
+          <w:sz w:val="32"/>
+          <w:szCs w:val="32"/>
+        </w:rPr>
         <w:t>Description of A</w:t>
       </w:r>
       <w:r>
+        <w:rPr>
+          <w:sz w:val="32"/>
+          <w:szCs w:val="32"/>
+        </w:rPr>
         <w:t xml:space="preserve"> </w:t>
       </w:r>
       <w:r>
+        <w:rPr>
+          <w:sz w:val="32"/>
+          <w:szCs w:val="32"/>
+        </w:rPr>
         <w:t>star</w:t>
       </w:r>
     </w:p>
@@ -746,1069 +794,3266 @@
         <w:t>Astar is a heuristic algorithm being that it knows the end and start point. It then tries to find the shortest path to the end point, however it will rerun itself if an obstacle gets in the way. Astar can find the shortest path through a priority queue which will compare the values of each node using both their Hcost( distance from the node) and Gcost( distance from the start node). This is how it knows to look at certain nodes first.</w:t>
       </w:r>
     </w:p>
+    <w:p/>
     <w:p>
       <w:r>
         <w:t xml:space="preserve"> </w:t>
       </w:r>
+      <w:bookmarkStart w:id="1" w:name="_Toc54713737"/>
+      <w:r>
+        <w:rPr>
+          <w:sz w:val="32"/>
+          <w:szCs w:val="32"/>
+        </w:rPr>
+        <w:t>Functional Specification</w:t>
+      </w:r>
+      <w:bookmarkEnd w:id="1"/>
+      <w:r>
+        <w:rPr>
+          <w:sz w:val="32"/>
+          <w:szCs w:val="32"/>
+        </w:rPr>
+        <w:t xml:space="preserve"> </w:t>
+      </w:r>
     </w:p>
+    <w:p>
+      <w:r>
+        <w:t xml:space="preserve">The software will in essence function as a visual pathfinding application. So the user will run the application and see a basic grid they can then adjust the size of the grid </w:t>
+      </w:r>
+      <w:r>
+        <w:t xml:space="preserve">to three specified sizes “Small” being a 10x10 </w:t>
+      </w:r>
+      <w:r>
+        <w:t>grid,</w:t>
+      </w:r>
+      <w:r>
+        <w:t xml:space="preserve"> “Medium” being a 50x50 grid</w:t>
+      </w:r>
+      <w:r>
+        <w:t xml:space="preserve"> and “Large” being a 100x100 size grid.</w:t>
+      </w:r>
+      <w:r>
+        <w:t xml:space="preserve"> </w:t>
+      </w:r>
+      <w:r>
+        <w:t xml:space="preserve">They can then choose from a variety of pathfinding algorithms them being Astar, Dstar Lite, </w:t>
+      </w:r>
+      <w:r>
+        <w:t>Dijkstra’s</w:t>
+      </w:r>
+      <w:r>
+        <w:t xml:space="preserve"> algorithm, </w:t>
+      </w:r>
+      <w:r>
+        <w:t>lifelong</w:t>
+      </w:r>
+      <w:r>
+        <w:t xml:space="preserve"> planning Astar , jump point search and the only no heuristic pathfinding algorithm depth first search</w:t>
+      </w:r>
+      <w:r>
+        <w:t xml:space="preserve">. </w:t>
+      </w:r>
+      <w:r>
+        <w:t>Th</w:t>
+      </w:r>
+      <w:r>
+        <w:t>e user</w:t>
+      </w:r>
+      <w:r>
+        <w:t xml:space="preserve"> can also place down obstacles during </w:t>
+      </w:r>
+      <w:r>
+        <w:t xml:space="preserve">process of the algorithms search and before the algorithm has been ran if </w:t>
+      </w:r>
+      <w:r>
+        <w:lastRenderedPageBreak/>
+        <w:t>they perhaps are looking for a specific path,</w:t>
+      </w:r>
+      <w:r>
+        <w:t xml:space="preserve"> onto the grid which will have the </w:t>
+      </w:r>
+      <w:r>
+        <w:t>pathfinding algorithms react to them and find a corresponding path.</w:t>
+      </w:r>
+    </w:p>
+    <w:p/>
+    <w:p>
+      <w:pPr>
+        <w:rPr>
+          <w:b/>
+          <w:bCs/>
+          <w:sz w:val="32"/>
+          <w:szCs w:val="32"/>
+        </w:rPr>
+      </w:pPr>
+      <w:r>
+        <w:rPr>
+          <w:b/>
+          <w:bCs/>
+          <w:sz w:val="32"/>
+          <w:szCs w:val="32"/>
+        </w:rPr>
+        <w:t>Algorithm Table and Grid Sizes</w:t>
+      </w:r>
+    </w:p>
+    <w:tbl>
+      <w:tblPr>
+        <w:tblStyle w:val="TableGrid"/>
+        <w:tblW w:w="0" w:type="auto"/>
+        <w:tblLook w:val="04A0" w:firstRow="1" w:lastRow="0" w:firstColumn="1" w:lastColumn="0" w:noHBand="0" w:noVBand="1"/>
+      </w:tblPr>
+      <w:tblGrid>
+        <w:gridCol w:w="4508"/>
+        <w:gridCol w:w="4508"/>
+      </w:tblGrid>
+      <w:tr>
+        <w:tc>
+          <w:tcPr>
+            <w:tcW w:w="4508" w:type="dxa"/>
+          </w:tcPr>
+          <w:p>
+            <w:r>
+              <w:drawing>
+                <wp:inline distT="0" distB="0" distL="0" distR="0" wp14:anchorId="0007D82E" wp14:editId="47FD0A7E">
+                  <wp:extent cx="1753383" cy="1762125"/>
+                  <wp:effectExtent l="0" t="0" r="0" b="0"/>
+                  <wp:docPr id="1573993345" name="Picture 1" descr="Chart&#10;&#10;Description automatically generated"/>
+                  <wp:cNvGraphicFramePr>
+                    <a:graphicFrameLocks xmlns:a="http://schemas.openxmlformats.org/drawingml/2006/main" noChangeAspect="1"/>
+                  </wp:cNvGraphicFramePr>
+                  <a:graphic xmlns:a="http://schemas.openxmlformats.org/drawingml/2006/main">
+                    <a:graphicData uri="http://schemas.openxmlformats.org/drawingml/2006/picture">
+                      <pic:pic xmlns:pic="http://schemas.openxmlformats.org/drawingml/2006/picture">
+                        <pic:nvPicPr>
+                          <pic:cNvPr id="1573993345" name="Picture 1" descr="Chart&#10;&#10;Description automatically generated"/>
+                          <pic:cNvPicPr/>
+                        </pic:nvPicPr>
+                        <pic:blipFill>
+                          <a:blip r:embed="rId12"/>
+                          <a:stretch>
+                            <a:fillRect/>
+                          </a:stretch>
+                        </pic:blipFill>
+                        <pic:spPr>
+                          <a:xfrm>
+                            <a:off x="0" y="0"/>
+                            <a:ext cx="1760557" cy="1769334"/>
+                          </a:xfrm>
+                          <a:prstGeom prst="rect">
+                            <a:avLst/>
+                          </a:prstGeom>
+                        </pic:spPr>
+                      </pic:pic>
+                    </a:graphicData>
+                  </a:graphic>
+                </wp:inline>
+              </w:drawing>
+            </w:r>
+            <w:r>
+              <w:t xml:space="preserve"> </w:t>
+            </w:r>
+          </w:p>
+        </w:tc>
+        <w:tc>
+          <w:tcPr>
+            <w:tcW w:w="4508" w:type="dxa"/>
+          </w:tcPr>
+          <w:p>
+            <w:r>
+              <w:t>The user can select grid size and the algorithm they wish to use.</w:t>
+            </w:r>
+          </w:p>
+          <w:p/>
+        </w:tc>
+      </w:tr>
+      <w:tr>
+        <w:tc>
+          <w:tcPr>
+            <w:tcW w:w="4508" w:type="dxa"/>
+          </w:tcPr>
+          <w:p>
+            <w:r>
+              <w:drawing>
+                <wp:inline distT="0" distB="0" distL="0" distR="0" wp14:anchorId="7C643E34" wp14:editId="2CB346E7">
+                  <wp:extent cx="1753235" cy="1352280"/>
+                  <wp:effectExtent l="0" t="0" r="0" b="635"/>
+                  <wp:docPr id="293243282" name="Picture 1" descr="A picture containing shoji, building&#10;&#10;Description automatically generated"/>
+                  <wp:cNvGraphicFramePr>
+                    <a:graphicFrameLocks xmlns:a="http://schemas.openxmlformats.org/drawingml/2006/main" noChangeAspect="1"/>
+                  </wp:cNvGraphicFramePr>
+                  <a:graphic xmlns:a="http://schemas.openxmlformats.org/drawingml/2006/main">
+                    <a:graphicData uri="http://schemas.openxmlformats.org/drawingml/2006/picture">
+                      <pic:pic xmlns:pic="http://schemas.openxmlformats.org/drawingml/2006/picture">
+                        <pic:nvPicPr>
+                          <pic:cNvPr id="293243282" name="Picture 1" descr="A picture containing shoji, building&#10;&#10;Description automatically generated"/>
+                          <pic:cNvPicPr/>
+                        </pic:nvPicPr>
+                        <pic:blipFill>
+                          <a:blip r:embed="rId13"/>
+                          <a:stretch>
+                            <a:fillRect/>
+                          </a:stretch>
+                        </pic:blipFill>
+                        <pic:spPr>
+                          <a:xfrm>
+                            <a:off x="0" y="0"/>
+                            <a:ext cx="1773694" cy="1368060"/>
+                          </a:xfrm>
+                          <a:prstGeom prst="rect">
+                            <a:avLst/>
+                          </a:prstGeom>
+                        </pic:spPr>
+                      </pic:pic>
+                    </a:graphicData>
+                  </a:graphic>
+                </wp:inline>
+              </w:drawing>
+            </w:r>
+            <w:r>
+              <w:t xml:space="preserve"> </w:t>
+            </w:r>
+          </w:p>
+        </w:tc>
+        <w:tc>
+          <w:tcPr>
+            <w:tcW w:w="4508" w:type="dxa"/>
+          </w:tcPr>
+          <w:p>
+            <w:r>
+              <w:t xml:space="preserve">The small grid with 100 cells and row of columns of 10 each </w:t>
+            </w:r>
+          </w:p>
+          <w:p/>
+        </w:tc>
+      </w:tr>
+      <w:tr>
+        <w:tc>
+          <w:tcPr>
+            <w:tcW w:w="4508" w:type="dxa"/>
+          </w:tcPr>
+          <w:p>
+            <w:r>
+              <w:drawing>
+                <wp:inline distT="0" distB="0" distL="0" distR="0" wp14:anchorId="0BB82395" wp14:editId="3239C26D">
+                  <wp:extent cx="1743075" cy="1457065"/>
+                  <wp:effectExtent l="0" t="0" r="0" b="0"/>
+                  <wp:docPr id="161620394" name="Picture 1" descr="Background pattern&#10;&#10;Description automatically generated"/>
+                  <wp:cNvGraphicFramePr>
+                    <a:graphicFrameLocks xmlns:a="http://schemas.openxmlformats.org/drawingml/2006/main" noChangeAspect="1"/>
+                  </wp:cNvGraphicFramePr>
+                  <a:graphic xmlns:a="http://schemas.openxmlformats.org/drawingml/2006/main">
+                    <a:graphicData uri="http://schemas.openxmlformats.org/drawingml/2006/picture">
+                      <pic:pic xmlns:pic="http://schemas.openxmlformats.org/drawingml/2006/picture">
+                        <pic:nvPicPr>
+                          <pic:cNvPr id="161620394" name="Picture 1" descr="Background pattern&#10;&#10;Description automatically generated"/>
+                          <pic:cNvPicPr/>
+                        </pic:nvPicPr>
+                        <pic:blipFill>
+                          <a:blip r:embed="rId14"/>
+                          <a:stretch>
+                            <a:fillRect/>
+                          </a:stretch>
+                        </pic:blipFill>
+                        <pic:spPr>
+                          <a:xfrm>
+                            <a:off x="0" y="0"/>
+                            <a:ext cx="1753233" cy="1465556"/>
+                          </a:xfrm>
+                          <a:prstGeom prst="rect">
+                            <a:avLst/>
+                          </a:prstGeom>
+                        </pic:spPr>
+                      </pic:pic>
+                    </a:graphicData>
+                  </a:graphic>
+                </wp:inline>
+              </w:drawing>
+            </w:r>
+            <w:r>
+              <w:t xml:space="preserve"> </w:t>
+            </w:r>
+          </w:p>
+        </w:tc>
+        <w:tc>
+          <w:tcPr>
+            <w:tcW w:w="4508" w:type="dxa"/>
+          </w:tcPr>
+          <w:p>
+            <w:r>
+              <w:t>The large grid with 2500 cells and row of columns of 50 each</w:t>
+            </w:r>
+          </w:p>
+          <w:p/>
+        </w:tc>
+      </w:tr>
+      <w:tr>
+        <w:tc>
+          <w:tcPr>
+            <w:tcW w:w="4508" w:type="dxa"/>
+          </w:tcPr>
+          <w:p>
+            <w:r>
+              <w:drawing>
+                <wp:inline distT="0" distB="0" distL="0" distR="0" wp14:anchorId="47B03020" wp14:editId="4D332905">
+                  <wp:extent cx="1753235" cy="1457265"/>
+                  <wp:effectExtent l="0" t="0" r="0" b="0"/>
+                  <wp:docPr id="7077360" name="Picture 1" descr="Background pattern&#10;&#10;Description automatically generated"/>
+                  <wp:cNvGraphicFramePr>
+                    <a:graphicFrameLocks xmlns:a="http://schemas.openxmlformats.org/drawingml/2006/main" noChangeAspect="1"/>
+                  </wp:cNvGraphicFramePr>
+                  <a:graphic xmlns:a="http://schemas.openxmlformats.org/drawingml/2006/main">
+                    <a:graphicData uri="http://schemas.openxmlformats.org/drawingml/2006/picture">
+                      <pic:pic xmlns:pic="http://schemas.openxmlformats.org/drawingml/2006/picture">
+                        <pic:nvPicPr>
+                          <pic:cNvPr id="7077360" name="Picture 1" descr="Background pattern&#10;&#10;Description automatically generated"/>
+                          <pic:cNvPicPr/>
+                        </pic:nvPicPr>
+                        <pic:blipFill>
+                          <a:blip r:embed="rId15"/>
+                          <a:stretch>
+                            <a:fillRect/>
+                          </a:stretch>
+                        </pic:blipFill>
+                        <pic:spPr>
+                          <a:xfrm>
+                            <a:off x="0" y="0"/>
+                            <a:ext cx="1771872" cy="1472756"/>
+                          </a:xfrm>
+                          <a:prstGeom prst="rect">
+                            <a:avLst/>
+                          </a:prstGeom>
+                        </pic:spPr>
+                      </pic:pic>
+                    </a:graphicData>
+                  </a:graphic>
+                </wp:inline>
+              </w:drawing>
+            </w:r>
+            <w:r>
+              <w:t xml:space="preserve"> </w:t>
+            </w:r>
+          </w:p>
+        </w:tc>
+        <w:tc>
+          <w:tcPr>
+            <w:tcW w:w="4508" w:type="dxa"/>
+          </w:tcPr>
+          <w:p>
+            <w:r>
+              <w:t>The large grid with 10,000 cells and row of columns of 100 each</w:t>
+            </w:r>
+          </w:p>
+        </w:tc>
+      </w:tr>
+    </w:tbl>
+    <w:p/>
     <w:p/>
     <w:p/>
     <w:p/>
     <w:p>
       <w:pPr>
-        <w:pStyle w:val="Heading1"/>
-      </w:pPr>
-      <w:bookmarkStart w:id="1" w:name="_Toc54713737"/>
-      <w:r>
-        <w:t>Functional Specification</w:t>
-      </w:r>
-      <w:bookmarkEnd w:id="1"/>
-      <w:r>
+        <w:rPr>
+          <w:b/>
+          <w:bCs/>
+          <w:sz w:val="32"/>
+          <w:szCs w:val="32"/>
+        </w:rPr>
+      </w:pPr>
+      <w:r>
+        <w:rPr>
+          <w:b/>
+          <w:bCs/>
+          <w:sz w:val="32"/>
+          <w:szCs w:val="32"/>
+        </w:rPr>
+        <w:lastRenderedPageBreak/>
+        <w:t>Console Visualisation</w:t>
+      </w:r>
+      <w:r>
+        <w:rPr>
+          <w:b/>
+          <w:bCs/>
+          <w:sz w:val="32"/>
+          <w:szCs w:val="32"/>
+        </w:rPr>
         <w:t xml:space="preserve"> </w:t>
       </w:r>
+    </w:p>
+    <w:tbl>
+      <w:tblPr>
+        <w:tblStyle w:val="TableGrid"/>
+        <w:tblW w:w="0" w:type="auto"/>
+        <w:tblLook w:val="04A0" w:firstRow="1" w:lastRow="0" w:firstColumn="1" w:lastColumn="0" w:noHBand="0" w:noVBand="1"/>
+      </w:tblPr>
+      <w:tblGrid>
+        <w:gridCol w:w="4508"/>
+        <w:gridCol w:w="4508"/>
+      </w:tblGrid>
+      <w:tr>
+        <w:tc>
+          <w:tcPr>
+            <w:tcW w:w="4508" w:type="dxa"/>
+          </w:tcPr>
+          <w:p>
+            <w:r>
+              <w:rPr>
+                <w:noProof/>
+              </w:rPr>
+              <w:drawing>
+                <wp:inline distT="0" distB="0" distL="0" distR="0" wp14:anchorId="134477B6" wp14:editId="44B12C47">
+                  <wp:extent cx="908685" cy="1986279"/>
+                  <wp:effectExtent l="0" t="0" r="5715" b="0"/>
+                  <wp:docPr id="3" name="Picture 3"/>
+                  <wp:cNvGraphicFramePr>
+                    <a:graphicFrameLocks xmlns:a="http://schemas.openxmlformats.org/drawingml/2006/main" noChangeAspect="1"/>
+                  </wp:cNvGraphicFramePr>
+                  <a:graphic xmlns:a="http://schemas.openxmlformats.org/drawingml/2006/main">
+                    <a:graphicData uri="http://schemas.openxmlformats.org/drawingml/2006/picture">
+                      <pic:pic xmlns:pic="http://schemas.openxmlformats.org/drawingml/2006/picture">
+                        <pic:nvPicPr>
+                          <pic:cNvPr id="1" name=""/>
+                          <pic:cNvPicPr/>
+                        </pic:nvPicPr>
+                        <pic:blipFill>
+                          <a:blip r:embed="rId16"/>
+                          <a:stretch>
+                            <a:fillRect/>
+                          </a:stretch>
+                        </pic:blipFill>
+                        <pic:spPr>
+                          <a:xfrm>
+                            <a:off x="0" y="0"/>
+                            <a:ext cx="932536" cy="2038414"/>
+                          </a:xfrm>
+                          <a:prstGeom prst="rect">
+                            <a:avLst/>
+                          </a:prstGeom>
+                        </pic:spPr>
+                      </pic:pic>
+                    </a:graphicData>
+                  </a:graphic>
+                </wp:inline>
+              </w:drawing>
+            </w:r>
+            <w:r>
+              <w:t xml:space="preserve"> </w:t>
+            </w:r>
+          </w:p>
+        </w:tc>
+        <w:tc>
+          <w:tcPr>
+            <w:tcW w:w="4508" w:type="dxa"/>
+          </w:tcPr>
+          <w:p>
+            <w:r>
+              <w:t xml:space="preserve">The Astar Search algorithm being ran and displayed in the console there will be a visual representation in the application. </w:t>
+            </w:r>
+          </w:p>
+          <w:p/>
+        </w:tc>
+      </w:tr>
+      <w:tr>
+        <w:tc>
+          <w:tcPr>
+            <w:tcW w:w="4508" w:type="dxa"/>
+          </w:tcPr>
+          <w:p>
+            <w:r>
+              <w:drawing>
+                <wp:inline distT="0" distB="0" distL="0" distR="0" wp14:anchorId="537FC3D8" wp14:editId="67891FA4">
+                  <wp:extent cx="571580" cy="1457528"/>
+                  <wp:effectExtent l="0" t="0" r="0" b="0"/>
+                  <wp:docPr id="1422993749" name="Picture 1" descr="Text&#10;&#10;Description automatically generated"/>
+                  <wp:cNvGraphicFramePr>
+                    <a:graphicFrameLocks xmlns:a="http://schemas.openxmlformats.org/drawingml/2006/main" noChangeAspect="1"/>
+                  </wp:cNvGraphicFramePr>
+                  <a:graphic xmlns:a="http://schemas.openxmlformats.org/drawingml/2006/main">
+                    <a:graphicData uri="http://schemas.openxmlformats.org/drawingml/2006/picture">
+                      <pic:pic xmlns:pic="http://schemas.openxmlformats.org/drawingml/2006/picture">
+                        <pic:nvPicPr>
+                          <pic:cNvPr id="1422993749" name="Picture 1" descr="Text&#10;&#10;Description automatically generated"/>
+                          <pic:cNvPicPr/>
+                        </pic:nvPicPr>
+                        <pic:blipFill>
+                          <a:blip r:embed="rId17"/>
+                          <a:stretch>
+                            <a:fillRect/>
+                          </a:stretch>
+                        </pic:blipFill>
+                        <pic:spPr>
+                          <a:xfrm>
+                            <a:off x="0" y="0"/>
+                            <a:ext cx="571580" cy="1457528"/>
+                          </a:xfrm>
+                          <a:prstGeom prst="rect">
+                            <a:avLst/>
+                          </a:prstGeom>
+                        </pic:spPr>
+                      </pic:pic>
+                    </a:graphicData>
+                  </a:graphic>
+                </wp:inline>
+              </w:drawing>
+            </w:r>
+            <w:r>
+              <w:t xml:space="preserve"> </w:t>
+            </w:r>
+          </w:p>
+        </w:tc>
+        <w:tc>
+          <w:tcPr>
+            <w:tcW w:w="4508" w:type="dxa"/>
+          </w:tcPr>
+          <w:p>
+            <w:r>
+              <w:t>The Lifelong Planning Astar (LPA*) algorithm being ran and displayed in the console there will be a visual representation in the application.</w:t>
+            </w:r>
+          </w:p>
+        </w:tc>
+      </w:tr>
+      <w:tr>
+        <w:tc>
+          <w:tcPr>
+            <w:tcW w:w="4508" w:type="dxa"/>
+          </w:tcPr>
+          <w:p>
+            <w:r>
+              <w:drawing>
+                <wp:inline distT="0" distB="0" distL="0" distR="0" wp14:anchorId="2B3ED07D" wp14:editId="23D12780">
+                  <wp:extent cx="914528" cy="1676634"/>
+                  <wp:effectExtent l="0" t="0" r="0" b="0"/>
+                  <wp:docPr id="2132682261" name="Picture 1" descr="A picture containing text&#10;&#10;Description automatically generated"/>
+                  <wp:cNvGraphicFramePr>
+                    <a:graphicFrameLocks xmlns:a="http://schemas.openxmlformats.org/drawingml/2006/main" noChangeAspect="1"/>
+                  </wp:cNvGraphicFramePr>
+                  <a:graphic xmlns:a="http://schemas.openxmlformats.org/drawingml/2006/main">
+                    <a:graphicData uri="http://schemas.openxmlformats.org/drawingml/2006/picture">
+                      <pic:pic xmlns:pic="http://schemas.openxmlformats.org/drawingml/2006/picture">
+                        <pic:nvPicPr>
+                          <pic:cNvPr id="2132682261" name="Picture 1" descr="A picture containing text&#10;&#10;Description automatically generated"/>
+                          <pic:cNvPicPr/>
+                        </pic:nvPicPr>
+                        <pic:blipFill>
+                          <a:blip r:embed="rId18"/>
+                          <a:stretch>
+                            <a:fillRect/>
+                          </a:stretch>
+                        </pic:blipFill>
+                        <pic:spPr>
+                          <a:xfrm>
+                            <a:off x="0" y="0"/>
+                            <a:ext cx="914528" cy="1676634"/>
+                          </a:xfrm>
+                          <a:prstGeom prst="rect">
+                            <a:avLst/>
+                          </a:prstGeom>
+                        </pic:spPr>
+                      </pic:pic>
+                    </a:graphicData>
+                  </a:graphic>
+                </wp:inline>
+              </w:drawing>
+            </w:r>
+            <w:r>
+              <w:t xml:space="preserve"> </w:t>
+            </w:r>
+          </w:p>
+        </w:tc>
+        <w:tc>
+          <w:tcPr>
+            <w:tcW w:w="4508" w:type="dxa"/>
+          </w:tcPr>
+          <w:p>
+            <w:r>
+              <w:t>The Jump Point Search algorithm being ran and displayed in the console there will be a visual representation in the application.</w:t>
+            </w:r>
+          </w:p>
+        </w:tc>
+      </w:tr>
+      <w:tr>
+        <w:tc>
+          <w:tcPr>
+            <w:tcW w:w="4508" w:type="dxa"/>
+          </w:tcPr>
+          <w:p>
+            <w:r>
+              <w:rPr>
+                <w:noProof/>
+              </w:rPr>
+              <w:drawing>
+                <wp:inline distT="0" distB="0" distL="0" distR="0" wp14:anchorId="25C01508" wp14:editId="54F39FCF">
+                  <wp:extent cx="697064" cy="1932213"/>
+                  <wp:effectExtent l="0" t="0" r="8255" b="0"/>
+                  <wp:docPr id="4" name="Picture 4"/>
+                  <wp:cNvGraphicFramePr>
+                    <a:graphicFrameLocks xmlns:a="http://schemas.openxmlformats.org/drawingml/2006/main" noChangeAspect="1"/>
+                  </wp:cNvGraphicFramePr>
+                  <a:graphic xmlns:a="http://schemas.openxmlformats.org/drawingml/2006/main">
+                    <a:graphicData uri="http://schemas.openxmlformats.org/drawingml/2006/picture">
+                      <pic:pic xmlns:pic="http://schemas.openxmlformats.org/drawingml/2006/picture">
+                        <pic:nvPicPr>
+                          <pic:cNvPr id="1" name=""/>
+                          <pic:cNvPicPr/>
+                        </pic:nvPicPr>
+                        <pic:blipFill>
+                          <a:blip r:embed="rId19"/>
+                          <a:stretch>
+                            <a:fillRect/>
+                          </a:stretch>
+                        </pic:blipFill>
+                        <pic:spPr>
+                          <a:xfrm>
+                            <a:off x="0" y="0"/>
+                            <a:ext cx="728709" cy="2019932"/>
+                          </a:xfrm>
+                          <a:prstGeom prst="rect">
+                            <a:avLst/>
+                          </a:prstGeom>
+                        </pic:spPr>
+                      </pic:pic>
+                    </a:graphicData>
+                  </a:graphic>
+                </wp:inline>
+              </w:drawing>
+            </w:r>
+            <w:r>
+              <w:t xml:space="preserve"> </w:t>
+            </w:r>
+          </w:p>
+        </w:tc>
+        <w:tc>
+          <w:tcPr>
+            <w:tcW w:w="4508" w:type="dxa"/>
+          </w:tcPr>
+          <w:p>
+            <w:r>
+              <w:t>The Dstar Lite Search algorithm being ran and displayed in the console there will be a visual representation in the application.</w:t>
+            </w:r>
+          </w:p>
+        </w:tc>
+      </w:tr>
+      <w:tr>
+        <w:tc>
+          <w:tcPr>
+            <w:tcW w:w="4508" w:type="dxa"/>
+          </w:tcPr>
+          <w:p>
+            <w:r>
+              <w:lastRenderedPageBreak/>
+              <w:drawing>
+                <wp:inline distT="0" distB="0" distL="0" distR="0" wp14:anchorId="00984CFF" wp14:editId="6DCE9552">
+                  <wp:extent cx="962159" cy="2238687"/>
+                  <wp:effectExtent l="0" t="0" r="9525" b="9525"/>
+                  <wp:docPr id="153535947" name="Picture 1" descr="Text&#10;&#10;Description automatically generated"/>
+                  <wp:cNvGraphicFramePr>
+                    <a:graphicFrameLocks xmlns:a="http://schemas.openxmlformats.org/drawingml/2006/main" noChangeAspect="1"/>
+                  </wp:cNvGraphicFramePr>
+                  <a:graphic xmlns:a="http://schemas.openxmlformats.org/drawingml/2006/main">
+                    <a:graphicData uri="http://schemas.openxmlformats.org/drawingml/2006/picture">
+                      <pic:pic xmlns:pic="http://schemas.openxmlformats.org/drawingml/2006/picture">
+                        <pic:nvPicPr>
+                          <pic:cNvPr id="153535947" name="Picture 1" descr="Text&#10;&#10;Description automatically generated"/>
+                          <pic:cNvPicPr/>
+                        </pic:nvPicPr>
+                        <pic:blipFill>
+                          <a:blip r:embed="rId20"/>
+                          <a:stretch>
+                            <a:fillRect/>
+                          </a:stretch>
+                        </pic:blipFill>
+                        <pic:spPr>
+                          <a:xfrm>
+                            <a:off x="0" y="0"/>
+                            <a:ext cx="962159" cy="2238687"/>
+                          </a:xfrm>
+                          <a:prstGeom prst="rect">
+                            <a:avLst/>
+                          </a:prstGeom>
+                        </pic:spPr>
+                      </pic:pic>
+                    </a:graphicData>
+                  </a:graphic>
+                </wp:inline>
+              </w:drawing>
+            </w:r>
+            <w:r>
+              <w:t xml:space="preserve"> </w:t>
+            </w:r>
+          </w:p>
+        </w:tc>
+        <w:tc>
+          <w:tcPr>
+            <w:tcW w:w="4508" w:type="dxa"/>
+          </w:tcPr>
+          <w:p>
+            <w:r>
+              <w:t>The Dijkstra’s Search algorithm being ran and displayed in the console there will be a visual representation in the application.</w:t>
+            </w:r>
+          </w:p>
+        </w:tc>
+      </w:tr>
+      <w:tr>
+        <w:tc>
+          <w:tcPr>
+            <w:tcW w:w="4508" w:type="dxa"/>
+          </w:tcPr>
+          <w:p>
+            <w:r>
+              <w:drawing>
+                <wp:inline distT="0" distB="0" distL="0" distR="0" wp14:anchorId="7F0B4F0E" wp14:editId="6FE4C23F">
+                  <wp:extent cx="1524213" cy="1257475"/>
+                  <wp:effectExtent l="0" t="0" r="0" b="0"/>
+                  <wp:docPr id="1378795397" name="Picture 1" descr="Text, chat or text message&#10;&#10;Description automatically generated"/>
+                  <wp:cNvGraphicFramePr>
+                    <a:graphicFrameLocks xmlns:a="http://schemas.openxmlformats.org/drawingml/2006/main" noChangeAspect="1"/>
+                  </wp:cNvGraphicFramePr>
+                  <a:graphic xmlns:a="http://schemas.openxmlformats.org/drawingml/2006/main">
+                    <a:graphicData uri="http://schemas.openxmlformats.org/drawingml/2006/picture">
+                      <pic:pic xmlns:pic="http://schemas.openxmlformats.org/drawingml/2006/picture">
+                        <pic:nvPicPr>
+                          <pic:cNvPr id="1378795397" name="Picture 1" descr="Text, chat or text message&#10;&#10;Description automatically generated"/>
+                          <pic:cNvPicPr/>
+                        </pic:nvPicPr>
+                        <pic:blipFill>
+                          <a:blip r:embed="rId21"/>
+                          <a:stretch>
+                            <a:fillRect/>
+                          </a:stretch>
+                        </pic:blipFill>
+                        <pic:spPr>
+                          <a:xfrm>
+                            <a:off x="0" y="0"/>
+                            <a:ext cx="1524213" cy="1257475"/>
+                          </a:xfrm>
+                          <a:prstGeom prst="rect">
+                            <a:avLst/>
+                          </a:prstGeom>
+                        </pic:spPr>
+                      </pic:pic>
+                    </a:graphicData>
+                  </a:graphic>
+                </wp:inline>
+              </w:drawing>
+            </w:r>
+            <w:r>
+              <w:t xml:space="preserve"> </w:t>
+            </w:r>
+          </w:p>
+        </w:tc>
+        <w:tc>
+          <w:tcPr>
+            <w:tcW w:w="4508" w:type="dxa"/>
+          </w:tcPr>
+          <w:p>
+            <w:r>
+              <w:t>The Depth First Search algorithm being ran and displayed in the console there will be a visual representation in the application.</w:t>
+            </w:r>
+          </w:p>
+          <w:p/>
+        </w:tc>
+      </w:tr>
+    </w:tbl>
+    <w:p>
+      <w:pPr>
+        <w:rPr>
+          <w:sz w:val="32"/>
+          <w:szCs w:val="32"/>
+        </w:rPr>
+      </w:pPr>
     </w:p>
     <w:p>
-      <w:r>
-        <w:t xml:space="preserve">The software will in essence function as a visual pathfinding application. So the user will run the application and see a basic grid they can then adjust the size of the grid </w:t>
-      </w:r>
-      <w:r>
-        <w:t>to three specified sizes “Small” being a 10x10 grid , “Medium” being a 50x50 grid</w:t>
-      </w:r>
-      <w:r>
-        <w:t xml:space="preserve"> and “Large” being a 100x100 size grid.</w:t>
-      </w:r>
-      <w:r>
-        <w:t xml:space="preserve"> </w:t>
-      </w:r>
-      <w:r>
-        <w:t xml:space="preserve">They can then choose from a variety of pathfinding algorithms them being Astar, Dstar Lite, Djkstras algorithm, life long planning Astar , jump point search and the </w:t>
-      </w:r>
-      <w:r>
-        <w:lastRenderedPageBreak/>
-        <w:t>only no heuristic pathfinding algorithm depth first search</w:t>
-      </w:r>
-      <w:r>
-        <w:t xml:space="preserve">. </w:t>
-      </w:r>
-      <w:r>
-        <w:t>Th</w:t>
-      </w:r>
-      <w:r>
-        <w:t>e user</w:t>
-      </w:r>
-      <w:r>
-        <w:t xml:space="preserve"> can also place down obstacles during </w:t>
-      </w:r>
-      <w:r>
-        <w:t>process of the algorithms search and before the algorithm has been ran if they perhaps are looking for a specific path,</w:t>
-      </w:r>
-      <w:r>
-        <w:t xml:space="preserve"> onto the grid which will have the </w:t>
-      </w:r>
-      <w:r>
-        <w:t>pathfinding algorithms react to them and find a corresponding path.</w:t>
+      <w:pPr>
+        <w:rPr>
+          <w:b/>
+          <w:bCs/>
+          <w:sz w:val="32"/>
+          <w:szCs w:val="32"/>
+        </w:rPr>
+      </w:pPr>
+      <w:r>
+        <w:rPr>
+          <w:b/>
+          <w:bCs/>
+          <w:sz w:val="32"/>
+          <w:szCs w:val="32"/>
+        </w:rPr>
+        <w:t xml:space="preserve">Code visualisation </w:t>
+      </w:r>
+    </w:p>
+    <w:tbl>
+      <w:tblPr>
+        <w:tblStyle w:val="TableGrid"/>
+        <w:tblW w:w="0" w:type="auto"/>
+        <w:tblLook w:val="04A0" w:firstRow="1" w:lastRow="0" w:firstColumn="1" w:lastColumn="0" w:noHBand="0" w:noVBand="1"/>
+      </w:tblPr>
+      <w:tblGrid>
+        <w:gridCol w:w="6996"/>
+        <w:gridCol w:w="2020"/>
+      </w:tblGrid>
+      <w:tr>
+        <w:tc>
+          <w:tcPr>
+            <w:tcW w:w="6996" w:type="dxa"/>
+          </w:tcPr>
+          <w:p>
+            <w:r>
+              <w:drawing>
+                <wp:inline distT="0" distB="0" distL="0" distR="0" wp14:anchorId="405980C7" wp14:editId="3B47A195">
+                  <wp:extent cx="3612052" cy="2352675"/>
+                  <wp:effectExtent l="0" t="0" r="7620" b="0"/>
+                  <wp:docPr id="1587491416" name="Picture 1" descr="Text&#10;&#10;Description automatically generated"/>
+                  <wp:cNvGraphicFramePr>
+                    <a:graphicFrameLocks xmlns:a="http://schemas.openxmlformats.org/drawingml/2006/main" noChangeAspect="1"/>
+                  </wp:cNvGraphicFramePr>
+                  <a:graphic xmlns:a="http://schemas.openxmlformats.org/drawingml/2006/main">
+                    <a:graphicData uri="http://schemas.openxmlformats.org/drawingml/2006/picture">
+                      <pic:pic xmlns:pic="http://schemas.openxmlformats.org/drawingml/2006/picture">
+                        <pic:nvPicPr>
+                          <pic:cNvPr id="1587491416" name="Picture 1" descr="Text&#10;&#10;Description automatically generated"/>
+                          <pic:cNvPicPr/>
+                        </pic:nvPicPr>
+                        <pic:blipFill>
+                          <a:blip r:embed="rId22"/>
+                          <a:stretch>
+                            <a:fillRect/>
+                          </a:stretch>
+                        </pic:blipFill>
+                        <pic:spPr>
+                          <a:xfrm>
+                            <a:off x="0" y="0"/>
+                            <a:ext cx="3622063" cy="2359196"/>
+                          </a:xfrm>
+                          <a:prstGeom prst="rect">
+                            <a:avLst/>
+                          </a:prstGeom>
+                        </pic:spPr>
+                      </pic:pic>
+                    </a:graphicData>
+                  </a:graphic>
+                </wp:inline>
+              </w:drawing>
+            </w:r>
+            <w:r>
+              <w:t xml:space="preserve"> </w:t>
+            </w:r>
+          </w:p>
+          <w:p>
+            <w:r>
+              <w:drawing>
+                <wp:inline distT="0" distB="0" distL="0" distR="0" wp14:anchorId="218CDD96" wp14:editId="341D85BB">
+                  <wp:extent cx="2540310" cy="1581150"/>
+                  <wp:effectExtent l="0" t="0" r="0" b="0"/>
+                  <wp:docPr id="1686046669" name="Picture 1" descr="Text&#10;&#10;Description automatically generated"/>
+                  <wp:cNvGraphicFramePr>
+                    <a:graphicFrameLocks xmlns:a="http://schemas.openxmlformats.org/drawingml/2006/main" noChangeAspect="1"/>
+                  </wp:cNvGraphicFramePr>
+                  <a:graphic xmlns:a="http://schemas.openxmlformats.org/drawingml/2006/main">
+                    <a:graphicData uri="http://schemas.openxmlformats.org/drawingml/2006/picture">
+                      <pic:pic xmlns:pic="http://schemas.openxmlformats.org/drawingml/2006/picture">
+                        <pic:nvPicPr>
+                          <pic:cNvPr id="1686046669" name="Picture 1" descr="Text&#10;&#10;Description automatically generated"/>
+                          <pic:cNvPicPr/>
+                        </pic:nvPicPr>
+                        <pic:blipFill>
+                          <a:blip r:embed="rId23"/>
+                          <a:stretch>
+                            <a:fillRect/>
+                          </a:stretch>
+                        </pic:blipFill>
+                        <pic:spPr>
+                          <a:xfrm>
+                            <a:off x="0" y="0"/>
+                            <a:ext cx="2553687" cy="1589476"/>
+                          </a:xfrm>
+                          <a:prstGeom prst="rect">
+                            <a:avLst/>
+                          </a:prstGeom>
+                        </pic:spPr>
+                      </pic:pic>
+                    </a:graphicData>
+                  </a:graphic>
+                </wp:inline>
+              </w:drawing>
+            </w:r>
+            <w:r>
+              <w:t xml:space="preserve">  </w:t>
+            </w:r>
+          </w:p>
+          <w:p>
+            <w:r>
+              <w:lastRenderedPageBreak/>
+              <w:t xml:space="preserve"> </w:t>
+            </w:r>
+            <w:r>
+              <w:drawing>
+                <wp:inline distT="0" distB="0" distL="0" distR="0" wp14:anchorId="4AE49E36" wp14:editId="3F964FD0">
+                  <wp:extent cx="2145243" cy="3181350"/>
+                  <wp:effectExtent l="0" t="0" r="7620" b="0"/>
+                  <wp:docPr id="1404999640" name="Picture 1" descr="Text&#10;&#10;Description automatically generated"/>
+                  <wp:cNvGraphicFramePr>
+                    <a:graphicFrameLocks xmlns:a="http://schemas.openxmlformats.org/drawingml/2006/main" noChangeAspect="1"/>
+                  </wp:cNvGraphicFramePr>
+                  <a:graphic xmlns:a="http://schemas.openxmlformats.org/drawingml/2006/main">
+                    <a:graphicData uri="http://schemas.openxmlformats.org/drawingml/2006/picture">
+                      <pic:pic xmlns:pic="http://schemas.openxmlformats.org/drawingml/2006/picture">
+                        <pic:nvPicPr>
+                          <pic:cNvPr id="1404999640" name="Picture 1" descr="Text&#10;&#10;Description automatically generated"/>
+                          <pic:cNvPicPr/>
+                        </pic:nvPicPr>
+                        <pic:blipFill>
+                          <a:blip r:embed="rId24"/>
+                          <a:stretch>
+                            <a:fillRect/>
+                          </a:stretch>
+                        </pic:blipFill>
+                        <pic:spPr>
+                          <a:xfrm>
+                            <a:off x="0" y="0"/>
+                            <a:ext cx="2151954" cy="3191302"/>
+                          </a:xfrm>
+                          <a:prstGeom prst="rect">
+                            <a:avLst/>
+                          </a:prstGeom>
+                        </pic:spPr>
+                      </pic:pic>
+                    </a:graphicData>
+                  </a:graphic>
+                </wp:inline>
+              </w:drawing>
+            </w:r>
+            <w:r>
+              <w:t xml:space="preserve"> </w:t>
+            </w:r>
+          </w:p>
+          <w:p>
+            <w:r>
+              <w:drawing>
+                <wp:inline distT="0" distB="0" distL="0" distR="0" wp14:anchorId="5A0A98D1" wp14:editId="677B8B6B">
+                  <wp:extent cx="3506219" cy="2305050"/>
+                  <wp:effectExtent l="0" t="0" r="0" b="0"/>
+                  <wp:docPr id="105509707" name="Picture 1" descr="Text&#10;&#10;Description automatically generated"/>
+                  <wp:cNvGraphicFramePr>
+                    <a:graphicFrameLocks xmlns:a="http://schemas.openxmlformats.org/drawingml/2006/main" noChangeAspect="1"/>
+                  </wp:cNvGraphicFramePr>
+                  <a:graphic xmlns:a="http://schemas.openxmlformats.org/drawingml/2006/main">
+                    <a:graphicData uri="http://schemas.openxmlformats.org/drawingml/2006/picture">
+                      <pic:pic xmlns:pic="http://schemas.openxmlformats.org/drawingml/2006/picture">
+                        <pic:nvPicPr>
+                          <pic:cNvPr id="105509707" name="Picture 1" descr="Text&#10;&#10;Description automatically generated"/>
+                          <pic:cNvPicPr/>
+                        </pic:nvPicPr>
+                        <pic:blipFill>
+                          <a:blip r:embed="rId25"/>
+                          <a:stretch>
+                            <a:fillRect/>
+                          </a:stretch>
+                        </pic:blipFill>
+                        <pic:spPr>
+                          <a:xfrm>
+                            <a:off x="0" y="0"/>
+                            <a:ext cx="3525790" cy="2317916"/>
+                          </a:xfrm>
+                          <a:prstGeom prst="rect">
+                            <a:avLst/>
+                          </a:prstGeom>
+                        </pic:spPr>
+                      </pic:pic>
+                    </a:graphicData>
+                  </a:graphic>
+                </wp:inline>
+              </w:drawing>
+            </w:r>
+            <w:r>
+              <w:t xml:space="preserve"> </w:t>
+            </w:r>
+          </w:p>
+        </w:tc>
+        <w:tc>
+          <w:tcPr>
+            <w:tcW w:w="2020" w:type="dxa"/>
+          </w:tcPr>
+          <w:p>
+            <w:r>
+              <w:lastRenderedPageBreak/>
+              <w:t>The initilise portion of the Lifelong Planning Astar fuction</w:t>
+            </w:r>
+          </w:p>
+          <w:p/>
+          <w:p/>
+          <w:p/>
+          <w:p/>
+          <w:p/>
+          <w:p/>
+          <w:p/>
+          <w:p/>
+          <w:p/>
+          <w:p>
+            <w:r>
+              <w:t>Compute shortest path function.</w:t>
+            </w:r>
+          </w:p>
+          <w:p>
+            <w:r>
+              <w:t>Part A</w:t>
+            </w:r>
+          </w:p>
+          <w:p/>
+          <w:p/>
+          <w:p/>
+          <w:p>
+            <w:r>
+              <w:t>Compute shortest path function.</w:t>
+            </w:r>
+          </w:p>
+          <w:p>
+            <w:r>
+              <w:t xml:space="preserve">Part </w:t>
+            </w:r>
+            <w:r>
+              <w:t>B</w:t>
+            </w:r>
+          </w:p>
+          <w:p/>
+          <w:p/>
+          <w:p/>
+          <w:p/>
+          <w:p/>
+          <w:p/>
+          <w:p/>
+          <w:p/>
+          <w:p/>
+          <w:p/>
+          <w:p>
+            <w:r>
+              <w:t>The update node function which based on whether it is in the queue and if the node is not equal to the goal node</w:t>
+            </w:r>
+          </w:p>
+        </w:tc>
+      </w:tr>
+      <w:tr>
+        <w:tc>
+          <w:tcPr>
+            <w:tcW w:w="6996" w:type="dxa"/>
+          </w:tcPr>
+          <w:p/>
+          <w:p>
+            <w:pPr>
+              <w:rPr>
+                <w:noProof/>
+              </w:rPr>
+            </w:pPr>
+            <w:r>
+              <w:drawing>
+                <wp:inline distT="0" distB="0" distL="0" distR="0" wp14:anchorId="3947B292" wp14:editId="70B2C5B0">
+                  <wp:extent cx="3158836" cy="2320712"/>
+                  <wp:effectExtent l="0" t="0" r="3810" b="3810"/>
+                  <wp:docPr id="1916005686" name="Picture 1" descr="Text&#10;&#10;Description automatically generated"/>
+                  <wp:cNvGraphicFramePr>
+                    <a:graphicFrameLocks xmlns:a="http://schemas.openxmlformats.org/drawingml/2006/main" noChangeAspect="1"/>
+                  </wp:cNvGraphicFramePr>
+                  <a:graphic xmlns:a="http://schemas.openxmlformats.org/drawingml/2006/main">
+                    <a:graphicData uri="http://schemas.openxmlformats.org/drawingml/2006/picture">
+                      <pic:pic xmlns:pic="http://schemas.openxmlformats.org/drawingml/2006/picture">
+                        <pic:nvPicPr>
+                          <pic:cNvPr id="1916005686" name="Picture 1" descr="Text&#10;&#10;Description automatically generated"/>
+                          <pic:cNvPicPr/>
+                        </pic:nvPicPr>
+                        <pic:blipFill>
+                          <a:blip r:embed="rId26"/>
+                          <a:stretch>
+                            <a:fillRect/>
+                          </a:stretch>
+                        </pic:blipFill>
+                        <pic:spPr>
+                          <a:xfrm>
+                            <a:off x="0" y="0"/>
+                            <a:ext cx="3158836" cy="2320712"/>
+                          </a:xfrm>
+                          <a:prstGeom prst="rect">
+                            <a:avLst/>
+                          </a:prstGeom>
+                        </pic:spPr>
+                      </pic:pic>
+                    </a:graphicData>
+                  </a:graphic>
+                </wp:inline>
+              </w:drawing>
+            </w:r>
+            <w:r>
+              <w:rPr>
+                <w:noProof/>
+              </w:rPr>
+              <w:t xml:space="preserve"> </w:t>
+            </w:r>
+          </w:p>
+          <w:p>
+            <w:pPr>
+              <w:rPr>
+                <w:noProof/>
+              </w:rPr>
+            </w:pPr>
+            <w:r>
+              <w:lastRenderedPageBreak/>
+              <w:drawing>
+                <wp:inline distT="0" distB="0" distL="0" distR="0" wp14:anchorId="55614BF7" wp14:editId="10AC33F3">
+                  <wp:extent cx="2591162" cy="2248214"/>
+                  <wp:effectExtent l="0" t="0" r="0" b="0"/>
+                  <wp:docPr id="2093722031" name="Picture 1" descr="Text&#10;&#10;Description automatically generated"/>
+                  <wp:cNvGraphicFramePr>
+                    <a:graphicFrameLocks xmlns:a="http://schemas.openxmlformats.org/drawingml/2006/main" noChangeAspect="1"/>
+                  </wp:cNvGraphicFramePr>
+                  <a:graphic xmlns:a="http://schemas.openxmlformats.org/drawingml/2006/main">
+                    <a:graphicData uri="http://schemas.openxmlformats.org/drawingml/2006/picture">
+                      <pic:pic xmlns:pic="http://schemas.openxmlformats.org/drawingml/2006/picture">
+                        <pic:nvPicPr>
+                          <pic:cNvPr id="2093722031" name="Picture 1" descr="Text&#10;&#10;Description automatically generated"/>
+                          <pic:cNvPicPr/>
+                        </pic:nvPicPr>
+                        <pic:blipFill>
+                          <a:blip r:embed="rId27"/>
+                          <a:stretch>
+                            <a:fillRect/>
+                          </a:stretch>
+                        </pic:blipFill>
+                        <pic:spPr>
+                          <a:xfrm>
+                            <a:off x="0" y="0"/>
+                            <a:ext cx="2591162" cy="2248214"/>
+                          </a:xfrm>
+                          <a:prstGeom prst="rect">
+                            <a:avLst/>
+                          </a:prstGeom>
+                        </pic:spPr>
+                      </pic:pic>
+                    </a:graphicData>
+                  </a:graphic>
+                </wp:inline>
+              </w:drawing>
+            </w:r>
+          </w:p>
+          <w:p>
+            <w:pPr>
+              <w:rPr>
+                <w:noProof/>
+              </w:rPr>
+            </w:pPr>
+          </w:p>
+          <w:p>
+            <w:r>
+              <w:drawing>
+                <wp:inline distT="0" distB="0" distL="0" distR="0" wp14:anchorId="4DC682AC" wp14:editId="538FD1EE">
+                  <wp:extent cx="3972479" cy="1790950"/>
+                  <wp:effectExtent l="0" t="0" r="0" b="0"/>
+                  <wp:docPr id="404309600" name="Picture 1" descr="Text&#10;&#10;Description automatically generated"/>
+                  <wp:cNvGraphicFramePr>
+                    <a:graphicFrameLocks xmlns:a="http://schemas.openxmlformats.org/drawingml/2006/main" noChangeAspect="1"/>
+                  </wp:cNvGraphicFramePr>
+                  <a:graphic xmlns:a="http://schemas.openxmlformats.org/drawingml/2006/main">
+                    <a:graphicData uri="http://schemas.openxmlformats.org/drawingml/2006/picture">
+                      <pic:pic xmlns:pic="http://schemas.openxmlformats.org/drawingml/2006/picture">
+                        <pic:nvPicPr>
+                          <pic:cNvPr id="404309600" name="Picture 1" descr="Text&#10;&#10;Description automatically generated"/>
+                          <pic:cNvPicPr/>
+                        </pic:nvPicPr>
+                        <pic:blipFill>
+                          <a:blip r:embed="rId28"/>
+                          <a:stretch>
+                            <a:fillRect/>
+                          </a:stretch>
+                        </pic:blipFill>
+                        <pic:spPr>
+                          <a:xfrm>
+                            <a:off x="0" y="0"/>
+                            <a:ext cx="3972479" cy="1790950"/>
+                          </a:xfrm>
+                          <a:prstGeom prst="rect">
+                            <a:avLst/>
+                          </a:prstGeom>
+                        </pic:spPr>
+                      </pic:pic>
+                    </a:graphicData>
+                  </a:graphic>
+                </wp:inline>
+              </w:drawing>
+            </w:r>
+            <w:r>
+              <w:t xml:space="preserve"> </w:t>
+            </w:r>
+          </w:p>
+        </w:tc>
+        <w:tc>
+          <w:tcPr>
+            <w:tcW w:w="2020" w:type="dxa"/>
+          </w:tcPr>
+          <w:p>
+            <w:pPr>
+              <w:rPr>
+                <w:noProof/>
+              </w:rPr>
+            </w:pPr>
+            <w:r>
+              <w:rPr>
+                <w:noProof/>
+              </w:rPr>
+              <w:lastRenderedPageBreak/>
+              <w:t>The dijkstras algorithm function which returns the shortest path based of a nodes G cost</w:t>
+            </w:r>
+          </w:p>
+          <w:p>
+            <w:r>
+              <w:t>Part A</w:t>
+            </w:r>
+          </w:p>
+          <w:p/>
+          <w:p/>
+          <w:p/>
+          <w:p/>
+          <w:p>
+            <w:r>
+              <w:lastRenderedPageBreak/>
+              <w:t>Part B</w:t>
+            </w:r>
+          </w:p>
+          <w:p/>
+          <w:p/>
+          <w:p/>
+          <w:p/>
+          <w:p/>
+          <w:p/>
+          <w:p/>
+          <w:p/>
+          <w:p>
+            <w:r>
+              <w:t>The g cost comparer for Dijkstra’s which compares the Gcost of two separate nodes</w:t>
+            </w:r>
+          </w:p>
+        </w:tc>
+      </w:tr>
+      <w:tr>
+        <w:tc>
+          <w:tcPr>
+            <w:tcW w:w="6996" w:type="dxa"/>
+          </w:tcPr>
+          <w:p>
+            <w:r>
+              <w:drawing>
+                <wp:inline distT="0" distB="0" distL="0" distR="0" wp14:anchorId="56E83238" wp14:editId="1609AF76">
+                  <wp:extent cx="2338819" cy="2647950"/>
+                  <wp:effectExtent l="0" t="0" r="4445" b="0"/>
+                  <wp:docPr id="897415936" name="Picture 1" descr="Text&#10;&#10;Description automatically generated"/>
+                  <wp:cNvGraphicFramePr>
+                    <a:graphicFrameLocks xmlns:a="http://schemas.openxmlformats.org/drawingml/2006/main" noChangeAspect="1"/>
+                  </wp:cNvGraphicFramePr>
+                  <a:graphic xmlns:a="http://schemas.openxmlformats.org/drawingml/2006/main">
+                    <a:graphicData uri="http://schemas.openxmlformats.org/drawingml/2006/picture">
+                      <pic:pic xmlns:pic="http://schemas.openxmlformats.org/drawingml/2006/picture">
+                        <pic:nvPicPr>
+                          <pic:cNvPr id="897415936" name="Picture 1" descr="Text&#10;&#10;Description automatically generated"/>
+                          <pic:cNvPicPr/>
+                        </pic:nvPicPr>
+                        <pic:blipFill>
+                          <a:blip r:embed="rId29"/>
+                          <a:stretch>
+                            <a:fillRect/>
+                          </a:stretch>
+                        </pic:blipFill>
+                        <pic:spPr>
+                          <a:xfrm>
+                            <a:off x="0" y="0"/>
+                            <a:ext cx="2338819" cy="2647950"/>
+                          </a:xfrm>
+                          <a:prstGeom prst="rect">
+                            <a:avLst/>
+                          </a:prstGeom>
+                        </pic:spPr>
+                      </pic:pic>
+                    </a:graphicData>
+                  </a:graphic>
+                </wp:inline>
+              </w:drawing>
+            </w:r>
+          </w:p>
+        </w:tc>
+        <w:tc>
+          <w:tcPr>
+            <w:tcW w:w="2020" w:type="dxa"/>
+          </w:tcPr>
+          <w:p>
+            <w:r>
+              <w:t>The depth first search function which returns a path by following whatever node is next</w:t>
+            </w:r>
+          </w:p>
+        </w:tc>
+      </w:tr>
+      <w:tr>
+        <w:tc>
+          <w:tcPr>
+            <w:tcW w:w="6996" w:type="dxa"/>
+          </w:tcPr>
+          <w:p>
+            <w:r>
+              <w:lastRenderedPageBreak/>
+              <w:drawing>
+                <wp:inline distT="0" distB="0" distL="0" distR="0" wp14:anchorId="2A0F3A13" wp14:editId="7B5A3708">
+                  <wp:extent cx="3642346" cy="1571625"/>
+                  <wp:effectExtent l="0" t="0" r="0" b="0"/>
+                  <wp:docPr id="2075415301" name="Picture 1" descr="Text&#10;&#10;Description automatically generated"/>
+                  <wp:cNvGraphicFramePr>
+                    <a:graphicFrameLocks xmlns:a="http://schemas.openxmlformats.org/drawingml/2006/main" noChangeAspect="1"/>
+                  </wp:cNvGraphicFramePr>
+                  <a:graphic xmlns:a="http://schemas.openxmlformats.org/drawingml/2006/main">
+                    <a:graphicData uri="http://schemas.openxmlformats.org/drawingml/2006/picture">
+                      <pic:pic xmlns:pic="http://schemas.openxmlformats.org/drawingml/2006/picture">
+                        <pic:nvPicPr>
+                          <pic:cNvPr id="2075415301" name="Picture 1" descr="Text&#10;&#10;Description automatically generated"/>
+                          <pic:cNvPicPr/>
+                        </pic:nvPicPr>
+                        <pic:blipFill>
+                          <a:blip r:embed="rId30"/>
+                          <a:stretch>
+                            <a:fillRect/>
+                          </a:stretch>
+                        </pic:blipFill>
+                        <pic:spPr>
+                          <a:xfrm>
+                            <a:off x="0" y="0"/>
+                            <a:ext cx="3699374" cy="1596232"/>
+                          </a:xfrm>
+                          <a:prstGeom prst="rect">
+                            <a:avLst/>
+                          </a:prstGeom>
+                        </pic:spPr>
+                      </pic:pic>
+                    </a:graphicData>
+                  </a:graphic>
+                </wp:inline>
+              </w:drawing>
+            </w:r>
+          </w:p>
+        </w:tc>
+        <w:tc>
+          <w:tcPr>
+            <w:tcW w:w="2020" w:type="dxa"/>
+          </w:tcPr>
+          <w:p>
+            <w:r>
+              <w:t>My heuristic function which calculates the distance from a given node to another. It is called by passing through the end node and the current node</w:t>
+            </w:r>
+          </w:p>
+        </w:tc>
+      </w:tr>
+      <w:tr>
+        <w:tc>
+          <w:tcPr>
+            <w:tcW w:w="6996" w:type="dxa"/>
+          </w:tcPr>
+          <w:p>
+            <w:r>
+              <w:drawing>
+                <wp:inline distT="0" distB="0" distL="0" distR="0" wp14:anchorId="1A6626C0" wp14:editId="030F8584">
+                  <wp:extent cx="4304521" cy="1219200"/>
+                  <wp:effectExtent l="0" t="0" r="1270" b="0"/>
+                  <wp:docPr id="178795629" name="Picture 1" descr="Text&#10;&#10;Description automatically generated"/>
+                  <wp:cNvGraphicFramePr>
+                    <a:graphicFrameLocks xmlns:a="http://schemas.openxmlformats.org/drawingml/2006/main" noChangeAspect="1"/>
+                  </wp:cNvGraphicFramePr>
+                  <a:graphic xmlns:a="http://schemas.openxmlformats.org/drawingml/2006/main">
+                    <a:graphicData uri="http://schemas.openxmlformats.org/drawingml/2006/picture">
+                      <pic:pic xmlns:pic="http://schemas.openxmlformats.org/drawingml/2006/picture">
+                        <pic:nvPicPr>
+                          <pic:cNvPr id="178795629" name="Picture 1" descr="Text&#10;&#10;Description automatically generated"/>
+                          <pic:cNvPicPr/>
+                        </pic:nvPicPr>
+                        <pic:blipFill>
+                          <a:blip r:embed="rId31"/>
+                          <a:stretch>
+                            <a:fillRect/>
+                          </a:stretch>
+                        </pic:blipFill>
+                        <pic:spPr>
+                          <a:xfrm>
+                            <a:off x="0" y="0"/>
+                            <a:ext cx="4319168" cy="1223348"/>
+                          </a:xfrm>
+                          <a:prstGeom prst="rect">
+                            <a:avLst/>
+                          </a:prstGeom>
+                        </pic:spPr>
+                      </pic:pic>
+                    </a:graphicData>
+                  </a:graphic>
+                </wp:inline>
+              </w:drawing>
+            </w:r>
+            <w:r>
+              <w:t xml:space="preserve"> </w:t>
+            </w:r>
+          </w:p>
+        </w:tc>
+        <w:tc>
+          <w:tcPr>
+            <w:tcW w:w="2020" w:type="dxa"/>
+          </w:tcPr>
+          <w:p>
+            <w:r>
+              <w:t>The calculation of the D star key</w:t>
+            </w:r>
+          </w:p>
+          <w:p/>
+        </w:tc>
+      </w:tr>
+      <w:tr>
+        <w:tc>
+          <w:tcPr>
+            <w:tcW w:w="6996" w:type="dxa"/>
+          </w:tcPr>
+          <w:p>
+            <w:r>
+              <w:drawing>
+                <wp:inline distT="0" distB="0" distL="0" distR="0" wp14:anchorId="33B8D796" wp14:editId="10D3FD8F">
+                  <wp:extent cx="2445310" cy="2933700"/>
+                  <wp:effectExtent l="0" t="0" r="0" b="0"/>
+                  <wp:docPr id="1829890634" name="Picture 1" descr="Text&#10;&#10;Description automatically generated"/>
+                  <wp:cNvGraphicFramePr>
+                    <a:graphicFrameLocks xmlns:a="http://schemas.openxmlformats.org/drawingml/2006/main" noChangeAspect="1"/>
+                  </wp:cNvGraphicFramePr>
+                  <a:graphic xmlns:a="http://schemas.openxmlformats.org/drawingml/2006/main">
+                    <a:graphicData uri="http://schemas.openxmlformats.org/drawingml/2006/picture">
+                      <pic:pic xmlns:pic="http://schemas.openxmlformats.org/drawingml/2006/picture">
+                        <pic:nvPicPr>
+                          <pic:cNvPr id="1829890634" name="Picture 1" descr="Text&#10;&#10;Description automatically generated"/>
+                          <pic:cNvPicPr/>
+                        </pic:nvPicPr>
+                        <pic:blipFill>
+                          <a:blip r:embed="rId32"/>
+                          <a:stretch>
+                            <a:fillRect/>
+                          </a:stretch>
+                        </pic:blipFill>
+                        <pic:spPr>
+                          <a:xfrm>
+                            <a:off x="0" y="0"/>
+                            <a:ext cx="2490032" cy="2987354"/>
+                          </a:xfrm>
+                          <a:prstGeom prst="rect">
+                            <a:avLst/>
+                          </a:prstGeom>
+                        </pic:spPr>
+                      </pic:pic>
+                    </a:graphicData>
+                  </a:graphic>
+                </wp:inline>
+              </w:drawing>
+            </w:r>
+            <w:r>
+              <w:t xml:space="preserve"> </w:t>
+            </w:r>
+          </w:p>
+          <w:p>
+            <w:r>
+              <w:lastRenderedPageBreak/>
+              <w:drawing>
+                <wp:inline distT="0" distB="0" distL="0" distR="0" wp14:anchorId="1B233AB5" wp14:editId="703C1690">
+                  <wp:extent cx="2940612" cy="3305175"/>
+                  <wp:effectExtent l="0" t="0" r="0" b="0"/>
+                  <wp:docPr id="815654437" name="Picture 1" descr="Text&#10;&#10;Description automatically generated"/>
+                  <wp:cNvGraphicFramePr>
+                    <a:graphicFrameLocks xmlns:a="http://schemas.openxmlformats.org/drawingml/2006/main" noChangeAspect="1"/>
+                  </wp:cNvGraphicFramePr>
+                  <a:graphic xmlns:a="http://schemas.openxmlformats.org/drawingml/2006/main">
+                    <a:graphicData uri="http://schemas.openxmlformats.org/drawingml/2006/picture">
+                      <pic:pic xmlns:pic="http://schemas.openxmlformats.org/drawingml/2006/picture">
+                        <pic:nvPicPr>
+                          <pic:cNvPr id="815654437" name="Picture 1" descr="Text&#10;&#10;Description automatically generated"/>
+                          <pic:cNvPicPr/>
+                        </pic:nvPicPr>
+                        <pic:blipFill>
+                          <a:blip r:embed="rId33"/>
+                          <a:stretch>
+                            <a:fillRect/>
+                          </a:stretch>
+                        </pic:blipFill>
+                        <pic:spPr>
+                          <a:xfrm>
+                            <a:off x="0" y="0"/>
+                            <a:ext cx="2964436" cy="3331952"/>
+                          </a:xfrm>
+                          <a:prstGeom prst="rect">
+                            <a:avLst/>
+                          </a:prstGeom>
+                        </pic:spPr>
+                      </pic:pic>
+                    </a:graphicData>
+                  </a:graphic>
+                </wp:inline>
+              </w:drawing>
+            </w:r>
+            <w:r>
+              <w:t xml:space="preserve"> </w:t>
+            </w:r>
+          </w:p>
+          <w:p>
+            <w:r>
+              <w:drawing>
+                <wp:inline distT="0" distB="0" distL="0" distR="0" wp14:anchorId="3E95CFE9" wp14:editId="15EB40BC">
+                  <wp:extent cx="3827548" cy="2105025"/>
+                  <wp:effectExtent l="0" t="0" r="1905" b="0"/>
+                  <wp:docPr id="1132397732" name="Picture 1" descr="Text&#10;&#10;Description automatically generated"/>
+                  <wp:cNvGraphicFramePr>
+                    <a:graphicFrameLocks xmlns:a="http://schemas.openxmlformats.org/drawingml/2006/main" noChangeAspect="1"/>
+                  </wp:cNvGraphicFramePr>
+                  <a:graphic xmlns:a="http://schemas.openxmlformats.org/drawingml/2006/main">
+                    <a:graphicData uri="http://schemas.openxmlformats.org/drawingml/2006/picture">
+                      <pic:pic xmlns:pic="http://schemas.openxmlformats.org/drawingml/2006/picture">
+                        <pic:nvPicPr>
+                          <pic:cNvPr id="1132397732" name="Picture 1" descr="Text&#10;&#10;Description automatically generated"/>
+                          <pic:cNvPicPr/>
+                        </pic:nvPicPr>
+                        <pic:blipFill>
+                          <a:blip r:embed="rId34"/>
+                          <a:stretch>
+                            <a:fillRect/>
+                          </a:stretch>
+                        </pic:blipFill>
+                        <pic:spPr>
+                          <a:xfrm>
+                            <a:off x="0" y="0"/>
+                            <a:ext cx="3882568" cy="2135284"/>
+                          </a:xfrm>
+                          <a:prstGeom prst="rect">
+                            <a:avLst/>
+                          </a:prstGeom>
+                        </pic:spPr>
+                      </pic:pic>
+                    </a:graphicData>
+                  </a:graphic>
+                </wp:inline>
+              </w:drawing>
+            </w:r>
+            <w:r>
+              <w:t xml:space="preserve"> </w:t>
+            </w:r>
+          </w:p>
+          <w:p/>
+          <w:p>
+            <w:r>
+              <w:drawing>
+                <wp:inline distT="0" distB="0" distL="0" distR="0" wp14:anchorId="6EC853B7" wp14:editId="712A7D7B">
+                  <wp:extent cx="2814452" cy="2492347"/>
+                  <wp:effectExtent l="0" t="0" r="5080" b="3810"/>
+                  <wp:docPr id="1177190834" name="Picture 1" descr="Text&#10;&#10;Description automatically generated"/>
+                  <wp:cNvGraphicFramePr>
+                    <a:graphicFrameLocks xmlns:a="http://schemas.openxmlformats.org/drawingml/2006/main" noChangeAspect="1"/>
+                  </wp:cNvGraphicFramePr>
+                  <a:graphic xmlns:a="http://schemas.openxmlformats.org/drawingml/2006/main">
+                    <a:graphicData uri="http://schemas.openxmlformats.org/drawingml/2006/picture">
+                      <pic:pic xmlns:pic="http://schemas.openxmlformats.org/drawingml/2006/picture">
+                        <pic:nvPicPr>
+                          <pic:cNvPr id="1177190834" name="Picture 1" descr="Text&#10;&#10;Description automatically generated"/>
+                          <pic:cNvPicPr/>
+                        </pic:nvPicPr>
+                        <pic:blipFill>
+                          <a:blip r:embed="rId35"/>
+                          <a:stretch>
+                            <a:fillRect/>
+                          </a:stretch>
+                        </pic:blipFill>
+                        <pic:spPr>
+                          <a:xfrm>
+                            <a:off x="0" y="0"/>
+                            <a:ext cx="2831257" cy="2507229"/>
+                          </a:xfrm>
+                          <a:prstGeom prst="rect">
+                            <a:avLst/>
+                          </a:prstGeom>
+                        </pic:spPr>
+                      </pic:pic>
+                    </a:graphicData>
+                  </a:graphic>
+                </wp:inline>
+              </w:drawing>
+            </w:r>
+            <w:r>
+              <w:t xml:space="preserve"> </w:t>
+            </w:r>
+          </w:p>
+          <w:p>
+            <w:r>
+              <w:lastRenderedPageBreak/>
+              <w:t xml:space="preserve"> </w:t>
+            </w:r>
+          </w:p>
+        </w:tc>
+        <w:tc>
+          <w:tcPr>
+            <w:tcW w:w="2020" w:type="dxa"/>
+          </w:tcPr>
+          <w:p>
+            <w:r>
+              <w:lastRenderedPageBreak/>
+              <w:t xml:space="preserve">The Main Dstar lite function which controls the wall handling and progression of the robot position on the path </w:t>
+            </w:r>
+          </w:p>
+          <w:p/>
+          <w:p/>
+          <w:p/>
+          <w:p/>
+          <w:p/>
+          <w:p/>
+          <w:p/>
+          <w:p/>
+          <w:p/>
+          <w:p/>
+          <w:p/>
+          <w:p/>
+          <w:p/>
+          <w:p>
+            <w:r>
+              <w:lastRenderedPageBreak/>
+              <w:t>The compute shortest path function which controls the handling of the different types of inconsistent nodes being over consistent and under consistent.</w:t>
+            </w:r>
+          </w:p>
+          <w:p/>
+          <w:p/>
+          <w:p/>
+          <w:p/>
+          <w:p>
+            <w:r>
+              <w:t>The initialise Dstar function initialises all of the nodes in the grid to suit for the algorithm to work and pushes the goal node into the priority queue with the correct RHS cost and Gcost</w:t>
+            </w:r>
+          </w:p>
+          <w:p/>
+          <w:p>
+            <w:r>
+              <w:t xml:space="preserve">The Dstar Lite Update Vertex function which updates the key costs of nodes and potentially pushes them into the queue for further </w:t>
+            </w:r>
+            <w:r>
+              <w:t>investigation.</w:t>
+            </w:r>
+          </w:p>
+          <w:p/>
+        </w:tc>
+      </w:tr>
+      <w:tr>
+        <w:tc>
+          <w:tcPr>
+            <w:tcW w:w="6996" w:type="dxa"/>
+          </w:tcPr>
+          <w:p>
+            <w:r>
+              <w:rPr>
+                <w:noProof/>
+              </w:rPr>
+              <w:lastRenderedPageBreak/>
+              <w:drawing>
+                <wp:inline distT="0" distB="0" distL="0" distR="0" wp14:anchorId="5C793AA1" wp14:editId="31CB0EF3">
+                  <wp:extent cx="1965924" cy="4281536"/>
+                  <wp:effectExtent l="0" t="0" r="0" b="5080"/>
+                  <wp:docPr id="7" name="Picture 7" descr="A screenshot of a computer screen&#10;&#10;Description automatically generated with medium confidence"/>
+                  <wp:cNvGraphicFramePr>
+                    <a:graphicFrameLocks xmlns:a="http://schemas.openxmlformats.org/drawingml/2006/main" noChangeAspect="1"/>
+                  </wp:cNvGraphicFramePr>
+                  <a:graphic xmlns:a="http://schemas.openxmlformats.org/drawingml/2006/main">
+                    <a:graphicData uri="http://schemas.openxmlformats.org/drawingml/2006/picture">
+                      <pic:pic xmlns:pic="http://schemas.openxmlformats.org/drawingml/2006/picture">
+                        <pic:nvPicPr>
+                          <pic:cNvPr id="7" name="Picture 7" descr="A screenshot of a computer screen&#10;&#10;Description automatically generated with medium confidence"/>
+                          <pic:cNvPicPr/>
+                        </pic:nvPicPr>
+                        <pic:blipFill>
+                          <a:blip r:embed="rId36"/>
+                          <a:stretch>
+                            <a:fillRect/>
+                          </a:stretch>
+                        </pic:blipFill>
+                        <pic:spPr>
+                          <a:xfrm>
+                            <a:off x="0" y="0"/>
+                            <a:ext cx="1982183" cy="4316946"/>
+                          </a:xfrm>
+                          <a:prstGeom prst="rect">
+                            <a:avLst/>
+                          </a:prstGeom>
+                        </pic:spPr>
+                      </pic:pic>
+                    </a:graphicData>
+                  </a:graphic>
+                </wp:inline>
+              </w:drawing>
+            </w:r>
+            <w:r>
+              <w:t xml:space="preserve"> </w:t>
+            </w:r>
+          </w:p>
+        </w:tc>
+        <w:tc>
+          <w:tcPr>
+            <w:tcW w:w="2020" w:type="dxa"/>
+          </w:tcPr>
+          <w:p>
+            <w:r>
+              <w:t>My Astar function compute shortest path function</w:t>
+            </w:r>
+          </w:p>
+          <w:p/>
+        </w:tc>
+      </w:tr>
+    </w:tbl>
+    <w:p/>
+    <w:p>
+      <w:pPr>
+        <w:rPr>
+          <w:b/>
+          <w:bCs/>
+          <w:sz w:val="32"/>
+          <w:szCs w:val="32"/>
+        </w:rPr>
+      </w:pPr>
+      <w:r>
+        <w:rPr>
+          <w:b/>
+          <w:bCs/>
+          <w:sz w:val="32"/>
+          <w:szCs w:val="32"/>
+        </w:rPr>
+        <w:t>Visualisation of Paths using the different algorithms available</w:t>
+      </w:r>
+      <w:r>
+        <w:rPr>
+          <w:b/>
+          <w:bCs/>
+          <w:sz w:val="32"/>
+          <w:szCs w:val="32"/>
+        </w:rPr>
+        <w:t>.</w:t>
+      </w:r>
+    </w:p>
+    <w:tbl>
+      <w:tblPr>
+        <w:tblStyle w:val="TableGrid"/>
+        <w:tblW w:w="0" w:type="auto"/>
+        <w:tblLook w:val="04A0" w:firstRow="1" w:lastRow="0" w:firstColumn="1" w:lastColumn="0" w:noHBand="0" w:noVBand="1"/>
+      </w:tblPr>
+      <w:tblGrid>
+        <w:gridCol w:w="4508"/>
+        <w:gridCol w:w="4508"/>
+      </w:tblGrid>
+      <w:tr>
+        <w:tc>
+          <w:tcPr>
+            <w:tcW w:w="4508" w:type="dxa"/>
+          </w:tcPr>
+          <w:p>
+            <w:r>
+              <w:drawing>
+                <wp:inline distT="0" distB="0" distL="0" distR="0" wp14:anchorId="3E087FA5" wp14:editId="6715A420">
+                  <wp:extent cx="1158508" cy="1362075"/>
+                  <wp:effectExtent l="0" t="0" r="3810" b="0"/>
+                  <wp:docPr id="1191133669" name="Picture 1" descr="A picture containing shoji, building, silhouette&#10;&#10;Description automatically generated"/>
+                  <wp:cNvGraphicFramePr>
+                    <a:graphicFrameLocks xmlns:a="http://schemas.openxmlformats.org/drawingml/2006/main" noChangeAspect="1"/>
+                  </wp:cNvGraphicFramePr>
+                  <a:graphic xmlns:a="http://schemas.openxmlformats.org/drawingml/2006/main">
+                    <a:graphicData uri="http://schemas.openxmlformats.org/drawingml/2006/picture">
+                      <pic:pic xmlns:pic="http://schemas.openxmlformats.org/drawingml/2006/picture">
+                        <pic:nvPicPr>
+                          <pic:cNvPr id="1191133669" name="Picture 1" descr="A picture containing shoji, building, silhouette&#10;&#10;Description automatically generated"/>
+                          <pic:cNvPicPr/>
+                        </pic:nvPicPr>
+                        <pic:blipFill>
+                          <a:blip r:embed="rId37"/>
+                          <a:stretch>
+                            <a:fillRect/>
+                          </a:stretch>
+                        </pic:blipFill>
+                        <pic:spPr>
+                          <a:xfrm>
+                            <a:off x="0" y="0"/>
+                            <a:ext cx="1170736" cy="1376451"/>
+                          </a:xfrm>
+                          <a:prstGeom prst="rect">
+                            <a:avLst/>
+                          </a:prstGeom>
+                        </pic:spPr>
+                      </pic:pic>
+                    </a:graphicData>
+                  </a:graphic>
+                </wp:inline>
+              </w:drawing>
+            </w:r>
+            <w:r>
+              <w:t xml:space="preserve"> </w:t>
+            </w:r>
+          </w:p>
+        </w:tc>
+        <w:tc>
+          <w:tcPr>
+            <w:tcW w:w="4508" w:type="dxa"/>
+          </w:tcPr>
+          <w:p>
+            <w:r>
+              <w:t>an example of basic walls. Red Nodes are the walls placed on the grid. The grid size in question is the small grid of size 100 nodes.</w:t>
+            </w:r>
+          </w:p>
+        </w:tc>
+      </w:tr>
+      <w:tr>
+        <w:tc>
+          <w:tcPr>
+            <w:tcW w:w="4508" w:type="dxa"/>
+          </w:tcPr>
+          <w:p>
+            <w:r>
+              <w:lastRenderedPageBreak/>
+              <w:drawing>
+                <wp:inline distT="0" distB="0" distL="0" distR="0" wp14:anchorId="40BE2D96" wp14:editId="3A6B3A48">
+                  <wp:extent cx="1668484" cy="1900052"/>
+                  <wp:effectExtent l="0" t="0" r="8255" b="5080"/>
+                  <wp:docPr id="1992227266" name="Picture 1"/>
+                  <wp:cNvGraphicFramePr>
+                    <a:graphicFrameLocks xmlns:a="http://schemas.openxmlformats.org/drawingml/2006/main" noChangeAspect="1"/>
+                  </wp:cNvGraphicFramePr>
+                  <a:graphic xmlns:a="http://schemas.openxmlformats.org/drawingml/2006/main">
+                    <a:graphicData uri="http://schemas.openxmlformats.org/drawingml/2006/picture">
+                      <pic:pic xmlns:pic="http://schemas.openxmlformats.org/drawingml/2006/picture">
+                        <pic:nvPicPr>
+                          <pic:cNvPr id="1992227266" name=""/>
+                          <pic:cNvPicPr/>
+                        </pic:nvPicPr>
+                        <pic:blipFill>
+                          <a:blip r:embed="rId38"/>
+                          <a:stretch>
+                            <a:fillRect/>
+                          </a:stretch>
+                        </pic:blipFill>
+                        <pic:spPr>
+                          <a:xfrm flipH="1">
+                            <a:off x="0" y="0"/>
+                            <a:ext cx="1680209" cy="1913405"/>
+                          </a:xfrm>
+                          <a:prstGeom prst="rect">
+                            <a:avLst/>
+                          </a:prstGeom>
+                        </pic:spPr>
+                      </pic:pic>
+                    </a:graphicData>
+                  </a:graphic>
+                </wp:inline>
+              </w:drawing>
+            </w:r>
+            <w:r>
+              <w:t xml:space="preserve"> </w:t>
+            </w:r>
+          </w:p>
+        </w:tc>
+        <w:tc>
+          <w:tcPr>
+            <w:tcW w:w="4508" w:type="dxa"/>
+          </w:tcPr>
+          <w:p>
+            <w:r>
+              <w:t>Path returned using Astar Search algorithm on a grid size “Small”</w:t>
+            </w:r>
+          </w:p>
+          <w:p>
+            <w:r>
+              <w:t xml:space="preserve">Green </w:t>
+            </w:r>
+            <w:r>
+              <w:t>Node = Start Node</w:t>
+            </w:r>
+          </w:p>
+          <w:p>
+            <w:r>
+              <w:t xml:space="preserve">Magenta </w:t>
+            </w:r>
+            <w:r>
+              <w:t xml:space="preserve">Node = </w:t>
+            </w:r>
+            <w:r>
+              <w:t xml:space="preserve">Goal </w:t>
+            </w:r>
+            <w:r>
+              <w:t xml:space="preserve">Node </w:t>
+            </w:r>
+          </w:p>
+          <w:p/>
+        </w:tc>
+      </w:tr>
+      <w:tr>
+        <w:tc>
+          <w:tcPr>
+            <w:tcW w:w="4508" w:type="dxa"/>
+          </w:tcPr>
+          <w:p/>
+          <w:p>
+            <w:r>
+              <w:drawing>
+                <wp:inline distT="0" distB="0" distL="0" distR="0" wp14:anchorId="7B47722B" wp14:editId="19551A80">
+                  <wp:extent cx="1652469" cy="1995054"/>
+                  <wp:effectExtent l="0" t="0" r="5080" b="5715"/>
+                  <wp:docPr id="1409337005" name="Picture 1"/>
+                  <wp:cNvGraphicFramePr>
+                    <a:graphicFrameLocks xmlns:a="http://schemas.openxmlformats.org/drawingml/2006/main" noChangeAspect="1"/>
+                  </wp:cNvGraphicFramePr>
+                  <a:graphic xmlns:a="http://schemas.openxmlformats.org/drawingml/2006/main">
+                    <a:graphicData uri="http://schemas.openxmlformats.org/drawingml/2006/picture">
+                      <pic:pic xmlns:pic="http://schemas.openxmlformats.org/drawingml/2006/picture">
+                        <pic:nvPicPr>
+                          <pic:cNvPr id="1409337005" name=""/>
+                          <pic:cNvPicPr/>
+                        </pic:nvPicPr>
+                        <pic:blipFill>
+                          <a:blip r:embed="rId39"/>
+                          <a:stretch>
+                            <a:fillRect/>
+                          </a:stretch>
+                        </pic:blipFill>
+                        <pic:spPr>
+                          <a:xfrm>
+                            <a:off x="0" y="0"/>
+                            <a:ext cx="1665006" cy="2010190"/>
+                          </a:xfrm>
+                          <a:prstGeom prst="rect">
+                            <a:avLst/>
+                          </a:prstGeom>
+                        </pic:spPr>
+                      </pic:pic>
+                    </a:graphicData>
+                  </a:graphic>
+                </wp:inline>
+              </w:drawing>
+            </w:r>
+          </w:p>
+        </w:tc>
+        <w:tc>
+          <w:tcPr>
+            <w:tcW w:w="4508" w:type="dxa"/>
+          </w:tcPr>
+          <w:p>
+            <w:r>
+              <w:t>Path returned using Dstar Lite Search algorithm on a grid size “Small”</w:t>
+            </w:r>
+          </w:p>
+          <w:p/>
+          <w:p>
+            <w:r>
+              <w:t xml:space="preserve">Magenta Node = </w:t>
+            </w:r>
+            <w:r>
+              <w:t>Start Node</w:t>
+            </w:r>
+          </w:p>
+          <w:p>
+            <w:r>
+              <w:t xml:space="preserve">Blue </w:t>
+            </w:r>
+            <w:r>
+              <w:t xml:space="preserve">Node = </w:t>
+            </w:r>
+            <w:r>
+              <w:t>Goal</w:t>
+            </w:r>
+            <w:r>
+              <w:t xml:space="preserve"> </w:t>
+            </w:r>
+            <w:r>
+              <w:t xml:space="preserve">Node </w:t>
+            </w:r>
+          </w:p>
+          <w:p/>
+        </w:tc>
+      </w:tr>
+      <w:tr>
+        <w:tc>
+          <w:tcPr>
+            <w:tcW w:w="4508" w:type="dxa"/>
+          </w:tcPr>
+          <w:p>
+            <w:r>
+              <w:drawing>
+                <wp:inline distT="0" distB="0" distL="0" distR="0" wp14:anchorId="46348D95" wp14:editId="780E24BF">
+                  <wp:extent cx="2076915" cy="2232561"/>
+                  <wp:effectExtent l="0" t="0" r="0" b="0"/>
+                  <wp:docPr id="1868795890" name="Picture 1"/>
+                  <wp:cNvGraphicFramePr>
+                    <a:graphicFrameLocks xmlns:a="http://schemas.openxmlformats.org/drawingml/2006/main" noChangeAspect="1"/>
+                  </wp:cNvGraphicFramePr>
+                  <a:graphic xmlns:a="http://schemas.openxmlformats.org/drawingml/2006/main">
+                    <a:graphicData uri="http://schemas.openxmlformats.org/drawingml/2006/picture">
+                      <pic:pic xmlns:pic="http://schemas.openxmlformats.org/drawingml/2006/picture">
+                        <pic:nvPicPr>
+                          <pic:cNvPr id="1868795890" name=""/>
+                          <pic:cNvPicPr/>
+                        </pic:nvPicPr>
+                        <pic:blipFill>
+                          <a:blip r:embed="rId40"/>
+                          <a:stretch>
+                            <a:fillRect/>
+                          </a:stretch>
+                        </pic:blipFill>
+                        <pic:spPr>
+                          <a:xfrm>
+                            <a:off x="0" y="0"/>
+                            <a:ext cx="2092355" cy="2249158"/>
+                          </a:xfrm>
+                          <a:prstGeom prst="rect">
+                            <a:avLst/>
+                          </a:prstGeom>
+                        </pic:spPr>
+                      </pic:pic>
+                    </a:graphicData>
+                  </a:graphic>
+                </wp:inline>
+              </w:drawing>
+            </w:r>
+          </w:p>
+        </w:tc>
+        <w:tc>
+          <w:tcPr>
+            <w:tcW w:w="4508" w:type="dxa"/>
+          </w:tcPr>
+          <w:p>
+            <w:r>
+              <w:t>Path returned using Lifelong Planning Astar Search algorithm on a grid size “Small”</w:t>
+            </w:r>
+          </w:p>
+          <w:p/>
+          <w:p>
+            <w:r>
+              <w:t xml:space="preserve">Green Node = Start Node </w:t>
+            </w:r>
+          </w:p>
+          <w:p>
+            <w:r>
+              <w:t>Magenta Node = Goal Node</w:t>
+            </w:r>
+          </w:p>
+        </w:tc>
+      </w:tr>
+      <w:tr>
+        <w:tc>
+          <w:tcPr>
+            <w:tcW w:w="4508" w:type="dxa"/>
+          </w:tcPr>
+          <w:p>
+            <w:r>
+              <w:drawing>
+                <wp:inline distT="0" distB="0" distL="0" distR="0" wp14:anchorId="2F7DBE04" wp14:editId="05EF6703">
+                  <wp:extent cx="2101909" cy="1752600"/>
+                  <wp:effectExtent l="0" t="0" r="0" b="0"/>
+                  <wp:docPr id="161367996" name="Picture 1" descr="Table&#10;&#10;Description automatically generated with medium confidence"/>
+                  <wp:cNvGraphicFramePr>
+                    <a:graphicFrameLocks xmlns:a="http://schemas.openxmlformats.org/drawingml/2006/main" noChangeAspect="1"/>
+                  </wp:cNvGraphicFramePr>
+                  <a:graphic xmlns:a="http://schemas.openxmlformats.org/drawingml/2006/main">
+                    <a:graphicData uri="http://schemas.openxmlformats.org/drawingml/2006/picture">
+                      <pic:pic xmlns:pic="http://schemas.openxmlformats.org/drawingml/2006/picture">
+                        <pic:nvPicPr>
+                          <pic:cNvPr id="161367996" name="Picture 1" descr="Table&#10;&#10;Description automatically generated with medium confidence"/>
+                          <pic:cNvPicPr/>
+                        </pic:nvPicPr>
+                        <pic:blipFill>
+                          <a:blip r:embed="rId41"/>
+                          <a:stretch>
+                            <a:fillRect/>
+                          </a:stretch>
+                        </pic:blipFill>
+                        <pic:spPr>
+                          <a:xfrm>
+                            <a:off x="0" y="0"/>
+                            <a:ext cx="2112623" cy="1761534"/>
+                          </a:xfrm>
+                          <a:prstGeom prst="rect">
+                            <a:avLst/>
+                          </a:prstGeom>
+                        </pic:spPr>
+                      </pic:pic>
+                    </a:graphicData>
+                  </a:graphic>
+                </wp:inline>
+              </w:drawing>
+            </w:r>
+            <w:r>
+              <w:t xml:space="preserve"> </w:t>
+            </w:r>
+          </w:p>
+        </w:tc>
+        <w:tc>
+          <w:tcPr>
+            <w:tcW w:w="4508" w:type="dxa"/>
+          </w:tcPr>
+          <w:p>
+            <w:r>
+              <w:t>Path returned using Depth First Search algorithm on a grid size “Small”</w:t>
+            </w:r>
+          </w:p>
+          <w:p/>
+        </w:tc>
+      </w:tr>
+      <w:tr>
+        <w:tc>
+          <w:tcPr>
+            <w:tcW w:w="4508" w:type="dxa"/>
+          </w:tcPr>
+          <w:p>
+            <w:r>
+              <w:lastRenderedPageBreak/>
+              <w:drawing>
+                <wp:inline distT="0" distB="0" distL="0" distR="0" wp14:anchorId="6D692C5E" wp14:editId="76D8035D">
+                  <wp:extent cx="2109191" cy="2390775"/>
+                  <wp:effectExtent l="0" t="0" r="5715" b="0"/>
+                  <wp:docPr id="766244237" name="Picture 1" descr="A picture containing shoji, crossword puzzle, building&#10;&#10;Description automatically generated"/>
+                  <wp:cNvGraphicFramePr>
+                    <a:graphicFrameLocks xmlns:a="http://schemas.openxmlformats.org/drawingml/2006/main" noChangeAspect="1"/>
+                  </wp:cNvGraphicFramePr>
+                  <a:graphic xmlns:a="http://schemas.openxmlformats.org/drawingml/2006/main">
+                    <a:graphicData uri="http://schemas.openxmlformats.org/drawingml/2006/picture">
+                      <pic:pic xmlns:pic="http://schemas.openxmlformats.org/drawingml/2006/picture">
+                        <pic:nvPicPr>
+                          <pic:cNvPr id="766244237" name="Picture 1" descr="A picture containing shoji, crossword puzzle, building&#10;&#10;Description automatically generated"/>
+                          <pic:cNvPicPr/>
+                        </pic:nvPicPr>
+                        <pic:blipFill>
+                          <a:blip r:embed="rId42"/>
+                          <a:stretch>
+                            <a:fillRect/>
+                          </a:stretch>
+                        </pic:blipFill>
+                        <pic:spPr>
+                          <a:xfrm>
+                            <a:off x="0" y="0"/>
+                            <a:ext cx="2116120" cy="2398629"/>
+                          </a:xfrm>
+                          <a:prstGeom prst="rect">
+                            <a:avLst/>
+                          </a:prstGeom>
+                        </pic:spPr>
+                      </pic:pic>
+                    </a:graphicData>
+                  </a:graphic>
+                </wp:inline>
+              </w:drawing>
+            </w:r>
+            <w:r>
+              <w:t xml:space="preserve"> </w:t>
+            </w:r>
+          </w:p>
+        </w:tc>
+        <w:tc>
+          <w:tcPr>
+            <w:tcW w:w="4508" w:type="dxa"/>
+          </w:tcPr>
+          <w:p>
+            <w:r>
+              <w:t>Path returned using Dijkstra’s Search algorithm on a grid size “Small”</w:t>
+            </w:r>
+          </w:p>
+        </w:tc>
+      </w:tr>
+    </w:tbl>
+    <w:p/>
+    <w:p/>
+    <w:p>
+      <w:pPr>
+        <w:rPr>
+          <w:b/>
+          <w:bCs/>
+          <w:sz w:val="32"/>
+          <w:szCs w:val="32"/>
+        </w:rPr>
+      </w:pPr>
+      <w:r>
+        <w:rPr>
+          <w:b/>
+          <w:bCs/>
+          <w:sz w:val="32"/>
+          <w:szCs w:val="32"/>
+        </w:rPr>
+        <w:t>Data Collection visualisation</w:t>
+      </w:r>
+    </w:p>
+    <w:tbl>
+      <w:tblPr>
+        <w:tblStyle w:val="TableGrid"/>
+        <w:tblW w:w="0" w:type="auto"/>
+        <w:tblLook w:val="04A0" w:firstRow="1" w:lastRow="0" w:firstColumn="1" w:lastColumn="0" w:noHBand="0" w:noVBand="1"/>
+      </w:tblPr>
+      <w:tblGrid>
+        <w:gridCol w:w="4508"/>
+        <w:gridCol w:w="4508"/>
+      </w:tblGrid>
+      <w:tr>
+        <w:tc>
+          <w:tcPr>
+            <w:tcW w:w="4508" w:type="dxa"/>
+          </w:tcPr>
+          <w:p>
+            <w:pPr>
+              <w:rPr>
+                <w:b/>
+                <w:bCs/>
+                <w:sz w:val="32"/>
+                <w:szCs w:val="32"/>
+              </w:rPr>
+            </w:pPr>
+            <w:r>
+              <w:rPr>
+                <w:b/>
+                <w:bCs/>
+                <w:sz w:val="32"/>
+                <w:szCs w:val="32"/>
+              </w:rPr>
+              <w:drawing>
+                <wp:inline distT="0" distB="0" distL="0" distR="0" wp14:anchorId="37E4623E" wp14:editId="4F99C029">
+                  <wp:extent cx="971686" cy="1819529"/>
+                  <wp:effectExtent l="0" t="0" r="0" b="0"/>
+                  <wp:docPr id="143711409" name="Picture 1"/>
+                  <wp:cNvGraphicFramePr>
+                    <a:graphicFrameLocks xmlns:a="http://schemas.openxmlformats.org/drawingml/2006/main" noChangeAspect="1"/>
+                  </wp:cNvGraphicFramePr>
+                  <a:graphic xmlns:a="http://schemas.openxmlformats.org/drawingml/2006/main">
+                    <a:graphicData uri="http://schemas.openxmlformats.org/drawingml/2006/picture">
+                      <pic:pic xmlns:pic="http://schemas.openxmlformats.org/drawingml/2006/picture">
+                        <pic:nvPicPr>
+                          <pic:cNvPr id="143711409" name=""/>
+                          <pic:cNvPicPr/>
+                        </pic:nvPicPr>
+                        <pic:blipFill>
+                          <a:blip r:embed="rId43"/>
+                          <a:stretch>
+                            <a:fillRect/>
+                          </a:stretch>
+                        </pic:blipFill>
+                        <pic:spPr>
+                          <a:xfrm>
+                            <a:off x="0" y="0"/>
+                            <a:ext cx="971686" cy="1819529"/>
+                          </a:xfrm>
+                          <a:prstGeom prst="rect">
+                            <a:avLst/>
+                          </a:prstGeom>
+                        </pic:spPr>
+                      </pic:pic>
+                    </a:graphicData>
+                  </a:graphic>
+                </wp:inline>
+              </w:drawing>
+            </w:r>
+          </w:p>
+        </w:tc>
+        <w:tc>
+          <w:tcPr>
+            <w:tcW w:w="4508" w:type="dxa"/>
+          </w:tcPr>
+          <w:p>
+            <w:pPr>
+              <w:rPr>
+                <w:szCs w:val="24"/>
+              </w:rPr>
+            </w:pPr>
+            <w:r>
+              <w:rPr>
+                <w:szCs w:val="24"/>
+              </w:rPr>
+              <w:t xml:space="preserve">Dstar lite Small grid </w:t>
+            </w:r>
+            <w:r>
+              <w:rPr>
+                <w:szCs w:val="24"/>
+              </w:rPr>
+              <w:t>data</w:t>
+            </w:r>
+          </w:p>
+        </w:tc>
+      </w:tr>
+      <w:tr>
+        <w:tc>
+          <w:tcPr>
+            <w:tcW w:w="4508" w:type="dxa"/>
+          </w:tcPr>
+          <w:p>
+            <w:pPr>
+              <w:rPr>
+                <w:b/>
+                <w:bCs/>
+                <w:sz w:val="32"/>
+                <w:szCs w:val="32"/>
+              </w:rPr>
+            </w:pPr>
+            <w:r>
+              <w:rPr>
+                <w:b/>
+                <w:bCs/>
+                <w:sz w:val="32"/>
+                <w:szCs w:val="32"/>
+              </w:rPr>
+              <w:drawing>
+                <wp:inline distT="0" distB="0" distL="0" distR="0" wp14:anchorId="2F255E99" wp14:editId="47AAD97D">
+                  <wp:extent cx="1124107" cy="1829055"/>
+                  <wp:effectExtent l="0" t="0" r="0" b="0"/>
+                  <wp:docPr id="1857859424" name="Picture 1"/>
+                  <wp:cNvGraphicFramePr>
+                    <a:graphicFrameLocks xmlns:a="http://schemas.openxmlformats.org/drawingml/2006/main" noChangeAspect="1"/>
+                  </wp:cNvGraphicFramePr>
+                  <a:graphic xmlns:a="http://schemas.openxmlformats.org/drawingml/2006/main">
+                    <a:graphicData uri="http://schemas.openxmlformats.org/drawingml/2006/picture">
+                      <pic:pic xmlns:pic="http://schemas.openxmlformats.org/drawingml/2006/picture">
+                        <pic:nvPicPr>
+                          <pic:cNvPr id="1857859424" name=""/>
+                          <pic:cNvPicPr/>
+                        </pic:nvPicPr>
+                        <pic:blipFill>
+                          <a:blip r:embed="rId44"/>
+                          <a:stretch>
+                            <a:fillRect/>
+                          </a:stretch>
+                        </pic:blipFill>
+                        <pic:spPr>
+                          <a:xfrm>
+                            <a:off x="0" y="0"/>
+                            <a:ext cx="1124107" cy="1829055"/>
+                          </a:xfrm>
+                          <a:prstGeom prst="rect">
+                            <a:avLst/>
+                          </a:prstGeom>
+                        </pic:spPr>
+                      </pic:pic>
+                    </a:graphicData>
+                  </a:graphic>
+                </wp:inline>
+              </w:drawing>
+            </w:r>
+          </w:p>
+        </w:tc>
+        <w:tc>
+          <w:tcPr>
+            <w:tcW w:w="4508" w:type="dxa"/>
+          </w:tcPr>
+          <w:p>
+            <w:pPr>
+              <w:rPr>
+                <w:b/>
+                <w:bCs/>
+                <w:sz w:val="32"/>
+                <w:szCs w:val="32"/>
+              </w:rPr>
+            </w:pPr>
+            <w:r>
+              <w:rPr>
+                <w:szCs w:val="24"/>
+              </w:rPr>
+              <w:t xml:space="preserve">Dstar lite </w:t>
+            </w:r>
+            <w:r>
+              <w:rPr>
+                <w:szCs w:val="24"/>
+              </w:rPr>
+              <w:t xml:space="preserve">medium </w:t>
+            </w:r>
+            <w:r>
+              <w:rPr>
+                <w:szCs w:val="24"/>
+              </w:rPr>
+              <w:t>grid</w:t>
+            </w:r>
+            <w:r>
+              <w:rPr>
+                <w:szCs w:val="24"/>
+              </w:rPr>
+              <w:t xml:space="preserve"> data</w:t>
+            </w:r>
+          </w:p>
+        </w:tc>
+      </w:tr>
+      <w:tr>
+        <w:tc>
+          <w:tcPr>
+            <w:tcW w:w="4508" w:type="dxa"/>
+          </w:tcPr>
+          <w:p>
+            <w:pPr>
+              <w:rPr>
+                <w:b/>
+                <w:bCs/>
+                <w:sz w:val="32"/>
+                <w:szCs w:val="32"/>
+              </w:rPr>
+            </w:pPr>
+            <w:r>
+              <w:rPr>
+                <w:b/>
+                <w:bCs/>
+                <w:sz w:val="32"/>
+                <w:szCs w:val="32"/>
+              </w:rPr>
+              <w:lastRenderedPageBreak/>
+              <w:drawing>
+                <wp:inline distT="0" distB="0" distL="0" distR="0" wp14:anchorId="6978E925" wp14:editId="5E952780">
+                  <wp:extent cx="1019317" cy="1590897"/>
+                  <wp:effectExtent l="0" t="0" r="9525" b="9525"/>
+                  <wp:docPr id="899841596" name="Picture 1"/>
+                  <wp:cNvGraphicFramePr>
+                    <a:graphicFrameLocks xmlns:a="http://schemas.openxmlformats.org/drawingml/2006/main" noChangeAspect="1"/>
+                  </wp:cNvGraphicFramePr>
+                  <a:graphic xmlns:a="http://schemas.openxmlformats.org/drawingml/2006/main">
+                    <a:graphicData uri="http://schemas.openxmlformats.org/drawingml/2006/picture">
+                      <pic:pic xmlns:pic="http://schemas.openxmlformats.org/drawingml/2006/picture">
+                        <pic:nvPicPr>
+                          <pic:cNvPr id="899841596" name=""/>
+                          <pic:cNvPicPr/>
+                        </pic:nvPicPr>
+                        <pic:blipFill>
+                          <a:blip r:embed="rId45"/>
+                          <a:stretch>
+                            <a:fillRect/>
+                          </a:stretch>
+                        </pic:blipFill>
+                        <pic:spPr>
+                          <a:xfrm>
+                            <a:off x="0" y="0"/>
+                            <a:ext cx="1019317" cy="1590897"/>
+                          </a:xfrm>
+                          <a:prstGeom prst="rect">
+                            <a:avLst/>
+                          </a:prstGeom>
+                        </pic:spPr>
+                      </pic:pic>
+                    </a:graphicData>
+                  </a:graphic>
+                </wp:inline>
+              </w:drawing>
+            </w:r>
+          </w:p>
+        </w:tc>
+        <w:tc>
+          <w:tcPr>
+            <w:tcW w:w="4508" w:type="dxa"/>
+          </w:tcPr>
+          <w:p>
+            <w:pPr>
+              <w:rPr>
+                <w:b/>
+                <w:bCs/>
+                <w:sz w:val="32"/>
+                <w:szCs w:val="32"/>
+              </w:rPr>
+            </w:pPr>
+            <w:r>
+              <w:rPr>
+                <w:szCs w:val="24"/>
+              </w:rPr>
+              <w:t xml:space="preserve">Dstar lite </w:t>
+            </w:r>
+            <w:r>
+              <w:rPr>
+                <w:szCs w:val="24"/>
+              </w:rPr>
+              <w:t xml:space="preserve">large </w:t>
+            </w:r>
+            <w:r>
+              <w:rPr>
+                <w:szCs w:val="24"/>
+              </w:rPr>
+              <w:t>grid</w:t>
+            </w:r>
+            <w:r>
+              <w:rPr>
+                <w:szCs w:val="24"/>
+              </w:rPr>
+              <w:t xml:space="preserve"> data</w:t>
+            </w:r>
+          </w:p>
+        </w:tc>
+      </w:tr>
+    </w:tbl>
+    <w:p>
+      <w:pPr>
+        <w:rPr>
+          <w:b/>
+          <w:bCs/>
+          <w:sz w:val="32"/>
+          <w:szCs w:val="32"/>
+        </w:rPr>
+      </w:pPr>
+    </w:p>
+    <w:tbl>
+      <w:tblPr>
+        <w:tblStyle w:val="TableGrid"/>
+        <w:tblW w:w="0" w:type="auto"/>
+        <w:tblLook w:val="04A0" w:firstRow="1" w:lastRow="0" w:firstColumn="1" w:lastColumn="0" w:noHBand="0" w:noVBand="1"/>
+      </w:tblPr>
+      <w:tblGrid>
+        <w:gridCol w:w="4508"/>
+        <w:gridCol w:w="4508"/>
+      </w:tblGrid>
+      <w:tr>
+        <w:tc>
+          <w:tcPr>
+            <w:tcW w:w="4508" w:type="dxa"/>
+          </w:tcPr>
+          <w:p>
+            <w:r>
+              <w:drawing>
+                <wp:inline distT="0" distB="0" distL="0" distR="0" wp14:anchorId="62253D55" wp14:editId="49AEE15C">
+                  <wp:extent cx="733527" cy="2286319"/>
+                  <wp:effectExtent l="0" t="0" r="9525" b="0"/>
+                  <wp:docPr id="14377580" name="Picture 1"/>
+                  <wp:cNvGraphicFramePr>
+                    <a:graphicFrameLocks xmlns:a="http://schemas.openxmlformats.org/drawingml/2006/main" noChangeAspect="1"/>
+                  </wp:cNvGraphicFramePr>
+                  <a:graphic xmlns:a="http://schemas.openxmlformats.org/drawingml/2006/main">
+                    <a:graphicData uri="http://schemas.openxmlformats.org/drawingml/2006/picture">
+                      <pic:pic xmlns:pic="http://schemas.openxmlformats.org/drawingml/2006/picture">
+                        <pic:nvPicPr>
+                          <pic:cNvPr id="14377580" name=""/>
+                          <pic:cNvPicPr/>
+                        </pic:nvPicPr>
+                        <pic:blipFill>
+                          <a:blip r:embed="rId46"/>
+                          <a:stretch>
+                            <a:fillRect/>
+                          </a:stretch>
+                        </pic:blipFill>
+                        <pic:spPr>
+                          <a:xfrm>
+                            <a:off x="0" y="0"/>
+                            <a:ext cx="733527" cy="2286319"/>
+                          </a:xfrm>
+                          <a:prstGeom prst="rect">
+                            <a:avLst/>
+                          </a:prstGeom>
+                        </pic:spPr>
+                      </pic:pic>
+                    </a:graphicData>
+                  </a:graphic>
+                </wp:inline>
+              </w:drawing>
+            </w:r>
+          </w:p>
+        </w:tc>
+        <w:tc>
+          <w:tcPr>
+            <w:tcW w:w="4508" w:type="dxa"/>
+          </w:tcPr>
+          <w:p>
+            <w:r>
+              <w:rPr>
+                <w:szCs w:val="24"/>
+              </w:rPr>
+              <w:t>As</w:t>
+            </w:r>
+            <w:r>
+              <w:rPr>
+                <w:szCs w:val="24"/>
+              </w:rPr>
+              <w:t xml:space="preserve">tar </w:t>
+            </w:r>
+            <w:r>
+              <w:rPr>
+                <w:szCs w:val="24"/>
+              </w:rPr>
+              <w:t xml:space="preserve">small </w:t>
+            </w:r>
+            <w:r>
+              <w:rPr>
+                <w:szCs w:val="24"/>
+              </w:rPr>
+              <w:t>grid</w:t>
+            </w:r>
+            <w:r>
+              <w:rPr>
+                <w:szCs w:val="24"/>
+              </w:rPr>
+              <w:t xml:space="preserve"> data</w:t>
+            </w:r>
+          </w:p>
+        </w:tc>
+      </w:tr>
+      <w:tr>
+        <w:tc>
+          <w:tcPr>
+            <w:tcW w:w="4508" w:type="dxa"/>
+          </w:tcPr>
+          <w:p>
+            <w:r>
+              <w:drawing>
+                <wp:inline distT="0" distB="0" distL="0" distR="0" wp14:anchorId="690FCF0C" wp14:editId="1E86E03E">
+                  <wp:extent cx="752580" cy="2324424"/>
+                  <wp:effectExtent l="0" t="0" r="9525" b="0"/>
+                  <wp:docPr id="1528635590" name="Picture 1"/>
+                  <wp:cNvGraphicFramePr>
+                    <a:graphicFrameLocks xmlns:a="http://schemas.openxmlformats.org/drawingml/2006/main" noChangeAspect="1"/>
+                  </wp:cNvGraphicFramePr>
+                  <a:graphic xmlns:a="http://schemas.openxmlformats.org/drawingml/2006/main">
+                    <a:graphicData uri="http://schemas.openxmlformats.org/drawingml/2006/picture">
+                      <pic:pic xmlns:pic="http://schemas.openxmlformats.org/drawingml/2006/picture">
+                        <pic:nvPicPr>
+                          <pic:cNvPr id="1528635590" name=""/>
+                          <pic:cNvPicPr/>
+                        </pic:nvPicPr>
+                        <pic:blipFill>
+                          <a:blip r:embed="rId47"/>
+                          <a:stretch>
+                            <a:fillRect/>
+                          </a:stretch>
+                        </pic:blipFill>
+                        <pic:spPr>
+                          <a:xfrm>
+                            <a:off x="0" y="0"/>
+                            <a:ext cx="752580" cy="2324424"/>
+                          </a:xfrm>
+                          <a:prstGeom prst="rect">
+                            <a:avLst/>
+                          </a:prstGeom>
+                        </pic:spPr>
+                      </pic:pic>
+                    </a:graphicData>
+                  </a:graphic>
+                </wp:inline>
+              </w:drawing>
+            </w:r>
+          </w:p>
+        </w:tc>
+        <w:tc>
+          <w:tcPr>
+            <w:tcW w:w="4508" w:type="dxa"/>
+          </w:tcPr>
+          <w:p>
+            <w:r>
+              <w:rPr>
+                <w:szCs w:val="24"/>
+              </w:rPr>
+              <w:t>As</w:t>
+            </w:r>
+            <w:r>
+              <w:rPr>
+                <w:szCs w:val="24"/>
+              </w:rPr>
+              <w:t xml:space="preserve">tar </w:t>
+            </w:r>
+            <w:r>
+              <w:rPr>
+                <w:szCs w:val="24"/>
+              </w:rPr>
+              <w:t xml:space="preserve">medium </w:t>
+            </w:r>
+            <w:r>
+              <w:rPr>
+                <w:szCs w:val="24"/>
+              </w:rPr>
+              <w:t>grid</w:t>
+            </w:r>
+            <w:r>
+              <w:rPr>
+                <w:szCs w:val="24"/>
+              </w:rPr>
+              <w:t xml:space="preserve"> data</w:t>
+            </w:r>
+          </w:p>
+        </w:tc>
+      </w:tr>
+      <w:tr>
+        <w:tc>
+          <w:tcPr>
+            <w:tcW w:w="4508" w:type="dxa"/>
+          </w:tcPr>
+          <w:p>
+            <w:r>
+              <w:lastRenderedPageBreak/>
+              <w:drawing>
+                <wp:inline distT="0" distB="0" distL="0" distR="0" wp14:anchorId="53886E32" wp14:editId="33F84CCE">
+                  <wp:extent cx="733527" cy="2524477"/>
+                  <wp:effectExtent l="0" t="0" r="9525" b="9525"/>
+                  <wp:docPr id="1036813893" name="Picture 1"/>
+                  <wp:cNvGraphicFramePr>
+                    <a:graphicFrameLocks xmlns:a="http://schemas.openxmlformats.org/drawingml/2006/main" noChangeAspect="1"/>
+                  </wp:cNvGraphicFramePr>
+                  <a:graphic xmlns:a="http://schemas.openxmlformats.org/drawingml/2006/main">
+                    <a:graphicData uri="http://schemas.openxmlformats.org/drawingml/2006/picture">
+                      <pic:pic xmlns:pic="http://schemas.openxmlformats.org/drawingml/2006/picture">
+                        <pic:nvPicPr>
+                          <pic:cNvPr id="1036813893" name=""/>
+                          <pic:cNvPicPr/>
+                        </pic:nvPicPr>
+                        <pic:blipFill>
+                          <a:blip r:embed="rId48"/>
+                          <a:stretch>
+                            <a:fillRect/>
+                          </a:stretch>
+                        </pic:blipFill>
+                        <pic:spPr>
+                          <a:xfrm>
+                            <a:off x="0" y="0"/>
+                            <a:ext cx="733527" cy="2524477"/>
+                          </a:xfrm>
+                          <a:prstGeom prst="rect">
+                            <a:avLst/>
+                          </a:prstGeom>
+                        </pic:spPr>
+                      </pic:pic>
+                    </a:graphicData>
+                  </a:graphic>
+                </wp:inline>
+              </w:drawing>
+            </w:r>
+          </w:p>
+        </w:tc>
+        <w:tc>
+          <w:tcPr>
+            <w:tcW w:w="4508" w:type="dxa"/>
+          </w:tcPr>
+          <w:p>
+            <w:r>
+              <w:rPr>
+                <w:szCs w:val="24"/>
+              </w:rPr>
+              <w:t>As</w:t>
+            </w:r>
+            <w:r>
+              <w:rPr>
+                <w:szCs w:val="24"/>
+              </w:rPr>
+              <w:t xml:space="preserve">tar </w:t>
+            </w:r>
+            <w:r>
+              <w:rPr>
+                <w:szCs w:val="24"/>
+              </w:rPr>
+              <w:t xml:space="preserve">large </w:t>
+            </w:r>
+            <w:r>
+              <w:rPr>
+                <w:szCs w:val="24"/>
+              </w:rPr>
+              <w:t>grid</w:t>
+            </w:r>
+            <w:r>
+              <w:rPr>
+                <w:szCs w:val="24"/>
+              </w:rPr>
+              <w:t xml:space="preserve"> data</w:t>
+            </w:r>
+          </w:p>
+        </w:tc>
+      </w:tr>
+    </w:tbl>
+    <w:p/>
+    <w:tbl>
+      <w:tblPr>
+        <w:tblStyle w:val="TableGrid"/>
+        <w:tblW w:w="0" w:type="auto"/>
+        <w:tblLook w:val="04A0" w:firstRow="1" w:lastRow="0" w:firstColumn="1" w:lastColumn="0" w:noHBand="0" w:noVBand="1"/>
+      </w:tblPr>
+      <w:tblGrid>
+        <w:gridCol w:w="4508"/>
+        <w:gridCol w:w="4508"/>
+      </w:tblGrid>
+      <w:tr>
+        <w:tc>
+          <w:tcPr>
+            <w:tcW w:w="4508" w:type="dxa"/>
+          </w:tcPr>
+          <w:p>
+            <w:r>
+              <w:drawing>
+                <wp:inline distT="0" distB="0" distL="0" distR="0" wp14:anchorId="6E56BD9E" wp14:editId="10B53CC1">
+                  <wp:extent cx="1171739" cy="2143424"/>
+                  <wp:effectExtent l="0" t="0" r="9525" b="0"/>
+                  <wp:docPr id="1980153574" name="Picture 1"/>
+                  <wp:cNvGraphicFramePr>
+                    <a:graphicFrameLocks xmlns:a="http://schemas.openxmlformats.org/drawingml/2006/main" noChangeAspect="1"/>
+                  </wp:cNvGraphicFramePr>
+                  <a:graphic xmlns:a="http://schemas.openxmlformats.org/drawingml/2006/main">
+                    <a:graphicData uri="http://schemas.openxmlformats.org/drawingml/2006/picture">
+                      <pic:pic xmlns:pic="http://schemas.openxmlformats.org/drawingml/2006/picture">
+                        <pic:nvPicPr>
+                          <pic:cNvPr id="1980153574" name=""/>
+                          <pic:cNvPicPr/>
+                        </pic:nvPicPr>
+                        <pic:blipFill>
+                          <a:blip r:embed="rId49"/>
+                          <a:stretch>
+                            <a:fillRect/>
+                          </a:stretch>
+                        </pic:blipFill>
+                        <pic:spPr>
+                          <a:xfrm>
+                            <a:off x="0" y="0"/>
+                            <a:ext cx="1171739" cy="2143424"/>
+                          </a:xfrm>
+                          <a:prstGeom prst="rect">
+                            <a:avLst/>
+                          </a:prstGeom>
+                        </pic:spPr>
+                      </pic:pic>
+                    </a:graphicData>
+                  </a:graphic>
+                </wp:inline>
+              </w:drawing>
+            </w:r>
+          </w:p>
+        </w:tc>
+        <w:tc>
+          <w:tcPr>
+            <w:tcW w:w="4508" w:type="dxa"/>
+          </w:tcPr>
+          <w:p>
+            <w:r>
+              <w:rPr>
+                <w:szCs w:val="24"/>
+              </w:rPr>
+              <w:t xml:space="preserve">Dijkstra’s </w:t>
+            </w:r>
+            <w:r>
+              <w:rPr>
+                <w:szCs w:val="24"/>
+              </w:rPr>
+              <w:t xml:space="preserve">small </w:t>
+            </w:r>
+            <w:r>
+              <w:rPr>
+                <w:szCs w:val="24"/>
+              </w:rPr>
+              <w:t>grid</w:t>
+            </w:r>
+            <w:r>
+              <w:rPr>
+                <w:szCs w:val="24"/>
+              </w:rPr>
+              <w:t xml:space="preserve"> data</w:t>
+            </w:r>
+          </w:p>
+        </w:tc>
+      </w:tr>
+      <w:tr>
+        <w:tc>
+          <w:tcPr>
+            <w:tcW w:w="4508" w:type="dxa"/>
+          </w:tcPr>
+          <w:p>
+            <w:r>
+              <w:drawing>
+                <wp:inline distT="0" distB="0" distL="0" distR="0" wp14:anchorId="1087A7F2" wp14:editId="3F42A7EF">
+                  <wp:extent cx="1162212" cy="1771897"/>
+                  <wp:effectExtent l="0" t="0" r="0" b="0"/>
+                  <wp:docPr id="705742197" name="Picture 1"/>
+                  <wp:cNvGraphicFramePr>
+                    <a:graphicFrameLocks xmlns:a="http://schemas.openxmlformats.org/drawingml/2006/main" noChangeAspect="1"/>
+                  </wp:cNvGraphicFramePr>
+                  <a:graphic xmlns:a="http://schemas.openxmlformats.org/drawingml/2006/main">
+                    <a:graphicData uri="http://schemas.openxmlformats.org/drawingml/2006/picture">
+                      <pic:pic xmlns:pic="http://schemas.openxmlformats.org/drawingml/2006/picture">
+                        <pic:nvPicPr>
+                          <pic:cNvPr id="705742197" name=""/>
+                          <pic:cNvPicPr/>
+                        </pic:nvPicPr>
+                        <pic:blipFill>
+                          <a:blip r:embed="rId50"/>
+                          <a:stretch>
+                            <a:fillRect/>
+                          </a:stretch>
+                        </pic:blipFill>
+                        <pic:spPr>
+                          <a:xfrm>
+                            <a:off x="0" y="0"/>
+                            <a:ext cx="1162212" cy="1771897"/>
+                          </a:xfrm>
+                          <a:prstGeom prst="rect">
+                            <a:avLst/>
+                          </a:prstGeom>
+                        </pic:spPr>
+                      </pic:pic>
+                    </a:graphicData>
+                  </a:graphic>
+                </wp:inline>
+              </w:drawing>
+            </w:r>
+          </w:p>
+        </w:tc>
+        <w:tc>
+          <w:tcPr>
+            <w:tcW w:w="4508" w:type="dxa"/>
+          </w:tcPr>
+          <w:p>
+            <w:r>
+              <w:rPr>
+                <w:szCs w:val="24"/>
+              </w:rPr>
+              <w:t xml:space="preserve">Dijkstra’s medium </w:t>
+            </w:r>
+            <w:r>
+              <w:rPr>
+                <w:szCs w:val="24"/>
+              </w:rPr>
+              <w:t>grid</w:t>
+            </w:r>
+            <w:r>
+              <w:rPr>
+                <w:szCs w:val="24"/>
+              </w:rPr>
+              <w:t xml:space="preserve"> data</w:t>
+            </w:r>
+          </w:p>
+        </w:tc>
+      </w:tr>
+      <w:tr>
+        <w:tc>
+          <w:tcPr>
+            <w:tcW w:w="4508" w:type="dxa"/>
+          </w:tcPr>
+          <w:p>
+            <w:r>
+              <w:lastRenderedPageBreak/>
+              <w:drawing>
+                <wp:inline distT="0" distB="0" distL="0" distR="0" wp14:anchorId="739BC284" wp14:editId="39824501">
+                  <wp:extent cx="943107" cy="3753374"/>
+                  <wp:effectExtent l="0" t="0" r="9525" b="0"/>
+                  <wp:docPr id="1300901619" name="Picture 1"/>
+                  <wp:cNvGraphicFramePr>
+                    <a:graphicFrameLocks xmlns:a="http://schemas.openxmlformats.org/drawingml/2006/main" noChangeAspect="1"/>
+                  </wp:cNvGraphicFramePr>
+                  <a:graphic xmlns:a="http://schemas.openxmlformats.org/drawingml/2006/main">
+                    <a:graphicData uri="http://schemas.openxmlformats.org/drawingml/2006/picture">
+                      <pic:pic xmlns:pic="http://schemas.openxmlformats.org/drawingml/2006/picture">
+                        <pic:nvPicPr>
+                          <pic:cNvPr id="1300901619" name=""/>
+                          <pic:cNvPicPr/>
+                        </pic:nvPicPr>
+                        <pic:blipFill>
+                          <a:blip r:embed="rId51"/>
+                          <a:stretch>
+                            <a:fillRect/>
+                          </a:stretch>
+                        </pic:blipFill>
+                        <pic:spPr>
+                          <a:xfrm>
+                            <a:off x="0" y="0"/>
+                            <a:ext cx="943107" cy="3753374"/>
+                          </a:xfrm>
+                          <a:prstGeom prst="rect">
+                            <a:avLst/>
+                          </a:prstGeom>
+                        </pic:spPr>
+                      </pic:pic>
+                    </a:graphicData>
+                  </a:graphic>
+                </wp:inline>
+              </w:drawing>
+            </w:r>
+          </w:p>
+        </w:tc>
+        <w:tc>
+          <w:tcPr>
+            <w:tcW w:w="4508" w:type="dxa"/>
+          </w:tcPr>
+          <w:p>
+            <w:r>
+              <w:rPr>
+                <w:szCs w:val="24"/>
+              </w:rPr>
+              <w:t xml:space="preserve">Dijkstra’s large </w:t>
+            </w:r>
+            <w:r>
+              <w:rPr>
+                <w:szCs w:val="24"/>
+              </w:rPr>
+              <w:t>grid</w:t>
+            </w:r>
+            <w:r>
+              <w:rPr>
+                <w:szCs w:val="24"/>
+              </w:rPr>
+              <w:t xml:space="preserve"> data</w:t>
+            </w:r>
+          </w:p>
+        </w:tc>
+      </w:tr>
+    </w:tbl>
+    <w:p/>
+    <w:tbl>
+      <w:tblPr>
+        <w:tblStyle w:val="TableGrid"/>
+        <w:tblW w:w="0" w:type="auto"/>
+        <w:tblLook w:val="04A0" w:firstRow="1" w:lastRow="0" w:firstColumn="1" w:lastColumn="0" w:noHBand="0" w:noVBand="1"/>
+      </w:tblPr>
+      <w:tblGrid>
+        <w:gridCol w:w="4508"/>
+        <w:gridCol w:w="4508"/>
+      </w:tblGrid>
+      <w:tr>
+        <w:tc>
+          <w:tcPr>
+            <w:tcW w:w="4508" w:type="dxa"/>
+          </w:tcPr>
+          <w:p>
+            <w:r>
+              <w:drawing>
+                <wp:inline distT="0" distB="0" distL="0" distR="0" wp14:anchorId="31E7DAC8" wp14:editId="26C0EDB8">
+                  <wp:extent cx="990738" cy="562053"/>
+                  <wp:effectExtent l="0" t="0" r="0" b="9525"/>
+                  <wp:docPr id="1440229963" name="Picture 1"/>
+                  <wp:cNvGraphicFramePr>
+                    <a:graphicFrameLocks xmlns:a="http://schemas.openxmlformats.org/drawingml/2006/main" noChangeAspect="1"/>
+                  </wp:cNvGraphicFramePr>
+                  <a:graphic xmlns:a="http://schemas.openxmlformats.org/drawingml/2006/main">
+                    <a:graphicData uri="http://schemas.openxmlformats.org/drawingml/2006/picture">
+                      <pic:pic xmlns:pic="http://schemas.openxmlformats.org/drawingml/2006/picture">
+                        <pic:nvPicPr>
+                          <pic:cNvPr id="1440229963" name=""/>
+                          <pic:cNvPicPr/>
+                        </pic:nvPicPr>
+                        <pic:blipFill>
+                          <a:blip r:embed="rId52"/>
+                          <a:stretch>
+                            <a:fillRect/>
+                          </a:stretch>
+                        </pic:blipFill>
+                        <pic:spPr>
+                          <a:xfrm>
+                            <a:off x="0" y="0"/>
+                            <a:ext cx="990738" cy="562053"/>
+                          </a:xfrm>
+                          <a:prstGeom prst="rect">
+                            <a:avLst/>
+                          </a:prstGeom>
+                        </pic:spPr>
+                      </pic:pic>
+                    </a:graphicData>
+                  </a:graphic>
+                </wp:inline>
+              </w:drawing>
+            </w:r>
+          </w:p>
+        </w:tc>
+        <w:tc>
+          <w:tcPr>
+            <w:tcW w:w="4508" w:type="dxa"/>
+          </w:tcPr>
+          <w:p>
+            <w:r>
+              <w:rPr>
+                <w:szCs w:val="24"/>
+              </w:rPr>
+              <w:t>Lifelong Planning Astar</w:t>
+            </w:r>
+            <w:r>
+              <w:rPr>
+                <w:szCs w:val="24"/>
+              </w:rPr>
+              <w:t xml:space="preserve"> large </w:t>
+            </w:r>
+            <w:r>
+              <w:rPr>
+                <w:szCs w:val="24"/>
+              </w:rPr>
+              <w:t>grid</w:t>
+            </w:r>
+            <w:r>
+              <w:rPr>
+                <w:szCs w:val="24"/>
+              </w:rPr>
+              <w:t xml:space="preserve"> data</w:t>
+            </w:r>
+          </w:p>
+        </w:tc>
+      </w:tr>
+      <w:tr>
+        <w:tc>
+          <w:tcPr>
+            <w:tcW w:w="4508" w:type="dxa"/>
+          </w:tcPr>
+          <w:p>
+            <w:r>
+              <w:drawing>
+                <wp:inline distT="0" distB="0" distL="0" distR="0" wp14:anchorId="5E5F0FFF" wp14:editId="7FF593BB">
+                  <wp:extent cx="1133633" cy="428685"/>
+                  <wp:effectExtent l="0" t="0" r="0" b="9525"/>
+                  <wp:docPr id="1587990592" name="Picture 1"/>
+                  <wp:cNvGraphicFramePr>
+                    <a:graphicFrameLocks xmlns:a="http://schemas.openxmlformats.org/drawingml/2006/main" noChangeAspect="1"/>
+                  </wp:cNvGraphicFramePr>
+                  <a:graphic xmlns:a="http://schemas.openxmlformats.org/drawingml/2006/main">
+                    <a:graphicData uri="http://schemas.openxmlformats.org/drawingml/2006/picture">
+                      <pic:pic xmlns:pic="http://schemas.openxmlformats.org/drawingml/2006/picture">
+                        <pic:nvPicPr>
+                          <pic:cNvPr id="1587990592" name=""/>
+                          <pic:cNvPicPr/>
+                        </pic:nvPicPr>
+                        <pic:blipFill>
+                          <a:blip r:embed="rId53"/>
+                          <a:stretch>
+                            <a:fillRect/>
+                          </a:stretch>
+                        </pic:blipFill>
+                        <pic:spPr>
+                          <a:xfrm>
+                            <a:off x="0" y="0"/>
+                            <a:ext cx="1133633" cy="428685"/>
+                          </a:xfrm>
+                          <a:prstGeom prst="rect">
+                            <a:avLst/>
+                          </a:prstGeom>
+                        </pic:spPr>
+                      </pic:pic>
+                    </a:graphicData>
+                  </a:graphic>
+                </wp:inline>
+              </w:drawing>
+            </w:r>
+          </w:p>
+        </w:tc>
+        <w:tc>
+          <w:tcPr>
+            <w:tcW w:w="4508" w:type="dxa"/>
+          </w:tcPr>
+          <w:p>
+            <w:r>
+              <w:rPr>
+                <w:szCs w:val="24"/>
+              </w:rPr>
+              <w:t xml:space="preserve">Lifelong Planning Astar </w:t>
+            </w:r>
+            <w:r>
+              <w:rPr>
+                <w:szCs w:val="24"/>
+              </w:rPr>
+              <w:t xml:space="preserve">medium </w:t>
+            </w:r>
+            <w:r>
+              <w:rPr>
+                <w:szCs w:val="24"/>
+              </w:rPr>
+              <w:t>grid</w:t>
+            </w:r>
+            <w:r>
+              <w:rPr>
+                <w:szCs w:val="24"/>
+              </w:rPr>
+              <w:t xml:space="preserve"> data</w:t>
+            </w:r>
+          </w:p>
+        </w:tc>
+      </w:tr>
+      <w:tr>
+        <w:tc>
+          <w:tcPr>
+            <w:tcW w:w="4508" w:type="dxa"/>
+          </w:tcPr>
+          <w:p>
+            <w:r>
+              <w:drawing>
+                <wp:inline distT="0" distB="0" distL="0" distR="0" wp14:anchorId="08206756" wp14:editId="5E28F4FB">
+                  <wp:extent cx="1095528" cy="381053"/>
+                  <wp:effectExtent l="0" t="0" r="9525" b="0"/>
+                  <wp:docPr id="1236311431" name="Picture 1"/>
+                  <wp:cNvGraphicFramePr>
+                    <a:graphicFrameLocks xmlns:a="http://schemas.openxmlformats.org/drawingml/2006/main" noChangeAspect="1"/>
+                  </wp:cNvGraphicFramePr>
+                  <a:graphic xmlns:a="http://schemas.openxmlformats.org/drawingml/2006/main">
+                    <a:graphicData uri="http://schemas.openxmlformats.org/drawingml/2006/picture">
+                      <pic:pic xmlns:pic="http://schemas.openxmlformats.org/drawingml/2006/picture">
+                        <pic:nvPicPr>
+                          <pic:cNvPr id="1236311431" name=""/>
+                          <pic:cNvPicPr/>
+                        </pic:nvPicPr>
+                        <pic:blipFill>
+                          <a:blip r:embed="rId54"/>
+                          <a:stretch>
+                            <a:fillRect/>
+                          </a:stretch>
+                        </pic:blipFill>
+                        <pic:spPr>
+                          <a:xfrm>
+                            <a:off x="0" y="0"/>
+                            <a:ext cx="1095528" cy="381053"/>
+                          </a:xfrm>
+                          <a:prstGeom prst="rect">
+                            <a:avLst/>
+                          </a:prstGeom>
+                        </pic:spPr>
+                      </pic:pic>
+                    </a:graphicData>
+                  </a:graphic>
+                </wp:inline>
+              </w:drawing>
+            </w:r>
+          </w:p>
+        </w:tc>
+        <w:tc>
+          <w:tcPr>
+            <w:tcW w:w="4508" w:type="dxa"/>
+          </w:tcPr>
+          <w:p>
+            <w:r>
+              <w:rPr>
+                <w:szCs w:val="24"/>
+              </w:rPr>
+              <w:t xml:space="preserve">Lifelong Planning Astar large </w:t>
+            </w:r>
+            <w:r>
+              <w:rPr>
+                <w:szCs w:val="24"/>
+              </w:rPr>
+              <w:t>grid</w:t>
+            </w:r>
+            <w:r>
+              <w:rPr>
+                <w:szCs w:val="24"/>
+              </w:rPr>
+              <w:t xml:space="preserve"> data</w:t>
+            </w:r>
+          </w:p>
+        </w:tc>
+      </w:tr>
+    </w:tbl>
+    <w:p/>
+    <w:p/>
+    <w:p/>
+    <w:p>
+      <w:r>
+        <w:t xml:space="preserve">Design and </w:t>
+      </w:r>
+      <w:r>
+        <w:t>describe</w:t>
+      </w:r>
+      <w:r>
+        <w:t xml:space="preserve"> ho</w:t>
+      </w:r>
+      <w:r>
+        <w:t xml:space="preserve">w the application will be used: </w:t>
+      </w:r>
+      <w:r>
+        <w:t>e.g. Navigatio</w:t>
+      </w:r>
+      <w:r>
+        <w:t>n sequence in Web based project.</w:t>
       </w:r>
     </w:p>
     <w:p/>
     <w:p>
       <w:r>
-        <w:drawing>
-          <wp:inline distT="0" distB="0" distL="0" distR="0" wp14:anchorId="1BC3A185" wp14:editId="667D9A88">
-            <wp:extent cx="1753383" cy="1762125"/>
-            <wp:effectExtent l="0" t="0" r="0" b="0"/>
-            <wp:docPr id="1573993345" name="Picture 1" descr="Chart&#10;&#10;Description automatically generated"/>
-            <wp:cNvGraphicFramePr>
-              <a:graphicFrameLocks xmlns:a="http://schemas.openxmlformats.org/drawingml/2006/main" noChangeAspect="1"/>
-            </wp:cNvGraphicFramePr>
-            <a:graphic xmlns:a="http://schemas.openxmlformats.org/drawingml/2006/main">
-              <a:graphicData uri="http://schemas.openxmlformats.org/drawingml/2006/picture">
-                <pic:pic xmlns:pic="http://schemas.openxmlformats.org/drawingml/2006/picture">
-                  <pic:nvPicPr>
-                    <pic:cNvPr id="1573993345" name="Picture 1" descr="Chart&#10;&#10;Description automatically generated"/>
-                    <pic:cNvPicPr/>
-                  </pic:nvPicPr>
-                  <pic:blipFill>
-                    <a:blip r:embed="rId12"/>
-                    <a:stretch>
-                      <a:fillRect/>
-                    </a:stretch>
-                  </pic:blipFill>
-                  <pic:spPr>
-                    <a:xfrm>
-                      <a:off x="0" y="0"/>
-                      <a:ext cx="1760557" cy="1769334"/>
-                    </a:xfrm>
-                    <a:prstGeom prst="rect">
-                      <a:avLst/>
-                    </a:prstGeom>
-                  </pic:spPr>
-                </pic:pic>
-              </a:graphicData>
-            </a:graphic>
-          </wp:inline>
-        </w:drawing>
-      </w:r>
-      <w:r>
-        <w:t xml:space="preserve"> The user can select grid size and the algorithm they wish to </w:t>
-      </w:r>
-      <w:r>
-        <w:t>use.</w:t>
+        <w:t xml:space="preserve">The user will be met with a screen </w:t>
+      </w:r>
+      <w:r>
+        <w:t>1 of the 3 screens</w:t>
+      </w:r>
+      <w:r>
+        <w:t xml:space="preserve">. </w:t>
+      </w:r>
+      <w:r>
+        <w:t xml:space="preserve"> They are given the option to choose the size of the grid which they want to place the algorithm on and the algorithm itself which they want to use</w:t>
+      </w:r>
+      <w:r>
+        <w:t xml:space="preserve">. They can choose from each of the algorithms and change them whenever they want by simply just selecting another </w:t>
+      </w:r>
+      <w:r>
+        <w:t>algorithm.</w:t>
       </w:r>
     </w:p>
     <w:p>
       <w:r>
-        <w:drawing>
-          <wp:inline distT="0" distB="0" distL="0" distR="0" wp14:anchorId="25FC4C9A" wp14:editId="28A25C76">
-            <wp:extent cx="1753235" cy="1352280"/>
-            <wp:effectExtent l="0" t="0" r="0" b="635"/>
-            <wp:docPr id="293243282" name="Picture 1" descr="A picture containing shoji, building&#10;&#10;Description automatically generated"/>
-            <wp:cNvGraphicFramePr>
-              <a:graphicFrameLocks xmlns:a="http://schemas.openxmlformats.org/drawingml/2006/main" noChangeAspect="1"/>
-            </wp:cNvGraphicFramePr>
-            <a:graphic xmlns:a="http://schemas.openxmlformats.org/drawingml/2006/main">
-              <a:graphicData uri="http://schemas.openxmlformats.org/drawingml/2006/picture">
-                <pic:pic xmlns:pic="http://schemas.openxmlformats.org/drawingml/2006/picture">
-                  <pic:nvPicPr>
-                    <pic:cNvPr id="293243282" name="Picture 1" descr="A picture containing shoji, building&#10;&#10;Description automatically generated"/>
-                    <pic:cNvPicPr/>
-                  </pic:nvPicPr>
-                  <pic:blipFill>
-                    <a:blip r:embed="rId13"/>
-                    <a:stretch>
-                      <a:fillRect/>
-                    </a:stretch>
-                  </pic:blipFill>
-                  <pic:spPr>
-                    <a:xfrm>
-                      <a:off x="0" y="0"/>
-                      <a:ext cx="1773694" cy="1368060"/>
-                    </a:xfrm>
-                    <a:prstGeom prst="rect">
-                      <a:avLst/>
-                    </a:prstGeom>
-                  </pic:spPr>
-                </pic:pic>
-              </a:graphicData>
-            </a:graphic>
-          </wp:inline>
-        </w:drawing>
-      </w:r>
-      <w:r>
-        <w:t xml:space="preserve"> </w:t>
-      </w:r>
-      <w:r>
-        <w:t xml:space="preserve">The small grid with 100 cells and row of columns of 10 each </w:t>
-      </w:r>
-    </w:p>
-    <w:p>
-      <w:r>
-        <w:drawing>
-          <wp:inline distT="0" distB="0" distL="0" distR="0" wp14:anchorId="1D3E5509" wp14:editId="0B1B993B">
-            <wp:extent cx="1743075" cy="1457065"/>
-            <wp:effectExtent l="0" t="0" r="0" b="0"/>
-            <wp:docPr id="161620394" name="Picture 1" descr="Background pattern&#10;&#10;Description automatically generated"/>
-            <wp:cNvGraphicFramePr>
-              <a:graphicFrameLocks xmlns:a="http://schemas.openxmlformats.org/drawingml/2006/main" noChangeAspect="1"/>
-            </wp:cNvGraphicFramePr>
-            <a:graphic xmlns:a="http://schemas.openxmlformats.org/drawingml/2006/main">
-              <a:graphicData uri="http://schemas.openxmlformats.org/drawingml/2006/picture">
-                <pic:pic xmlns:pic="http://schemas.openxmlformats.org/drawingml/2006/picture">
-                  <pic:nvPicPr>
-                    <pic:cNvPr id="161620394" name="Picture 1" descr="Background pattern&#10;&#10;Description automatically generated"/>
-                    <pic:cNvPicPr/>
-                  </pic:nvPicPr>
-                  <pic:blipFill>
-                    <a:blip r:embed="rId14"/>
-                    <a:stretch>
-                      <a:fillRect/>
-                    </a:stretch>
-                  </pic:blipFill>
-                  <pic:spPr>
-                    <a:xfrm>
-                      <a:off x="0" y="0"/>
-                      <a:ext cx="1753233" cy="1465556"/>
-                    </a:xfrm>
-                    <a:prstGeom prst="rect">
-                      <a:avLst/>
-                    </a:prstGeom>
-                  </pic:spPr>
-                </pic:pic>
-              </a:graphicData>
-            </a:graphic>
-          </wp:inline>
-        </w:drawing>
-      </w:r>
-      <w:r>
-        <w:t xml:space="preserve"> </w:t>
-      </w:r>
-      <w:r>
-        <w:t xml:space="preserve">The large grid with </w:t>
-      </w:r>
-      <w:r>
-        <w:t>2500</w:t>
-      </w:r>
-      <w:r>
-        <w:t xml:space="preserve"> cells</w:t>
-      </w:r>
-      <w:r>
-        <w:t xml:space="preserve"> </w:t>
-      </w:r>
-      <w:r>
-        <w:t xml:space="preserve">and row of columns of </w:t>
-      </w:r>
-      <w:r>
-        <w:t>5</w:t>
-      </w:r>
-      <w:r>
-        <w:t>0 each</w:t>
-      </w:r>
-    </w:p>
-    <w:p>
-      <w:r>
-        <w:drawing>
-          <wp:inline distT="0" distB="0" distL="0" distR="0" wp14:anchorId="64B2150C" wp14:editId="4C4146DD">
-            <wp:extent cx="1753235" cy="1457265"/>
-            <wp:effectExtent l="0" t="0" r="0" b="0"/>
-            <wp:docPr id="7077360" name="Picture 1" descr="Background pattern&#10;&#10;Description automatically generated"/>
-            <wp:cNvGraphicFramePr>
-              <a:graphicFrameLocks xmlns:a="http://schemas.openxmlformats.org/drawingml/2006/main" noChangeAspect="1"/>
-            </wp:cNvGraphicFramePr>
-            <a:graphic xmlns:a="http://schemas.openxmlformats.org/drawingml/2006/main">
-              <a:graphicData uri="http://schemas.openxmlformats.org/drawingml/2006/picture">
-                <pic:pic xmlns:pic="http://schemas.openxmlformats.org/drawingml/2006/picture">
-                  <pic:nvPicPr>
-                    <pic:cNvPr id="7077360" name="Picture 1" descr="Background pattern&#10;&#10;Description automatically generated"/>
-                    <pic:cNvPicPr/>
-                  </pic:nvPicPr>
-                  <pic:blipFill>
-                    <a:blip r:embed="rId15"/>
-                    <a:stretch>
-                      <a:fillRect/>
-                    </a:stretch>
-                  </pic:blipFill>
-                  <pic:spPr>
-                    <a:xfrm>
-                      <a:off x="0" y="0"/>
-                      <a:ext cx="1771872" cy="1472756"/>
-                    </a:xfrm>
-                    <a:prstGeom prst="rect">
-                      <a:avLst/>
-                    </a:prstGeom>
-                  </pic:spPr>
-                </pic:pic>
-              </a:graphicData>
-            </a:graphic>
-          </wp:inline>
-        </w:drawing>
-      </w:r>
-      <w:r>
-        <w:t xml:space="preserve"> The large grid with 10,000 cells </w:t>
-      </w:r>
-      <w:r>
-        <w:t>and row of columns of 1</w:t>
-      </w:r>
-      <w:r>
-        <w:t>0</w:t>
-      </w:r>
-      <w:r>
-        <w:t>0 each</w:t>
-      </w:r>
-    </w:p>
-    <w:p>
-      <w:r>
-        <w:rPr>
-          <w:noProof/>
-        </w:rPr>
         <w:lastRenderedPageBreak/>
-        <w:drawing>
-          <wp:inline distT="0" distB="0" distL="0" distR="0" wp14:anchorId="49DFB69F" wp14:editId="266DD5CB">
-            <wp:extent cx="908685" cy="1986279"/>
-            <wp:effectExtent l="0" t="0" r="5715" b="0"/>
-            <wp:docPr id="3" name="Picture 3"/>
-            <wp:cNvGraphicFramePr>
-              <a:graphicFrameLocks xmlns:a="http://schemas.openxmlformats.org/drawingml/2006/main" noChangeAspect="1"/>
-            </wp:cNvGraphicFramePr>
-            <a:graphic xmlns:a="http://schemas.openxmlformats.org/drawingml/2006/main">
-              <a:graphicData uri="http://schemas.openxmlformats.org/drawingml/2006/picture">
-                <pic:pic xmlns:pic="http://schemas.openxmlformats.org/drawingml/2006/picture">
-                  <pic:nvPicPr>
-                    <pic:cNvPr id="1" name=""/>
-                    <pic:cNvPicPr/>
-                  </pic:nvPicPr>
-                  <pic:blipFill>
-                    <a:blip r:embed="rId16"/>
-                    <a:stretch>
-                      <a:fillRect/>
-                    </a:stretch>
-                  </pic:blipFill>
-                  <pic:spPr>
-                    <a:xfrm>
-                      <a:off x="0" y="0"/>
-                      <a:ext cx="932536" cy="2038414"/>
-                    </a:xfrm>
-                    <a:prstGeom prst="rect">
-                      <a:avLst/>
-                    </a:prstGeom>
-                  </pic:spPr>
-                </pic:pic>
-              </a:graphicData>
-            </a:graphic>
-          </wp:inline>
-        </w:drawing>
-      </w:r>
-      <w:r>
-        <w:t xml:space="preserve"> </w:t>
-      </w:r>
-      <w:r>
-        <w:t xml:space="preserve">The </w:t>
-      </w:r>
-      <w:r>
-        <w:t>A</w:t>
-      </w:r>
-      <w:r>
-        <w:t xml:space="preserve">star </w:t>
-      </w:r>
-      <w:r>
-        <w:t xml:space="preserve">Search </w:t>
-      </w:r>
-      <w:r>
-        <w:t xml:space="preserve">algorithm being ran and displayed in the console there will be a visual representation in the </w:t>
-      </w:r>
-      <w:r>
-        <w:t>application.</w:t>
-      </w:r>
-      <w:r>
-        <w:t xml:space="preserve"> </w:t>
-      </w:r>
-    </w:p>
-    <w:p/>
-    <w:p>
-      <w:r>
-        <w:rPr>
-          <w:noProof/>
-        </w:rPr>
-        <w:drawing>
-          <wp:inline distT="0" distB="0" distL="0" distR="0" wp14:anchorId="25DB2130" wp14:editId="6294E79B">
-            <wp:extent cx="697064" cy="1932213"/>
-            <wp:effectExtent l="0" t="0" r="8255" b="0"/>
-            <wp:docPr id="4" name="Picture 4"/>
-            <wp:cNvGraphicFramePr>
-              <a:graphicFrameLocks xmlns:a="http://schemas.openxmlformats.org/drawingml/2006/main" noChangeAspect="1"/>
-            </wp:cNvGraphicFramePr>
-            <a:graphic xmlns:a="http://schemas.openxmlformats.org/drawingml/2006/main">
-              <a:graphicData uri="http://schemas.openxmlformats.org/drawingml/2006/picture">
-                <pic:pic xmlns:pic="http://schemas.openxmlformats.org/drawingml/2006/picture">
-                  <pic:nvPicPr>
-                    <pic:cNvPr id="1" name=""/>
-                    <pic:cNvPicPr/>
-                  </pic:nvPicPr>
-                  <pic:blipFill>
-                    <a:blip r:embed="rId17"/>
-                    <a:stretch>
-                      <a:fillRect/>
-                    </a:stretch>
-                  </pic:blipFill>
-                  <pic:spPr>
-                    <a:xfrm>
-                      <a:off x="0" y="0"/>
-                      <a:ext cx="728709" cy="2019932"/>
-                    </a:xfrm>
-                    <a:prstGeom prst="rect">
-                      <a:avLst/>
-                    </a:prstGeom>
-                  </pic:spPr>
-                </pic:pic>
-              </a:graphicData>
-            </a:graphic>
-          </wp:inline>
-        </w:drawing>
-      </w:r>
-      <w:r>
-        <w:t xml:space="preserve"> </w:t>
-      </w:r>
-      <w:r>
-        <w:t xml:space="preserve">The </w:t>
-      </w:r>
-      <w:r>
-        <w:t>Dstar</w:t>
-      </w:r>
-      <w:r>
-        <w:t xml:space="preserve"> Lite Search</w:t>
-      </w:r>
-      <w:r>
-        <w:t xml:space="preserve"> algorithm being ran and displayed in the console there will be a visual representation in the </w:t>
-      </w:r>
-      <w:r>
-        <w:t>application.</w:t>
-      </w:r>
-    </w:p>
-    <w:p>
-      <w:r>
-        <w:drawing>
-          <wp:inline distT="0" distB="0" distL="0" distR="0" wp14:anchorId="2B529368" wp14:editId="19EDBAD3">
-            <wp:extent cx="914528" cy="1676634"/>
-            <wp:effectExtent l="0" t="0" r="0" b="0"/>
-            <wp:docPr id="2132682261" name="Picture 1" descr="A picture containing text&#10;&#10;Description automatically generated"/>
-            <wp:cNvGraphicFramePr>
-              <a:graphicFrameLocks xmlns:a="http://schemas.openxmlformats.org/drawingml/2006/main" noChangeAspect="1"/>
-            </wp:cNvGraphicFramePr>
-            <a:graphic xmlns:a="http://schemas.openxmlformats.org/drawingml/2006/main">
-              <a:graphicData uri="http://schemas.openxmlformats.org/drawingml/2006/picture">
-                <pic:pic xmlns:pic="http://schemas.openxmlformats.org/drawingml/2006/picture">
-                  <pic:nvPicPr>
-                    <pic:cNvPr id="2132682261" name="Picture 1" descr="A picture containing text&#10;&#10;Description automatically generated"/>
-                    <pic:cNvPicPr/>
-                  </pic:nvPicPr>
-                  <pic:blipFill>
-                    <a:blip r:embed="rId18"/>
-                    <a:stretch>
-                      <a:fillRect/>
-                    </a:stretch>
-                  </pic:blipFill>
-                  <pic:spPr>
-                    <a:xfrm>
-                      <a:off x="0" y="0"/>
-                      <a:ext cx="914528" cy="1676634"/>
-                    </a:xfrm>
-                    <a:prstGeom prst="rect">
-                      <a:avLst/>
-                    </a:prstGeom>
-                  </pic:spPr>
-                </pic:pic>
-              </a:graphicData>
-            </a:graphic>
-          </wp:inline>
-        </w:drawing>
-      </w:r>
-      <w:r>
-        <w:t xml:space="preserve"> </w:t>
-      </w:r>
-      <w:r>
-        <w:t>T</w:t>
-      </w:r>
-      <w:r>
-        <w:t xml:space="preserve">he </w:t>
-      </w:r>
-      <w:r>
-        <w:t>J</w:t>
-      </w:r>
-      <w:r>
-        <w:t xml:space="preserve">ump </w:t>
-      </w:r>
-      <w:r>
-        <w:t>P</w:t>
-      </w:r>
-      <w:r>
-        <w:t xml:space="preserve">oint </w:t>
-      </w:r>
-      <w:r>
-        <w:t>S</w:t>
-      </w:r>
-      <w:r>
-        <w:t xml:space="preserve">earch </w:t>
-      </w:r>
-      <w:r>
-        <w:t>algorithm being ran and displayed in the console there will be a visual representation in the application.</w:t>
-      </w:r>
-    </w:p>
-    <w:p>
-      <w:r>
-        <w:drawing>
-          <wp:inline distT="0" distB="0" distL="0" distR="0" wp14:anchorId="4AC857A8" wp14:editId="02D7AD43">
-            <wp:extent cx="571580" cy="1457528"/>
-            <wp:effectExtent l="0" t="0" r="0" b="0"/>
-            <wp:docPr id="1422993749" name="Picture 1" descr="Text&#10;&#10;Description automatically generated"/>
-            <wp:cNvGraphicFramePr>
-              <a:graphicFrameLocks xmlns:a="http://schemas.openxmlformats.org/drawingml/2006/main" noChangeAspect="1"/>
-            </wp:cNvGraphicFramePr>
-            <a:graphic xmlns:a="http://schemas.openxmlformats.org/drawingml/2006/main">
-              <a:graphicData uri="http://schemas.openxmlformats.org/drawingml/2006/picture">
-                <pic:pic xmlns:pic="http://schemas.openxmlformats.org/drawingml/2006/picture">
-                  <pic:nvPicPr>
-                    <pic:cNvPr id="1422993749" name="Picture 1" descr="Text&#10;&#10;Description automatically generated"/>
-                    <pic:cNvPicPr/>
-                  </pic:nvPicPr>
-                  <pic:blipFill>
-                    <a:blip r:embed="rId19"/>
-                    <a:stretch>
-                      <a:fillRect/>
-                    </a:stretch>
-                  </pic:blipFill>
-                  <pic:spPr>
-                    <a:xfrm>
-                      <a:off x="0" y="0"/>
-                      <a:ext cx="571580" cy="1457528"/>
-                    </a:xfrm>
-                    <a:prstGeom prst="rect">
-                      <a:avLst/>
-                    </a:prstGeom>
-                  </pic:spPr>
-                </pic:pic>
-              </a:graphicData>
-            </a:graphic>
-          </wp:inline>
-        </w:drawing>
-      </w:r>
-      <w:r>
-        <w:t xml:space="preserve"> </w:t>
-      </w:r>
-      <w:r>
-        <w:t xml:space="preserve">The </w:t>
-      </w:r>
-      <w:r>
-        <w:t>L</w:t>
-      </w:r>
-      <w:r>
-        <w:t>ifelong</w:t>
-      </w:r>
-      <w:r>
-        <w:t xml:space="preserve"> </w:t>
-      </w:r>
-      <w:r>
-        <w:t>P</w:t>
-      </w:r>
-      <w:r>
-        <w:t>lanning Astar (LPA*)</w:t>
-      </w:r>
-      <w:r>
-        <w:t xml:space="preserve"> algorithm being ran and displayed in the console there will be a visual representation in the application.</w:t>
-      </w:r>
-    </w:p>
-    <w:p>
-      <w:r>
-        <w:lastRenderedPageBreak/>
-        <w:drawing>
-          <wp:inline distT="0" distB="0" distL="0" distR="0" wp14:anchorId="46E5F7AA" wp14:editId="7F5B144A">
-            <wp:extent cx="1524213" cy="1257475"/>
-            <wp:effectExtent l="0" t="0" r="0" b="0"/>
-            <wp:docPr id="1378795397" name="Picture 1" descr="Text, chat or text message&#10;&#10;Description automatically generated"/>
-            <wp:cNvGraphicFramePr>
-              <a:graphicFrameLocks xmlns:a="http://schemas.openxmlformats.org/drawingml/2006/main" noChangeAspect="1"/>
-            </wp:cNvGraphicFramePr>
-            <a:graphic xmlns:a="http://schemas.openxmlformats.org/drawingml/2006/main">
-              <a:graphicData uri="http://schemas.openxmlformats.org/drawingml/2006/picture">
-                <pic:pic xmlns:pic="http://schemas.openxmlformats.org/drawingml/2006/picture">
-                  <pic:nvPicPr>
-                    <pic:cNvPr id="1378795397" name="Picture 1" descr="Text, chat or text message&#10;&#10;Description automatically generated"/>
-                    <pic:cNvPicPr/>
-                  </pic:nvPicPr>
-                  <pic:blipFill>
-                    <a:blip r:embed="rId20"/>
-                    <a:stretch>
-                      <a:fillRect/>
-                    </a:stretch>
-                  </pic:blipFill>
-                  <pic:spPr>
-                    <a:xfrm>
-                      <a:off x="0" y="0"/>
-                      <a:ext cx="1524213" cy="1257475"/>
-                    </a:xfrm>
-                    <a:prstGeom prst="rect">
-                      <a:avLst/>
-                    </a:prstGeom>
-                  </pic:spPr>
-                </pic:pic>
-              </a:graphicData>
-            </a:graphic>
-          </wp:inline>
-        </w:drawing>
-      </w:r>
-      <w:r>
-        <w:t xml:space="preserve"> </w:t>
-      </w:r>
-      <w:r>
-        <w:t xml:space="preserve">The </w:t>
-      </w:r>
-      <w:r>
-        <w:t>Depth First Sea</w:t>
-      </w:r>
-      <w:r>
-        <w:t>r</w:t>
-      </w:r>
-      <w:r>
-        <w:t>ch</w:t>
-      </w:r>
-      <w:r>
-        <w:t xml:space="preserve"> algorithm being ran and displayed in the console there will be a visual representation in the application.</w:t>
-      </w:r>
-    </w:p>
-    <w:p>
-      <w:r>
-        <w:drawing>
-          <wp:inline distT="0" distB="0" distL="0" distR="0" wp14:anchorId="556D1455" wp14:editId="54B1D579">
-            <wp:extent cx="962159" cy="2238687"/>
-            <wp:effectExtent l="0" t="0" r="9525" b="9525"/>
-            <wp:docPr id="153535947" name="Picture 1" descr="Text&#10;&#10;Description automatically generated"/>
-            <wp:cNvGraphicFramePr>
-              <a:graphicFrameLocks xmlns:a="http://schemas.openxmlformats.org/drawingml/2006/main" noChangeAspect="1"/>
-            </wp:cNvGraphicFramePr>
-            <a:graphic xmlns:a="http://schemas.openxmlformats.org/drawingml/2006/main">
-              <a:graphicData uri="http://schemas.openxmlformats.org/drawingml/2006/picture">
-                <pic:pic xmlns:pic="http://schemas.openxmlformats.org/drawingml/2006/picture">
-                  <pic:nvPicPr>
-                    <pic:cNvPr id="153535947" name="Picture 1" descr="Text&#10;&#10;Description automatically generated"/>
-                    <pic:cNvPicPr/>
-                  </pic:nvPicPr>
-                  <pic:blipFill>
-                    <a:blip r:embed="rId21"/>
-                    <a:stretch>
-                      <a:fillRect/>
-                    </a:stretch>
-                  </pic:blipFill>
-                  <pic:spPr>
-                    <a:xfrm>
-                      <a:off x="0" y="0"/>
-                      <a:ext cx="962159" cy="2238687"/>
-                    </a:xfrm>
-                    <a:prstGeom prst="rect">
-                      <a:avLst/>
-                    </a:prstGeom>
-                  </pic:spPr>
-                </pic:pic>
-              </a:graphicData>
-            </a:graphic>
-          </wp:inline>
-        </w:drawing>
-      </w:r>
-      <w:r>
-        <w:t xml:space="preserve"> </w:t>
-      </w:r>
-      <w:r>
-        <w:t xml:space="preserve">The </w:t>
-      </w:r>
-      <w:r>
-        <w:t xml:space="preserve">Djkstras Search </w:t>
-      </w:r>
-      <w:r>
-        <w:t>algorithm being ran and displayed in the console there will be a visual representation in the application.</w:t>
-      </w:r>
-    </w:p>
-    <w:p>
-      <w:r>
-        <w:rPr>
-          <w:noProof/>
-        </w:rPr>
-        <w:drawing>
-          <wp:inline distT="0" distB="0" distL="0" distR="0" wp14:anchorId="50EC85A3" wp14:editId="4BB5F556">
-            <wp:extent cx="1965924" cy="4281536"/>
-            <wp:effectExtent l="0" t="0" r="0" b="5080"/>
-            <wp:docPr id="7" name="Picture 7" descr="A screenshot of a computer screen&#10;&#10;Description automatically generated with medium confidence"/>
-            <wp:cNvGraphicFramePr>
-              <a:graphicFrameLocks xmlns:a="http://schemas.openxmlformats.org/drawingml/2006/main" noChangeAspect="1"/>
-            </wp:cNvGraphicFramePr>
-            <a:graphic xmlns:a="http://schemas.openxmlformats.org/drawingml/2006/main">
-              <a:graphicData uri="http://schemas.openxmlformats.org/drawingml/2006/picture">
-                <pic:pic xmlns:pic="http://schemas.openxmlformats.org/drawingml/2006/picture">
-                  <pic:nvPicPr>
-                    <pic:cNvPr id="7" name="Picture 7" descr="A screenshot of a computer screen&#10;&#10;Description automatically generated with medium confidence"/>
-                    <pic:cNvPicPr/>
-                  </pic:nvPicPr>
-                  <pic:blipFill>
-                    <a:blip r:embed="rId22"/>
-                    <a:stretch>
-                      <a:fillRect/>
-                    </a:stretch>
-                  </pic:blipFill>
-                  <pic:spPr>
-                    <a:xfrm>
-                      <a:off x="0" y="0"/>
-                      <a:ext cx="1982183" cy="4316946"/>
-                    </a:xfrm>
-                    <a:prstGeom prst="rect">
-                      <a:avLst/>
-                    </a:prstGeom>
-                  </pic:spPr>
-                </pic:pic>
-              </a:graphicData>
-            </a:graphic>
-          </wp:inline>
-        </w:drawing>
-      </w:r>
-      <w:r>
-        <w:t xml:space="preserve"> My Astar function </w:t>
-      </w:r>
-      <w:r>
-        <w:t>compute shortest path function</w:t>
-      </w:r>
-    </w:p>
-    <w:p/>
-    <w:p>
-      <w:r>
-        <w:drawing>
-          <wp:inline distT="0" distB="0" distL="0" distR="0" wp14:anchorId="2B477C42" wp14:editId="043D19BD">
-            <wp:extent cx="2466975" cy="4040182"/>
-            <wp:effectExtent l="0" t="0" r="0" b="0"/>
-            <wp:docPr id="1829890634" name="Picture 1" descr="Text&#10;&#10;Description automatically generated"/>
-            <wp:cNvGraphicFramePr>
-              <a:graphicFrameLocks xmlns:a="http://schemas.openxmlformats.org/drawingml/2006/main" noChangeAspect="1"/>
-            </wp:cNvGraphicFramePr>
-            <a:graphic xmlns:a="http://schemas.openxmlformats.org/drawingml/2006/main">
-              <a:graphicData uri="http://schemas.openxmlformats.org/drawingml/2006/picture">
-                <pic:pic xmlns:pic="http://schemas.openxmlformats.org/drawingml/2006/picture">
-                  <pic:nvPicPr>
-                    <pic:cNvPr id="1829890634" name="Picture 1" descr="Text&#10;&#10;Description automatically generated"/>
-                    <pic:cNvPicPr/>
-                  </pic:nvPicPr>
-                  <pic:blipFill>
-                    <a:blip r:embed="rId23"/>
-                    <a:stretch>
-                      <a:fillRect/>
-                    </a:stretch>
-                  </pic:blipFill>
-                  <pic:spPr>
-                    <a:xfrm>
-                      <a:off x="0" y="0"/>
-                      <a:ext cx="2482103" cy="4064958"/>
-                    </a:xfrm>
-                    <a:prstGeom prst="rect">
-                      <a:avLst/>
-                    </a:prstGeom>
-                  </pic:spPr>
-                </pic:pic>
-              </a:graphicData>
-            </a:graphic>
-          </wp:inline>
-        </w:drawing>
-      </w:r>
-      <w:r>
-        <w:t xml:space="preserve"> The Main Dstar lite function which controls the wall handling and progression of the robot po</w:t>
-      </w:r>
-      <w:r>
-        <w:t xml:space="preserve">sition on the path </w:t>
-      </w:r>
-    </w:p>
-    <w:p>
-      <w:r>
-        <w:drawing>
-          <wp:inline distT="0" distB="0" distL="0" distR="0" wp14:anchorId="73E47817" wp14:editId="5372FCFF">
-            <wp:extent cx="2559265" cy="2876550"/>
-            <wp:effectExtent l="0" t="0" r="0" b="0"/>
-            <wp:docPr id="815654437" name="Picture 1" descr="Text&#10;&#10;Description automatically generated"/>
-            <wp:cNvGraphicFramePr>
-              <a:graphicFrameLocks xmlns:a="http://schemas.openxmlformats.org/drawingml/2006/main" noChangeAspect="1"/>
-            </wp:cNvGraphicFramePr>
-            <a:graphic xmlns:a="http://schemas.openxmlformats.org/drawingml/2006/main">
-              <a:graphicData uri="http://schemas.openxmlformats.org/drawingml/2006/picture">
-                <pic:pic xmlns:pic="http://schemas.openxmlformats.org/drawingml/2006/picture">
-                  <pic:nvPicPr>
-                    <pic:cNvPr id="815654437" name="Picture 1" descr="Text&#10;&#10;Description automatically generated"/>
-                    <pic:cNvPicPr/>
-                  </pic:nvPicPr>
-                  <pic:blipFill>
-                    <a:blip r:embed="rId24"/>
-                    <a:stretch>
-                      <a:fillRect/>
-                    </a:stretch>
-                  </pic:blipFill>
-                  <pic:spPr>
-                    <a:xfrm>
-                      <a:off x="0" y="0"/>
-                      <a:ext cx="2563387" cy="2881183"/>
-                    </a:xfrm>
-                    <a:prstGeom prst="rect">
-                      <a:avLst/>
-                    </a:prstGeom>
-                  </pic:spPr>
-                </pic:pic>
-              </a:graphicData>
-            </a:graphic>
-          </wp:inline>
-        </w:drawing>
-      </w:r>
-      <w:r>
-        <w:t xml:space="preserve"> The compute shortest path function which controls the handling of the different types of </w:t>
-      </w:r>
-      <w:r>
-        <w:t>inconsistent</w:t>
-      </w:r>
-      <w:r>
-        <w:t xml:space="preserve"> nodes being </w:t>
-      </w:r>
-      <w:r>
-        <w:t>over consistent</w:t>
-      </w:r>
-      <w:r>
-        <w:t xml:space="preserve"> and </w:t>
-      </w:r>
-      <w:r>
-        <w:t>under consistent.</w:t>
-      </w:r>
-    </w:p>
-    <w:p>
-      <w:r>
-        <w:lastRenderedPageBreak/>
-        <w:drawing>
-          <wp:inline distT="0" distB="0" distL="0" distR="0" wp14:anchorId="402FC6B1" wp14:editId="0B344B4F">
-            <wp:extent cx="2615203" cy="1438275"/>
-            <wp:effectExtent l="0" t="0" r="0" b="0"/>
-            <wp:docPr id="1132397732" name="Picture 1" descr="Text&#10;&#10;Description automatically generated"/>
-            <wp:cNvGraphicFramePr>
-              <a:graphicFrameLocks xmlns:a="http://schemas.openxmlformats.org/drawingml/2006/main" noChangeAspect="1"/>
-            </wp:cNvGraphicFramePr>
-            <a:graphic xmlns:a="http://schemas.openxmlformats.org/drawingml/2006/main">
-              <a:graphicData uri="http://schemas.openxmlformats.org/drawingml/2006/picture">
-                <pic:pic xmlns:pic="http://schemas.openxmlformats.org/drawingml/2006/picture">
-                  <pic:nvPicPr>
-                    <pic:cNvPr id="1132397732" name="Picture 1" descr="Text&#10;&#10;Description automatically generated"/>
-                    <pic:cNvPicPr/>
-                  </pic:nvPicPr>
-                  <pic:blipFill>
-                    <a:blip r:embed="rId25"/>
-                    <a:stretch>
-                      <a:fillRect/>
-                    </a:stretch>
-                  </pic:blipFill>
-                  <pic:spPr>
-                    <a:xfrm>
-                      <a:off x="0" y="0"/>
-                      <a:ext cx="2626607" cy="1444547"/>
-                    </a:xfrm>
-                    <a:prstGeom prst="rect">
-                      <a:avLst/>
-                    </a:prstGeom>
-                  </pic:spPr>
-                </pic:pic>
-              </a:graphicData>
-            </a:graphic>
-          </wp:inline>
-        </w:drawing>
-      </w:r>
-      <w:r>
-        <w:t xml:space="preserve"> </w:t>
-      </w:r>
-      <w:r>
-        <w:t xml:space="preserve"> The </w:t>
-      </w:r>
-      <w:r>
-        <w:t>initialise</w:t>
-      </w:r>
-      <w:r>
-        <w:t xml:space="preserve"> Dstar function </w:t>
-      </w:r>
-      <w:r>
-        <w:t>initialises</w:t>
-      </w:r>
-      <w:r>
-        <w:t xml:space="preserve"> all of the nodes in the grid to suit for the algorithm to work and pushes the goal node into the priority queue with the correct RHS cost and Gcost</w:t>
-      </w:r>
-    </w:p>
-    <w:p>
-      <w:r>
-        <w:drawing>
-          <wp:inline distT="0" distB="0" distL="0" distR="0" wp14:anchorId="7196795D" wp14:editId="6F67CC42">
-            <wp:extent cx="2581438" cy="2286000"/>
-            <wp:effectExtent l="0" t="0" r="9525" b="0"/>
-            <wp:docPr id="1177190834" name="Picture 1" descr="Text&#10;&#10;Description automatically generated"/>
-            <wp:cNvGraphicFramePr>
-              <a:graphicFrameLocks xmlns:a="http://schemas.openxmlformats.org/drawingml/2006/main" noChangeAspect="1"/>
-            </wp:cNvGraphicFramePr>
-            <a:graphic xmlns:a="http://schemas.openxmlformats.org/drawingml/2006/main">
-              <a:graphicData uri="http://schemas.openxmlformats.org/drawingml/2006/picture">
-                <pic:pic xmlns:pic="http://schemas.openxmlformats.org/drawingml/2006/picture">
-                  <pic:nvPicPr>
-                    <pic:cNvPr id="1177190834" name="Picture 1" descr="Text&#10;&#10;Description automatically generated"/>
-                    <pic:cNvPicPr/>
-                  </pic:nvPicPr>
-                  <pic:blipFill>
-                    <a:blip r:embed="rId26"/>
-                    <a:stretch>
-                      <a:fillRect/>
-                    </a:stretch>
-                  </pic:blipFill>
-                  <pic:spPr>
-                    <a:xfrm>
-                      <a:off x="0" y="0"/>
-                      <a:ext cx="2587311" cy="2291201"/>
-                    </a:xfrm>
-                    <a:prstGeom prst="rect">
-                      <a:avLst/>
-                    </a:prstGeom>
-                  </pic:spPr>
-                </pic:pic>
-              </a:graphicData>
-            </a:graphic>
-          </wp:inline>
-        </w:drawing>
-      </w:r>
-      <w:r>
-        <w:t xml:space="preserve"> The Dstar Lite </w:t>
-      </w:r>
-      <w:r>
-        <w:t>Update</w:t>
-      </w:r>
-      <w:r>
-        <w:t xml:space="preserve"> Vertex function</w:t>
-      </w:r>
-      <w:r>
-        <w:t xml:space="preserve"> which updates the key costs of nodes and potentially pushes them into the queue for further investigation </w:t>
-      </w:r>
-    </w:p>
-    <w:p>
-      <w:r>
-        <w:drawing>
-          <wp:inline distT="0" distB="0" distL="0" distR="0" wp14:anchorId="15673A6B" wp14:editId="15205B33">
-            <wp:extent cx="3237865" cy="933450"/>
-            <wp:effectExtent l="0" t="0" r="635" b="0"/>
-            <wp:docPr id="178795629" name="Picture 1" descr="Text&#10;&#10;Description automatically generated"/>
-            <wp:cNvGraphicFramePr>
-              <a:graphicFrameLocks xmlns:a="http://schemas.openxmlformats.org/drawingml/2006/main" noChangeAspect="1"/>
-            </wp:cNvGraphicFramePr>
-            <a:graphic xmlns:a="http://schemas.openxmlformats.org/drawingml/2006/main">
-              <a:graphicData uri="http://schemas.openxmlformats.org/drawingml/2006/picture">
-                <pic:pic xmlns:pic="http://schemas.openxmlformats.org/drawingml/2006/picture">
-                  <pic:nvPicPr>
-                    <pic:cNvPr id="178795629" name="Picture 1" descr="Text&#10;&#10;Description automatically generated"/>
-                    <pic:cNvPicPr/>
-                  </pic:nvPicPr>
-                  <pic:blipFill>
-                    <a:blip r:embed="rId27"/>
-                    <a:stretch>
-                      <a:fillRect/>
-                    </a:stretch>
-                  </pic:blipFill>
-                  <pic:spPr>
-                    <a:xfrm>
-                      <a:off x="0" y="0"/>
-                      <a:ext cx="3237865" cy="933450"/>
-                    </a:xfrm>
-                    <a:prstGeom prst="rect">
-                      <a:avLst/>
-                    </a:prstGeom>
-                  </pic:spPr>
-                </pic:pic>
-              </a:graphicData>
-            </a:graphic>
-          </wp:inline>
-        </w:drawing>
-      </w:r>
-      <w:r>
-        <w:t xml:space="preserve"> The calculation of the D star key</w:t>
-      </w:r>
-    </w:p>
-    <w:p/>
-    <w:p>
-      <w:r>
-        <w:drawing>
-          <wp:inline distT="0" distB="0" distL="0" distR="0" wp14:anchorId="409695D2" wp14:editId="46258388">
-            <wp:extent cx="1158508" cy="1362075"/>
-            <wp:effectExtent l="0" t="0" r="3810" b="0"/>
-            <wp:docPr id="1191133669" name="Picture 1" descr="A picture containing shoji, building, silhouette&#10;&#10;Description automatically generated"/>
-            <wp:cNvGraphicFramePr>
-              <a:graphicFrameLocks xmlns:a="http://schemas.openxmlformats.org/drawingml/2006/main" noChangeAspect="1"/>
-            </wp:cNvGraphicFramePr>
-            <a:graphic xmlns:a="http://schemas.openxmlformats.org/drawingml/2006/main">
-              <a:graphicData uri="http://schemas.openxmlformats.org/drawingml/2006/picture">
-                <pic:pic xmlns:pic="http://schemas.openxmlformats.org/drawingml/2006/picture">
-                  <pic:nvPicPr>
-                    <pic:cNvPr id="1191133669" name="Picture 1" descr="A picture containing shoji, building, silhouette&#10;&#10;Description automatically generated"/>
-                    <pic:cNvPicPr/>
-                  </pic:nvPicPr>
-                  <pic:blipFill>
-                    <a:blip r:embed="rId28"/>
-                    <a:stretch>
-                      <a:fillRect/>
-                    </a:stretch>
-                  </pic:blipFill>
-                  <pic:spPr>
-                    <a:xfrm>
-                      <a:off x="0" y="0"/>
-                      <a:ext cx="1170736" cy="1376451"/>
-                    </a:xfrm>
-                    <a:prstGeom prst="rect">
-                      <a:avLst/>
-                    </a:prstGeom>
-                  </pic:spPr>
-                </pic:pic>
-              </a:graphicData>
-            </a:graphic>
-          </wp:inline>
-        </w:drawing>
-      </w:r>
-      <w:r>
-        <w:t xml:space="preserve"> an example of basic walls. </w:t>
-      </w:r>
-      <w:r>
-        <w:t>Red Nodes are the walls placed on the grid. The grid size in question is the small grid of size 100 nodes.</w:t>
-      </w:r>
-    </w:p>
-    <w:p/>
-    <w:p/>
-    <w:p>
-      <w:r>
-        <w:rPr>
-          <w:noProof/>
-        </w:rPr>
-        <w:lastRenderedPageBreak/>
-        <w:drawing>
-          <wp:inline distT="0" distB="0" distL="0" distR="0" wp14:anchorId="198541D6" wp14:editId="283B6119">
-            <wp:extent cx="976737" cy="1883229"/>
-            <wp:effectExtent l="0" t="0" r="0" b="3175"/>
-            <wp:docPr id="6" name="Picture 6"/>
-            <wp:cNvGraphicFramePr>
-              <a:graphicFrameLocks xmlns:a="http://schemas.openxmlformats.org/drawingml/2006/main" noChangeAspect="1"/>
-            </wp:cNvGraphicFramePr>
-            <a:graphic xmlns:a="http://schemas.openxmlformats.org/drawingml/2006/main">
-              <a:graphicData uri="http://schemas.openxmlformats.org/drawingml/2006/picture">
-                <pic:pic xmlns:pic="http://schemas.openxmlformats.org/drawingml/2006/picture">
-                  <pic:nvPicPr>
-                    <pic:cNvPr id="1" name=""/>
-                    <pic:cNvPicPr/>
-                  </pic:nvPicPr>
-                  <pic:blipFill>
-                    <a:blip r:embed="rId29"/>
-                    <a:stretch>
-                      <a:fillRect/>
-                    </a:stretch>
-                  </pic:blipFill>
-                  <pic:spPr>
-                    <a:xfrm>
-                      <a:off x="0" y="0"/>
-                      <a:ext cx="991857" cy="1912382"/>
-                    </a:xfrm>
-                    <a:prstGeom prst="rect">
-                      <a:avLst/>
-                    </a:prstGeom>
-                  </pic:spPr>
-                </pic:pic>
-              </a:graphicData>
-            </a:graphic>
-          </wp:inline>
-        </w:drawing>
-      </w:r>
-      <w:r>
-        <w:t xml:space="preserve"> path returned using Astar </w:t>
-      </w:r>
-    </w:p>
-    <w:p>
-      <w:r>
-        <w:t xml:space="preserve">Design and </w:t>
-      </w:r>
-      <w:r>
-        <w:t>describe</w:t>
-      </w:r>
-      <w:r>
-        <w:t xml:space="preserve"> ho</w:t>
-      </w:r>
-      <w:r>
-        <w:t xml:space="preserve">w the application will be used: </w:t>
-      </w:r>
-      <w:r>
-        <w:t>e.g. Navigatio</w:t>
-      </w:r>
-      <w:r>
-        <w:t>n sequence in Web based project.</w:t>
-      </w:r>
-    </w:p>
-    <w:p>
-      <w:r>
-        <w:t>The user will be met with a grid will ask which algorithm they want to use. They can then place obstacles as they wish and as such run the pathfinder. They will then get a string pop up on the screen which will suggest the better algorithm for the scenario either Astar or Dstar</w:t>
-      </w:r>
-      <w:r>
-        <w:t>.</w:t>
-      </w:r>
-    </w:p>
-    <w:p>
-      <w:r>
         <w:t>User interfaces should be specified loosely here (possibly screen shots of prototype user interfaces - you will not be held to using these UIs they are just to assist in explanation</w:t>
       </w:r>
       <w:r>
@@ -1836,29 +4081,18 @@
     <w:p>
       <w:pPr>
         <w:pStyle w:val="Heading1"/>
-      </w:pPr>
-      <w:bookmarkStart w:id="2" w:name="_Toc54713738"/>
-      <w:r>
-        <w:lastRenderedPageBreak/>
+        <w:rPr>
+          <w:lang w:val="ga-IE"/>
+        </w:rPr>
+      </w:pPr>
+      <w:bookmarkStart w:id="2" w:name="_Toc54713657"/>
+      <w:r>
         <w:t>References</w:t>
       </w:r>
       <w:bookmarkEnd w:id="2"/>
     </w:p>
     <w:p>
-      <w:pPr>
-        <w:pStyle w:val="Heading1"/>
-        <w:rPr>
-          <w:lang w:val="ga-IE"/>
-        </w:rPr>
-      </w:pPr>
-      <w:bookmarkStart w:id="3" w:name="_Toc54713657"/>
-      <w:r>
-        <w:t>References</w:t>
-      </w:r>
-      <w:bookmarkEnd w:id="3"/>
-    </w:p>
-    <w:p>
-      <w:hyperlink r:id="rId30" w:history="1">
+      <w:hyperlink r:id="rId55" w:history="1">
         <w:r>
           <w:rPr>
             <w:rStyle w:val="Hyperlink"/>
@@ -1871,7 +4105,7 @@
       </w:r>
     </w:p>
     <w:p>
-      <w:hyperlink r:id="rId31" w:history="1">
+      <w:hyperlink r:id="rId56" w:history="1">
         <w:r>
           <w:rPr>
             <w:rStyle w:val="Hyperlink"/>
@@ -1884,7 +4118,7 @@
       </w:r>
     </w:p>
     <w:p>
-      <w:hyperlink r:id="rId32" w:history="1">
+      <w:hyperlink r:id="rId57" w:history="1">
         <w:r>
           <w:rPr>
             <w:rStyle w:val="Hyperlink"/>
@@ -1903,7 +4137,7 @@
       </w:r>
     </w:p>
     <w:p>
-      <w:hyperlink r:id="rId33" w:history="1">
+      <w:hyperlink r:id="rId58" w:history="1">
         <w:r>
           <w:rPr>
             <w:rStyle w:val="Hyperlink"/>
@@ -1925,7 +4159,7 @@
       </w:pPr>
     </w:p>
     <w:sectPr>
-      <w:footerReference w:type="default" r:id="rId34"/>
+      <w:footerReference w:type="default" r:id="rId59"/>
       <w:pgSz w:w="11906" w:h="16838"/>
       <w:pgMar w:top="1440" w:right="1440" w:bottom="1440" w:left="1440" w:header="708" w:footer="708" w:gutter="0"/>
       <w:pgNumType w:start="0"/>

</xml_diff>

<commit_message>
added more to docs
</commit_message>
<xml_diff>
--- a/Documents/sredoc.docx
+++ b/Documents/sredoc.docx
@@ -791,6 +791,208 @@
         <w:t>Astar is a heuristic algorithm being that it knows the end and start point. It then tries to find the shortest path to the end point, however it will rerun itself if an obstacle gets in the way. Astar can find the shortest path through a priority queue which will compare the values of each node using both their Hcost( distance from the node) and Gcost( distance from the start node). This is how it knows to look at certain nodes first.</w:t>
       </w:r>
     </w:p>
+    <w:p>
+      <w:pPr>
+        <w:rPr>
+          <w:sz w:val="32"/>
+          <w:szCs w:val="32"/>
+        </w:rPr>
+      </w:pPr>
+      <w:r>
+        <w:rPr>
+          <w:sz w:val="32"/>
+          <w:szCs w:val="32"/>
+        </w:rPr>
+        <w:t xml:space="preserve">Description of </w:t>
+      </w:r>
+      <w:r>
+        <w:rPr>
+          <w:sz w:val="32"/>
+          <w:szCs w:val="32"/>
+        </w:rPr>
+        <w:t>Dijkstras algorithm</w:t>
+      </w:r>
+    </w:p>
+    <w:p>
+      <w:pPr>
+        <w:rPr>
+          <w:szCs w:val="24"/>
+        </w:rPr>
+      </w:pPr>
+      <w:r>
+        <w:rPr>
+          <w:szCs w:val="24"/>
+        </w:rPr>
+        <w:t xml:space="preserve">Dijkstras search algorithm is a guided search algorithm that uses node weights and connections to find the shortest path to the goal node. Whereas Astar uses the heuristic value distance from the goal node as hcost and distance from the start node Gcost to find the path, Dijkstras only uses the distance from the start node of each node to find compute the shortest path </w:t>
+      </w:r>
+    </w:p>
+    <w:p>
+      <w:pPr>
+        <w:rPr>
+          <w:sz w:val="32"/>
+          <w:szCs w:val="32"/>
+        </w:rPr>
+      </w:pPr>
+      <w:r>
+        <w:rPr>
+          <w:sz w:val="32"/>
+          <w:szCs w:val="32"/>
+        </w:rPr>
+        <w:t xml:space="preserve">Description of </w:t>
+      </w:r>
+      <w:r>
+        <w:rPr>
+          <w:sz w:val="32"/>
+          <w:szCs w:val="32"/>
+        </w:rPr>
+        <w:t>Lifelong planning Astar</w:t>
+      </w:r>
+      <w:r>
+        <w:rPr>
+          <w:sz w:val="32"/>
+          <w:szCs w:val="32"/>
+        </w:rPr>
+        <w:t xml:space="preserve"> </w:t>
+      </w:r>
+    </w:p>
+    <w:p>
+      <w:pPr>
+        <w:rPr>
+          <w:szCs w:val="24"/>
+        </w:rPr>
+      </w:pPr>
+      <w:r>
+        <w:rPr>
+          <w:szCs w:val="24"/>
+        </w:rPr>
+        <w:t xml:space="preserve">Lifelong planning Astar is an incremental pathfinding algorithm that finds the path by updating </w:t>
+      </w:r>
+      <w:r>
+        <w:rPr>
+          <w:szCs w:val="24"/>
+        </w:rPr>
+        <w:t xml:space="preserve">the gcost of nodes </w:t>
+      </w:r>
+      <w:r>
+        <w:rPr>
+          <w:szCs w:val="24"/>
+        </w:rPr>
+        <w:t>from previous searches</w:t>
+      </w:r>
+      <w:r>
+        <w:rPr>
+          <w:szCs w:val="24"/>
+        </w:rPr>
+        <w:t xml:space="preserve"> </w:t>
+      </w:r>
+      <w:r>
+        <w:rPr>
+          <w:szCs w:val="24"/>
+        </w:rPr>
+        <w:t>rather than recalulating the entire graph</w:t>
+      </w:r>
+      <w:r>
+        <w:rPr>
+          <w:szCs w:val="24"/>
+        </w:rPr>
+        <w:t xml:space="preserve"> it </w:t>
+      </w:r>
+      <w:r>
+        <w:rPr>
+          <w:szCs w:val="24"/>
+        </w:rPr>
+        <w:lastRenderedPageBreak/>
+        <w:t>is one step down from Dstar Lite which is a continuation of the lifelong planning astar algorithm</w:t>
+      </w:r>
+      <w:r>
+        <w:rPr>
+          <w:szCs w:val="24"/>
+        </w:rPr>
+        <w:t>.</w:t>
+      </w:r>
+    </w:p>
+    <w:p>
+      <w:pPr>
+        <w:rPr>
+          <w:sz w:val="32"/>
+          <w:szCs w:val="32"/>
+        </w:rPr>
+      </w:pPr>
+    </w:p>
+    <w:p>
+      <w:pPr>
+        <w:rPr>
+          <w:sz w:val="32"/>
+          <w:szCs w:val="32"/>
+        </w:rPr>
+      </w:pPr>
+      <w:r>
+        <w:rPr>
+          <w:sz w:val="32"/>
+          <w:szCs w:val="32"/>
+        </w:rPr>
+        <w:t xml:space="preserve">Description of </w:t>
+      </w:r>
+      <w:r>
+        <w:rPr>
+          <w:sz w:val="32"/>
+          <w:szCs w:val="32"/>
+        </w:rPr>
+        <w:t>Depth First Search</w:t>
+      </w:r>
+    </w:p>
+    <w:p>
+      <w:pPr>
+        <w:rPr>
+          <w:szCs w:val="24"/>
+        </w:rPr>
+      </w:pPr>
+      <w:r>
+        <w:rPr>
+          <w:szCs w:val="24"/>
+        </w:rPr>
+        <w:t>Depth first search is an example of a non- heuristic guided search algorithm, it starts at the root of the graph in the case of this project being the start node which you select. It then traverses through the graph using the neighbours so eventually find the goal. It is not guided it simply goes as far as it can given a specific direction chosen</w:t>
+      </w:r>
+      <w:r>
+        <w:rPr>
+          <w:szCs w:val="24"/>
+        </w:rPr>
+        <w:t>.</w:t>
+      </w:r>
+    </w:p>
+    <w:p>
+      <w:pPr>
+        <w:rPr>
+          <w:sz w:val="32"/>
+          <w:szCs w:val="32"/>
+        </w:rPr>
+      </w:pPr>
+    </w:p>
+    <w:p>
+      <w:pPr>
+        <w:rPr>
+          <w:sz w:val="32"/>
+          <w:szCs w:val="32"/>
+        </w:rPr>
+      </w:pPr>
+      <w:r>
+        <w:rPr>
+          <w:sz w:val="32"/>
+          <w:szCs w:val="32"/>
+        </w:rPr>
+        <w:t xml:space="preserve">Description of </w:t>
+      </w:r>
+      <w:r>
+        <w:rPr>
+          <w:sz w:val="32"/>
+          <w:szCs w:val="32"/>
+        </w:rPr>
+        <w:t>Jump Point Search</w:t>
+      </w:r>
+    </w:p>
+    <w:p/>
+    <w:p/>
+    <w:p/>
     <w:p/>
     <w:p>
       <w:r>
@@ -860,11 +1062,7 @@
         <w:t xml:space="preserve"> can also place down obstacles during </w:t>
       </w:r>
       <w:r>
-        <w:t xml:space="preserve">process of the algorithms search and before the algorithm has been ran if </w:t>
-      </w:r>
-      <w:r>
-        <w:lastRenderedPageBreak/>
-        <w:t>they perhaps are looking for a specific path,</w:t>
+        <w:t>process of the algorithms search and before the algorithm has been ran if they perhaps are looking for a specific path,</w:t>
       </w:r>
       <w:r>
         <w:t xml:space="preserve"> onto the grid which will have the </w:t>
@@ -984,6 +1182,7 @@
               <w:rPr>
                 <w:noProof/>
               </w:rPr>
+              <w:lastRenderedPageBreak/>
               <w:drawing>
                 <wp:inline distT="0" distB="0" distL="0" distR="0" wp14:anchorId="7C643E34" wp14:editId="2CB346E7">
                   <wp:extent cx="1753235" cy="1352280"/>
@@ -1218,7 +1417,6 @@
           <w:szCs w:val="32"/>
           <w:u w:val="single"/>
         </w:rPr>
-        <w:lastRenderedPageBreak/>
         <w:t>Console Visualisation</w:t>
       </w:r>
       <w:r>
@@ -1315,6 +1513,7 @@
               <w:rPr>
                 <w:noProof/>
               </w:rPr>
+              <w:lastRenderedPageBreak/>
               <w:drawing>
                 <wp:inline distT="0" distB="0" distL="0" distR="0" wp14:anchorId="537FC3D8" wp14:editId="63444BD7">
                   <wp:extent cx="890649" cy="2271153"/>
@@ -1439,7 +1638,6 @@
               <w:rPr>
                 <w:noProof/>
               </w:rPr>
-              <w:lastRenderedPageBreak/>
               <w:drawing>
                 <wp:inline distT="0" distB="0" distL="0" distR="0" wp14:anchorId="25C01508" wp14:editId="71600C26">
                   <wp:extent cx="908685" cy="2518813"/>
@@ -1502,6 +1700,7 @@
               <w:rPr>
                 <w:noProof/>
               </w:rPr>
+              <w:lastRenderedPageBreak/>
               <w:drawing>
                 <wp:inline distT="0" distB="0" distL="0" distR="0" wp14:anchorId="00984CFF" wp14:editId="6DCE9552">
                   <wp:extent cx="962159" cy="2238687"/>
@@ -1684,7 +1883,6 @@
           <w:szCs w:val="32"/>
           <w:u w:val="single"/>
         </w:rPr>
-        <w:lastRenderedPageBreak/>
         <w:t>Code visualisation</w:t>
       </w:r>
       <w:r>
@@ -1783,6 +1981,7 @@
               <w:rPr>
                 <w:noProof/>
               </w:rPr>
+              <w:lastRenderedPageBreak/>
               <w:drawing>
                 <wp:inline distT="0" distB="0" distL="0" distR="0" wp14:anchorId="218CDD96" wp14:editId="341D85BB">
                   <wp:extent cx="2540310" cy="1581150"/>
@@ -1876,7 +2075,6 @@
               <w:rPr>
                 <w:noProof/>
               </w:rPr>
-              <w:lastRenderedPageBreak/>
               <w:drawing>
                 <wp:inline distT="0" distB="0" distL="0" distR="0" wp14:anchorId="5A0A98D1" wp14:editId="677B8B6B">
                   <wp:extent cx="3506219" cy="2305050"/>
@@ -1993,6 +2191,7 @@
               <w:rPr>
                 <w:noProof/>
               </w:rPr>
+              <w:lastRenderedPageBreak/>
               <w:drawing>
                 <wp:inline distT="0" distB="0" distL="0" distR="0" wp14:anchorId="3947B292" wp14:editId="70B2C5B0">
                   <wp:extent cx="3158836" cy="2320712"/>
@@ -2095,7 +2294,6 @@
               <w:rPr>
                 <w:noProof/>
               </w:rPr>
-              <w:lastRenderedPageBreak/>
               <w:drawing>
                 <wp:inline distT="0" distB="0" distL="0" distR="0" wp14:anchorId="4DC682AC" wp14:editId="538FD1EE">
                   <wp:extent cx="3972479" cy="1790950"/>
@@ -2152,7 +2350,14 @@
                 <w:noProof/>
               </w:rPr>
               <w:lastRenderedPageBreak/>
-              <w:t>The dijkstras algorithm function which returns the shortest path based of a nodes G cost</w:t>
+              <w:t xml:space="preserve">The dijkstras algorithm function which returns the shortest path </w:t>
+            </w:r>
+            <w:r>
+              <w:rPr>
+                <w:noProof/>
+              </w:rPr>
+              <w:lastRenderedPageBreak/>
+              <w:t>based of a nodes G cost</w:t>
             </w:r>
           </w:p>
           <w:p>
@@ -2182,7 +2387,6 @@
           <w:p/>
           <w:p>
             <w:r>
-              <w:lastRenderedPageBreak/>
               <w:t>The g cost comparer for Dijkstra’s which compares the Gcost of two separate nodes</w:t>
             </w:r>
           </w:p>
@@ -7004,6 +7208,7 @@
   <w:style w:type="character" w:default="1" w:styleId="DefaultParagraphFont">
     <w:name w:val="Default Paragraph Font"/>
     <w:uiPriority w:val="1"/>
+    <w:semiHidden/>
     <w:unhideWhenUsed/>
   </w:style>
   <w:style w:type="table" w:default="1" w:styleId="TableNormal">
@@ -7641,10 +7846,6 @@
 </file>
 
 <file path=customXml/item1.xml><?xml version="1.0" encoding="utf-8"?>
-<b:Sources xmlns:b="http://schemas.openxmlformats.org/officeDocument/2006/bibliography" xmlns="http://schemas.openxmlformats.org/officeDocument/2006/bibliography" SelectedStyle="\APASixthEditionOfficeOnline.xsl" StyleName="APA" Version="6"/>
-</file>
-
-<file path=customXml/item2.xml><?xml version="1.0" encoding="utf-8"?>
 <ct:contentTypeSchema xmlns:ct="http://schemas.microsoft.com/office/2006/metadata/contentType" xmlns:ma="http://schemas.microsoft.com/office/2006/metadata/properties/metaAttributes" ct:_="" ma:_="" ma:contentTypeName="Document" ma:contentTypeID="0x010100B4B3963D136B89489C303B1F134CDEFE" ma:contentTypeVersion="0" ma:contentTypeDescription="Create a new document." ma:contentTypeScope="" ma:versionID="026fdfc35e331994e9a8b4247b4178a8">
   <xsd:schema xmlns:xsd="http://www.w3.org/2001/XMLSchema" xmlns:xs="http://www.w3.org/2001/XMLSchema" xmlns:p="http://schemas.microsoft.com/office/2006/metadata/properties" targetNamespace="http://schemas.microsoft.com/office/2006/metadata/properties" ma:root="true" ma:fieldsID="b80b5e096eff2bc8f947cf8b52ef8442">
     <xsd:element name="properties">
@@ -7758,10 +7959,14 @@
 </ct:contentTypeSchema>
 </file>
 
-<file path=customXml/item3.xml><?xml version="1.0" encoding="utf-8"?>
+<file path=customXml/item2.xml><?xml version="1.0" encoding="utf-8"?>
 <p:properties xmlns:p="http://schemas.microsoft.com/office/2006/metadata/properties" xmlns:xsi="http://www.w3.org/2001/XMLSchema-instance" xmlns:pc="http://schemas.microsoft.com/office/infopath/2007/PartnerControls">
   <documentManagement/>
 </p:properties>
+</file>
+
+<file path=customXml/item3.xml><?xml version="1.0" encoding="utf-8"?>
+<b:Sources xmlns:b="http://schemas.openxmlformats.org/officeDocument/2006/bibliography" xmlns="http://schemas.openxmlformats.org/officeDocument/2006/bibliography" SelectedStyle="\APASixthEditionOfficeOnline.xsl" StyleName="APA" Version="6"/>
 </file>
 
 <file path=customXml/item4.xml><?xml version="1.0" encoding="utf-8"?>
@@ -7774,14 +7979,6 @@
 </file>
 
 <file path=customXml/itemProps1.xml><?xml version="1.0" encoding="utf-8"?>
-<ds:datastoreItem xmlns:ds="http://schemas.openxmlformats.org/officeDocument/2006/customXml" ds:itemID="{7994FD04-C81B-49B0-B366-DE1E39A4153E}">
-  <ds:schemaRefs>
-    <ds:schemaRef ds:uri="http://schemas.openxmlformats.org/officeDocument/2006/bibliography"/>
-  </ds:schemaRefs>
-</ds:datastoreItem>
-</file>
-
-<file path=customXml/itemProps2.xml><?xml version="1.0" encoding="utf-8"?>
 <ds:datastoreItem xmlns:ds="http://schemas.openxmlformats.org/officeDocument/2006/customXml" ds:itemID="{EEDBDCAE-DC97-4175-BC99-210025C89B8F}">
   <ds:schemaRefs>
     <ds:schemaRef ds:uri="http://schemas.microsoft.com/office/2006/metadata/contentType"/>
@@ -7797,11 +7994,19 @@
 </ds:datastoreItem>
 </file>
 
-<file path=customXml/itemProps3.xml><?xml version="1.0" encoding="utf-8"?>
+<file path=customXml/itemProps2.xml><?xml version="1.0" encoding="utf-8"?>
 <ds:datastoreItem xmlns:ds="http://schemas.openxmlformats.org/officeDocument/2006/customXml" ds:itemID="{925765AD-1FAD-4D44-87C2-CCE144356187}">
   <ds:schemaRefs>
     <ds:schemaRef ds:uri="http://schemas.microsoft.com/office/2006/metadata/properties"/>
     <ds:schemaRef ds:uri="http://schemas.microsoft.com/office/infopath/2007/PartnerControls"/>
+  </ds:schemaRefs>
+</ds:datastoreItem>
+</file>
+
+<file path=customXml/itemProps3.xml><?xml version="1.0" encoding="utf-8"?>
+<ds:datastoreItem xmlns:ds="http://schemas.openxmlformats.org/officeDocument/2006/customXml" ds:itemID="{7994FD04-C81B-49B0-B366-DE1E39A4153E}">
+  <ds:schemaRefs>
+    <ds:schemaRef ds:uri="http://schemas.openxmlformats.org/officeDocument/2006/bibliography"/>
   </ds:schemaRefs>
 </ds:datastoreItem>
 </file>

</xml_diff>

<commit_message>
updated tdd and sre
</commit_message>
<xml_diff>
--- a/Documents/sredoc.docx
+++ b/Documents/sredoc.docx
@@ -960,39 +960,6 @@
         <w:t>.</w:t>
       </w:r>
     </w:p>
-    <w:p>
-      <w:pPr>
-        <w:rPr>
-          <w:sz w:val="32"/>
-          <w:szCs w:val="32"/>
-        </w:rPr>
-      </w:pPr>
-    </w:p>
-    <w:p>
-      <w:pPr>
-        <w:rPr>
-          <w:sz w:val="32"/>
-          <w:szCs w:val="32"/>
-        </w:rPr>
-      </w:pPr>
-      <w:r>
-        <w:rPr>
-          <w:sz w:val="32"/>
-          <w:szCs w:val="32"/>
-        </w:rPr>
-        <w:t xml:space="preserve">Description of </w:t>
-      </w:r>
-      <w:r>
-        <w:rPr>
-          <w:sz w:val="32"/>
-          <w:szCs w:val="32"/>
-        </w:rPr>
-        <w:t>Jump Point Search</w:t>
-      </w:r>
-    </w:p>
-    <w:p/>
-    <w:p/>
-    <w:p/>
     <w:p/>
     <w:p>
       <w:r>
@@ -1182,7 +1149,6 @@
               <w:rPr>
                 <w:noProof/>
               </w:rPr>
-              <w:lastRenderedPageBreak/>
               <w:drawing>
                 <wp:inline distT="0" distB="0" distL="0" distR="0" wp14:anchorId="7C643E34" wp14:editId="2CB346E7">
                   <wp:extent cx="1753235" cy="1352280"/>
@@ -1258,6 +1224,7 @@
               <w:rPr>
                 <w:noProof/>
               </w:rPr>
+              <w:lastRenderedPageBreak/>
               <w:drawing>
                 <wp:inline distT="0" distB="0" distL="0" distR="0" wp14:anchorId="0BB82395" wp14:editId="3239C26D">
                   <wp:extent cx="1743075" cy="1457065"/>
@@ -7846,6 +7813,16 @@
 </file>
 
 <file path=customXml/item1.xml><?xml version="1.0" encoding="utf-8"?>
+<p:properties xmlns:p="http://schemas.microsoft.com/office/2006/metadata/properties" xmlns:xsi="http://www.w3.org/2001/XMLSchema-instance" xmlns:pc="http://schemas.microsoft.com/office/infopath/2007/PartnerControls">
+  <documentManagement/>
+</p:properties>
+</file>
+
+<file path=customXml/item2.xml><?xml version="1.0" encoding="utf-8"?>
+<b:Sources xmlns:b="http://schemas.openxmlformats.org/officeDocument/2006/bibliography" xmlns="http://schemas.openxmlformats.org/officeDocument/2006/bibliography" SelectedStyle="\APASixthEditionOfficeOnline.xsl" StyleName="APA" Version="6"/>
+</file>
+
+<file path=customXml/item3.xml><?xml version="1.0" encoding="utf-8"?>
 <ct:contentTypeSchema xmlns:ct="http://schemas.microsoft.com/office/2006/metadata/contentType" xmlns:ma="http://schemas.microsoft.com/office/2006/metadata/properties/metaAttributes" ct:_="" ma:_="" ma:contentTypeName="Document" ma:contentTypeID="0x010100B4B3963D136B89489C303B1F134CDEFE" ma:contentTypeVersion="0" ma:contentTypeDescription="Create a new document." ma:contentTypeScope="" ma:versionID="026fdfc35e331994e9a8b4247b4178a8">
   <xsd:schema xmlns:xsd="http://www.w3.org/2001/XMLSchema" xmlns:xs="http://www.w3.org/2001/XMLSchema" xmlns:p="http://schemas.microsoft.com/office/2006/metadata/properties" targetNamespace="http://schemas.microsoft.com/office/2006/metadata/properties" ma:root="true" ma:fieldsID="b80b5e096eff2bc8f947cf8b52ef8442">
     <xsd:element name="properties">
@@ -7959,16 +7936,6 @@
 </ct:contentTypeSchema>
 </file>
 
-<file path=customXml/item2.xml><?xml version="1.0" encoding="utf-8"?>
-<p:properties xmlns:p="http://schemas.microsoft.com/office/2006/metadata/properties" xmlns:xsi="http://www.w3.org/2001/XMLSchema-instance" xmlns:pc="http://schemas.microsoft.com/office/infopath/2007/PartnerControls">
-  <documentManagement/>
-</p:properties>
-</file>
-
-<file path=customXml/item3.xml><?xml version="1.0" encoding="utf-8"?>
-<b:Sources xmlns:b="http://schemas.openxmlformats.org/officeDocument/2006/bibliography" xmlns="http://schemas.openxmlformats.org/officeDocument/2006/bibliography" SelectedStyle="\APASixthEditionOfficeOnline.xsl" StyleName="APA" Version="6"/>
-</file>
-
 <file path=customXml/item4.xml><?xml version="1.0" encoding="utf-8"?>
 <?mso-contentType ?>
 <FormTemplates xmlns="http://schemas.microsoft.com/sharepoint/v3/contenttype/forms">
@@ -7979,6 +7946,23 @@
 </file>
 
 <file path=customXml/itemProps1.xml><?xml version="1.0" encoding="utf-8"?>
+<ds:datastoreItem xmlns:ds="http://schemas.openxmlformats.org/officeDocument/2006/customXml" ds:itemID="{925765AD-1FAD-4D44-87C2-CCE144356187}">
+  <ds:schemaRefs>
+    <ds:schemaRef ds:uri="http://schemas.microsoft.com/office/2006/metadata/properties"/>
+    <ds:schemaRef ds:uri="http://schemas.microsoft.com/office/infopath/2007/PartnerControls"/>
+  </ds:schemaRefs>
+</ds:datastoreItem>
+</file>
+
+<file path=customXml/itemProps2.xml><?xml version="1.0" encoding="utf-8"?>
+<ds:datastoreItem xmlns:ds="http://schemas.openxmlformats.org/officeDocument/2006/customXml" ds:itemID="{7994FD04-C81B-49B0-B366-DE1E39A4153E}">
+  <ds:schemaRefs>
+    <ds:schemaRef ds:uri="http://schemas.openxmlformats.org/officeDocument/2006/bibliography"/>
+  </ds:schemaRefs>
+</ds:datastoreItem>
+</file>
+
+<file path=customXml/itemProps3.xml><?xml version="1.0" encoding="utf-8"?>
 <ds:datastoreItem xmlns:ds="http://schemas.openxmlformats.org/officeDocument/2006/customXml" ds:itemID="{EEDBDCAE-DC97-4175-BC99-210025C89B8F}">
   <ds:schemaRefs>
     <ds:schemaRef ds:uri="http://schemas.microsoft.com/office/2006/metadata/contentType"/>
@@ -7994,23 +7978,6 @@
 </ds:datastoreItem>
 </file>
 
-<file path=customXml/itemProps2.xml><?xml version="1.0" encoding="utf-8"?>
-<ds:datastoreItem xmlns:ds="http://schemas.openxmlformats.org/officeDocument/2006/customXml" ds:itemID="{925765AD-1FAD-4D44-87C2-CCE144356187}">
-  <ds:schemaRefs>
-    <ds:schemaRef ds:uri="http://schemas.microsoft.com/office/2006/metadata/properties"/>
-    <ds:schemaRef ds:uri="http://schemas.microsoft.com/office/infopath/2007/PartnerControls"/>
-  </ds:schemaRefs>
-</ds:datastoreItem>
-</file>
-
-<file path=customXml/itemProps3.xml><?xml version="1.0" encoding="utf-8"?>
-<ds:datastoreItem xmlns:ds="http://schemas.openxmlformats.org/officeDocument/2006/customXml" ds:itemID="{7994FD04-C81B-49B0-B366-DE1E39A4153E}">
-  <ds:schemaRefs>
-    <ds:schemaRef ds:uri="http://schemas.openxmlformats.org/officeDocument/2006/bibliography"/>
-  </ds:schemaRefs>
-</ds:datastoreItem>
-</file>
-
 <file path=customXml/itemProps4.xml><?xml version="1.0" encoding="utf-8"?>
 <ds:datastoreItem xmlns:ds="http://schemas.openxmlformats.org/officeDocument/2006/customXml" ds:itemID="{F233AE57-9E96-45D1-A432-59838FFA29C1}">
   <ds:schemaRefs>

</xml_diff>